<commit_message>
updates on the report and floor detection algorithm
</commit_message>
<xml_diff>
--- a/Documentation/Indoor Localization.docx
+++ b/Documentation/Indoor Localization.docx
@@ -164,11 +164,12 @@
         <w:p>
           <w:pPr>
             <w:sectPr>
-              <w:headerReference w:type="default" r:id="rId12"/>
-              <w:footerReference w:type="even" r:id="rId13"/>
-              <w:footerReference w:type="default" r:id="rId14"/>
-              <w:headerReference w:type="first" r:id="rId15"/>
-              <w:footerReference w:type="first" r:id="rId16"/>
+              <w:headerReference w:type="even" r:id="rId12"/>
+              <w:headerReference w:type="default" r:id="rId13"/>
+              <w:footerReference w:type="even" r:id="rId14"/>
+              <w:footerReference w:type="default" r:id="rId15"/>
+              <w:headerReference w:type="first" r:id="rId16"/>
+              <w:footerReference w:type="first" r:id="rId17"/>
               <w:pgSz w:w="12240" w:h="15840"/>
               <w:pgMar w:top="1440" w:right="1440" w:bottom="1440" w:left="1440" w:header="720" w:footer="720" w:gutter="0"/>
               <w:pgNumType w:fmt="lowerRoman" w:start="0"/>
@@ -216,7 +217,7 @@
           <w:pPr>
             <w:pStyle w:val="TOC1"/>
             <w:rPr>
-              <w:rFonts w:asciiTheme="minorHAnsi" w:eastAsiaTheme="minorEastAsia" w:hAnsiTheme="minorHAnsi"/>
+              <w:rFonts w:asciiTheme="minorHAnsi" w:eastAsiaTheme="minorEastAsia" w:hAnsiTheme="minorHAnsi" w:cstheme="minorBidi"/>
               <w:sz w:val="22"/>
             </w:rPr>
           </w:pPr>
@@ -235,7 +236,7 @@
             </w:rPr>
             <w:fldChar w:fldCharType="separate"/>
           </w:r>
-          <w:hyperlink w:anchor="_Toc47115449" w:history="1">
+          <w:hyperlink w:anchor="_Toc48855836" w:history="1">
             <w:r>
               <w:rPr>
                 <w:rStyle w:val="Hyperlink"/>
@@ -258,7 +259,7 @@
               <w:rPr>
                 <w:webHidden/>
               </w:rPr>
-              <w:instrText xml:space="preserve"> PAGEREF _Toc47115449 \h </w:instrText>
+              <w:instrText xml:space="preserve"> PAGEREF _Toc48855836 \h </w:instrText>
             </w:r>
             <w:r>
               <w:rPr>
@@ -289,11 +290,11 @@
           <w:pPr>
             <w:pStyle w:val="TOC1"/>
             <w:rPr>
-              <w:rFonts w:asciiTheme="minorHAnsi" w:eastAsiaTheme="minorEastAsia" w:hAnsiTheme="minorHAnsi"/>
+              <w:rFonts w:asciiTheme="minorHAnsi" w:eastAsiaTheme="minorEastAsia" w:hAnsiTheme="minorHAnsi" w:cstheme="minorBidi"/>
               <w:sz w:val="22"/>
             </w:rPr>
           </w:pPr>
-          <w:hyperlink w:anchor="_Toc47115450" w:history="1">
+          <w:hyperlink w:anchor="_Toc48855837" w:history="1">
             <w:r>
               <w:rPr>
                 <w:rStyle w:val="Hyperlink"/>
@@ -316,7 +317,7 @@
               <w:rPr>
                 <w:webHidden/>
               </w:rPr>
-              <w:instrText xml:space="preserve"> PAGEREF _Toc47115450 \h </w:instrText>
+              <w:instrText xml:space="preserve"> PAGEREF _Toc48855837 \h </w:instrText>
             </w:r>
             <w:r>
               <w:rPr>
@@ -355,7 +356,7 @@
               <w:sz w:val="22"/>
             </w:rPr>
           </w:pPr>
-          <w:hyperlink w:anchor="_Toc47115451" w:history="1">
+          <w:hyperlink w:anchor="_Toc48855838" w:history="1">
             <w:r>
               <w:rPr>
                 <w:rStyle w:val="Hyperlink"/>
@@ -382,7 +383,7 @@
                 <w:noProof/>
                 <w:webHidden/>
               </w:rPr>
-              <w:instrText xml:space="preserve"> PAGEREF _Toc47115451 \h </w:instrText>
+              <w:instrText xml:space="preserve"> PAGEREF _Toc48855838 \h </w:instrText>
             </w:r>
             <w:r>
               <w:rPr>
@@ -425,7 +426,7 @@
               <w:sz w:val="22"/>
             </w:rPr>
           </w:pPr>
-          <w:hyperlink w:anchor="_Toc47115452" w:history="1">
+          <w:hyperlink w:anchor="_Toc48855839" w:history="1">
             <w:r>
               <w:rPr>
                 <w:rStyle w:val="Hyperlink"/>
@@ -452,7 +453,7 @@
                 <w:noProof/>
                 <w:webHidden/>
               </w:rPr>
-              <w:instrText xml:space="preserve"> PAGEREF _Toc47115452 \h </w:instrText>
+              <w:instrText xml:space="preserve"> PAGEREF _Toc48855839 \h </w:instrText>
             </w:r>
             <w:r>
               <w:rPr>
@@ -495,7 +496,7 @@
               <w:sz w:val="22"/>
             </w:rPr>
           </w:pPr>
-          <w:hyperlink w:anchor="_Toc47115453" w:history="1">
+          <w:hyperlink w:anchor="_Toc48855840" w:history="1">
             <w:r>
               <w:rPr>
                 <w:rStyle w:val="Hyperlink"/>
@@ -522,7 +523,7 @@
                 <w:noProof/>
                 <w:webHidden/>
               </w:rPr>
-              <w:instrText xml:space="preserve"> PAGEREF _Toc47115453 \h </w:instrText>
+              <w:instrText xml:space="preserve"> PAGEREF _Toc48855840 \h </w:instrText>
             </w:r>
             <w:r>
               <w:rPr>
@@ -565,7 +566,7 @@
               <w:sz w:val="22"/>
             </w:rPr>
           </w:pPr>
-          <w:hyperlink w:anchor="_Toc47115454" w:history="1">
+          <w:hyperlink w:anchor="_Toc48855841" w:history="1">
             <w:r>
               <w:rPr>
                 <w:rStyle w:val="Hyperlink"/>
@@ -592,7 +593,7 @@
                 <w:noProof/>
                 <w:webHidden/>
               </w:rPr>
-              <w:instrText xml:space="preserve"> PAGEREF _Toc47115454 \h </w:instrText>
+              <w:instrText xml:space="preserve"> PAGEREF _Toc48855841 \h </w:instrText>
             </w:r>
             <w:r>
               <w:rPr>
@@ -635,7 +636,7 @@
               <w:sz w:val="22"/>
             </w:rPr>
           </w:pPr>
-          <w:hyperlink w:anchor="_Toc47115455" w:history="1">
+          <w:hyperlink w:anchor="_Toc48855842" w:history="1">
             <w:r>
               <w:rPr>
                 <w:rStyle w:val="Hyperlink"/>
@@ -662,7 +663,7 @@
                 <w:noProof/>
                 <w:webHidden/>
               </w:rPr>
-              <w:instrText xml:space="preserve"> PAGEREF _Toc47115455 \h </w:instrText>
+              <w:instrText xml:space="preserve"> PAGEREF _Toc48855842 \h </w:instrText>
             </w:r>
             <w:r>
               <w:rPr>
@@ -705,7 +706,7 @@
               <w:sz w:val="22"/>
             </w:rPr>
           </w:pPr>
-          <w:hyperlink w:anchor="_Toc47115456" w:history="1">
+          <w:hyperlink w:anchor="_Toc48855843" w:history="1">
             <w:r>
               <w:rPr>
                 <w:rStyle w:val="Hyperlink"/>
@@ -732,7 +733,7 @@
                 <w:noProof/>
                 <w:webHidden/>
               </w:rPr>
-              <w:instrText xml:space="preserve"> PAGEREF _Toc47115456 \h </w:instrText>
+              <w:instrText xml:space="preserve"> PAGEREF _Toc48855843 \h </w:instrText>
             </w:r>
             <w:r>
               <w:rPr>
@@ -767,127 +768,11 @@
           <w:pPr>
             <w:pStyle w:val="TOC1"/>
             <w:rPr>
-              <w:rFonts w:asciiTheme="minorHAnsi" w:eastAsiaTheme="minorEastAsia" w:hAnsiTheme="minorHAnsi"/>
+              <w:rFonts w:asciiTheme="minorHAnsi" w:eastAsiaTheme="minorEastAsia" w:hAnsiTheme="minorHAnsi" w:cstheme="minorBidi"/>
               <w:sz w:val="22"/>
             </w:rPr>
           </w:pPr>
-          <w:hyperlink w:anchor="_Toc47115457" w:history="1">
-            <w:r>
-              <w:rPr>
-                <w:rStyle w:val="Hyperlink"/>
-              </w:rPr>
-              <w:t>Chapter 3 Results</w:t>
-            </w:r>
-            <w:r>
-              <w:rPr>
-                <w:webHidden/>
-              </w:rPr>
-              <w:tab/>
-            </w:r>
-            <w:r>
-              <w:rPr>
-                <w:webHidden/>
-              </w:rPr>
-              <w:fldChar w:fldCharType="begin"/>
-            </w:r>
-            <w:r>
-              <w:rPr>
-                <w:webHidden/>
-              </w:rPr>
-              <w:instrText xml:space="preserve"> PAGEREF _Toc47115457 \h </w:instrText>
-            </w:r>
-            <w:r>
-              <w:rPr>
-                <w:webHidden/>
-              </w:rPr>
-            </w:r>
-            <w:r>
-              <w:rPr>
-                <w:webHidden/>
-              </w:rPr>
-              <w:fldChar w:fldCharType="separate"/>
-            </w:r>
-            <w:r>
-              <w:rPr>
-                <w:webHidden/>
-              </w:rPr>
-              <w:t>8</w:t>
-            </w:r>
-            <w:r>
-              <w:rPr>
-                <w:webHidden/>
-              </w:rPr>
-              <w:fldChar w:fldCharType="end"/>
-            </w:r>
-          </w:hyperlink>
-        </w:p>
-        <w:p>
-          <w:pPr>
-            <w:pStyle w:val="TOC1"/>
-            <w:rPr>
-              <w:rFonts w:asciiTheme="minorHAnsi" w:eastAsiaTheme="minorEastAsia" w:hAnsiTheme="minorHAnsi"/>
-              <w:sz w:val="22"/>
-            </w:rPr>
-          </w:pPr>
-          <w:hyperlink w:anchor="_Toc47115458" w:history="1">
-            <w:r>
-              <w:rPr>
-                <w:rStyle w:val="Hyperlink"/>
-              </w:rPr>
-              <w:t>Chapter 4 Conclusion</w:t>
-            </w:r>
-            <w:r>
-              <w:rPr>
-                <w:webHidden/>
-              </w:rPr>
-              <w:tab/>
-            </w:r>
-            <w:r>
-              <w:rPr>
-                <w:webHidden/>
-              </w:rPr>
-              <w:fldChar w:fldCharType="begin"/>
-            </w:r>
-            <w:r>
-              <w:rPr>
-                <w:webHidden/>
-              </w:rPr>
-              <w:instrText xml:space="preserve"> PAGEREF _Toc47115458 \h </w:instrText>
-            </w:r>
-            <w:r>
-              <w:rPr>
-                <w:webHidden/>
-              </w:rPr>
-            </w:r>
-            <w:r>
-              <w:rPr>
-                <w:webHidden/>
-              </w:rPr>
-              <w:fldChar w:fldCharType="separate"/>
-            </w:r>
-            <w:r>
-              <w:rPr>
-                <w:webHidden/>
-              </w:rPr>
-              <w:t>8</w:t>
-            </w:r>
-            <w:r>
-              <w:rPr>
-                <w:webHidden/>
-              </w:rPr>
-              <w:fldChar w:fldCharType="end"/>
-            </w:r>
-          </w:hyperlink>
-        </w:p>
-        <w:p>
-          <w:pPr>
-            <w:pStyle w:val="TOC1"/>
-            <w:rPr>
-              <w:rFonts w:asciiTheme="minorHAnsi" w:eastAsiaTheme="minorEastAsia" w:hAnsiTheme="minorHAnsi"/>
-              <w:sz w:val="22"/>
-            </w:rPr>
-          </w:pPr>
-          <w:hyperlink w:anchor="_Toc47115459" w:history="1">
+          <w:hyperlink w:anchor="_Toc48855844" w:history="1">
             <w:r>
               <w:rPr>
                 <w:rStyle w:val="Hyperlink"/>
@@ -910,7 +795,7 @@
               <w:rPr>
                 <w:webHidden/>
               </w:rPr>
-              <w:instrText xml:space="preserve"> PAGEREF _Toc47115459 \h </w:instrText>
+              <w:instrText xml:space="preserve"> PAGEREF _Toc48855844 \h </w:instrText>
             </w:r>
             <w:r>
               <w:rPr>
@@ -943,9 +828,9 @@
               <w:noProof/>
             </w:rPr>
             <w:sectPr>
-              <w:footerReference w:type="default" r:id="rId17"/>
-              <w:headerReference w:type="first" r:id="rId18"/>
-              <w:footerReference w:type="first" r:id="rId19"/>
+              <w:footerReference w:type="default" r:id="rId18"/>
+              <w:headerReference w:type="first" r:id="rId19"/>
+              <w:footerReference w:type="first" r:id="rId20"/>
               <w:pgSz w:w="12240" w:h="15840"/>
               <w:pgMar w:top="1440" w:right="1440" w:bottom="1440" w:left="1440" w:header="720" w:footer="720" w:gutter="0"/>
               <w:pgNumType w:fmt="lowerRoman" w:start="1"/>
@@ -982,7 +867,7 @@
         </w:rPr>
       </w:pPr>
       <w:bookmarkStart w:id="1" w:name="_Toc27791418"/>
-      <w:bookmarkStart w:id="2" w:name="_Toc47115449"/>
+      <w:bookmarkStart w:id="2" w:name="_Toc48855836"/>
       <w:bookmarkEnd w:id="0"/>
       <w:r>
         <w:rPr>
@@ -1079,9 +964,9 @@
       </w:pPr>
     </w:p>
     <w:p>
-      <w:r>
-        <w:t>To Be continue …</w:t>
-      </w:r>
+      <w:pPr>
+        <w:jc w:val="both"/>
+      </w:pPr>
     </w:p>
     <w:p>
       <w:pPr>
@@ -1115,14 +1000,9 @@
     </w:p>
     <w:p>
       <w:pPr>
-        <w:jc w:val="both"/>
-      </w:pPr>
-    </w:p>
-    <w:p>
-      <w:pPr>
         <w:pStyle w:val="Heading1"/>
       </w:pPr>
-      <w:bookmarkStart w:id="3" w:name="_Toc47115450"/>
+      <w:bookmarkStart w:id="3" w:name="_Toc48855837"/>
       <w:r>
         <w:lastRenderedPageBreak/>
         <w:t>Methods</w:t>
@@ -1272,12 +1152,20 @@
       <w:r>
         <w:t xml:space="preserve"> </w:t>
       </w:r>
-      <w:bookmarkStart w:id="4" w:name="_Toc47115451"/>
+      <w:bookmarkStart w:id="4" w:name="_Toc48855838"/>
       <w:r>
         <w:t>Step Detection</w:t>
       </w:r>
       <w:r>
-        <w:t xml:space="preserve"> And Stride Length Estimation</w:t>
+        <w:t xml:space="preserve"> </w:t>
+      </w:r>
+      <w:proofErr w:type="gramStart"/>
+      <w:r>
+        <w:t>And</w:t>
+      </w:r>
+      <w:proofErr w:type="gramEnd"/>
+      <w:r>
+        <w:t xml:space="preserve"> Stride Length Estimation</w:t>
       </w:r>
       <w:r>
         <w:t xml:space="preserve"> Algorithm</w:t>
@@ -1325,7 +1213,15 @@
         <w:t>first requirement is the smartphone linear acceleration</w:t>
       </w:r>
       <w:r>
-        <w:t xml:space="preserve"> in the world reference system. After collection the raw data from the hardware </w:t>
+        <w:t xml:space="preserve"> in the world reference system. After </w:t>
+      </w:r>
+      <w:proofErr w:type="gramStart"/>
+      <w:r>
+        <w:t>collection</w:t>
+      </w:r>
+      <w:proofErr w:type="gramEnd"/>
+      <w:r>
+        <w:t xml:space="preserve"> the raw data from the hardware </w:t>
       </w:r>
       <w:r>
         <w:rPr>
@@ -1384,12 +1280,21 @@
       <w:r>
         <w:t xml:space="preserve">the </w:t>
       </w:r>
+      <w:proofErr w:type="gramStart"/>
       <w:r>
         <w:rPr>
           <w:i/>
           <w:iCs/>
         </w:rPr>
-        <w:t xml:space="preserve">R </w:t>
+        <w:t>R</w:t>
+      </w:r>
+      <w:proofErr w:type="gramEnd"/>
+      <w:r>
+        <w:rPr>
+          <w:i/>
+          <w:iCs/>
+        </w:rPr>
+        <w:t xml:space="preserve"> </w:t>
       </w:r>
       <w:r>
         <w:t>we need to find the q</w:t>
@@ -2130,7 +2035,6 @@
             <w:rPr>
               <w:rFonts w:ascii="Cambria Math" w:hAnsi="Cambria Math"/>
             </w:rPr>
-            <w:lastRenderedPageBreak/>
             <m:t xml:space="preserve">R= </m:t>
           </m:r>
           <m:d>
@@ -3282,6 +3186,7 @@
         <w:rPr>
           <w:rFonts w:eastAsiaTheme="minorEastAsia"/>
         </w:rPr>
+        <w:lastRenderedPageBreak/>
         <w:t>After finding</w:t>
       </w:r>
       <w:r>
@@ -3818,14 +3723,27 @@
                             <w:r>
                               <w:t xml:space="preserve">Figure </w:t>
                             </w:r>
-                            <w:fldSimple w:instr=" SEQ Figure \* ARABIC ">
-                              <w:r>
-                                <w:rPr>
-                                  <w:noProof/>
-                                </w:rPr>
-                                <w:t>1</w:t>
-                              </w:r>
-                            </w:fldSimple>
+                            <w:r>
+                              <w:fldChar w:fldCharType="begin"/>
+                            </w:r>
+                            <w:r>
+                              <w:instrText xml:space="preserve"> SEQ Figure \* ARABIC </w:instrText>
+                            </w:r>
+                            <w:r>
+                              <w:fldChar w:fldCharType="separate"/>
+                            </w:r>
+                            <w:r>
+                              <w:rPr>
+                                <w:noProof/>
+                              </w:rPr>
+                              <w:t>1</w:t>
+                            </w:r>
+                            <w:r>
+                              <w:rPr>
+                                <w:noProof/>
+                              </w:rPr>
+                              <w:fldChar w:fldCharType="end"/>
+                            </w:r>
                             <w:bookmarkEnd w:id="5"/>
                             <w:r>
                               <w:t>: Phone orientation</w:t>
@@ -3912,7 +3830,7 @@
                     <pic:cNvPicPr/>
                   </pic:nvPicPr>
                   <pic:blipFill>
-                    <a:blip r:embed="rId20" cstate="print">
+                    <a:blip r:embed="rId21" cstate="print">
                       <a:extLst>
                         <a:ext uri="{28A0092B-C50C-407E-A947-70E740481C1C}">
                           <a14:useLocalDpi xmlns:a14="http://schemas.microsoft.com/office/drawing/2010/main" val="0"/>
@@ -4328,8 +4246,17 @@
           <w:rFonts w:eastAsiaTheme="minorEastAsia"/>
           <w:szCs w:val="24"/>
         </w:rPr>
-        <w:t xml:space="preserve"> app doesn’t</w:t>
-      </w:r>
+        <w:t xml:space="preserve"> app </w:t>
+      </w:r>
+      <w:proofErr w:type="gramStart"/>
+      <w:r>
+        <w:rPr>
+          <w:rFonts w:eastAsiaTheme="minorEastAsia"/>
+          <w:szCs w:val="24"/>
+        </w:rPr>
+        <w:t>doesn’t</w:t>
+      </w:r>
+      <w:proofErr w:type="gramEnd"/>
       <w:r>
         <w:rPr>
           <w:rFonts w:eastAsiaTheme="minorEastAsia"/>
@@ -4461,15 +4388,7 @@
           <w:rFonts w:eastAsiaTheme="minorEastAsia"/>
           <w:szCs w:val="24"/>
         </w:rPr>
-        <w:t xml:space="preserve">, the vertical </w:t>
-      </w:r>
-      <w:r>
-        <w:rPr>
-          <w:rFonts w:eastAsiaTheme="minorEastAsia"/>
-          <w:szCs w:val="24"/>
-        </w:rPr>
-        <w:lastRenderedPageBreak/>
-        <w:t>acceleration is maximum at this stage</w:t>
+        <w:t>, the vertical acceleration is maximum at this stage</w:t>
       </w:r>
       <w:r>
         <w:rPr>
@@ -4562,6 +4481,7 @@
         </w:rPr>
         <w:t xml:space="preserve">magnitude threshold </w:t>
       </w:r>
+      <w:proofErr w:type="spellStart"/>
       <w:r>
         <w:rPr>
           <w:rFonts w:eastAsiaTheme="minorEastAsia"/>
@@ -4571,6 +4491,7 @@
         </w:rPr>
         <w:t>thm</w:t>
       </w:r>
+      <w:proofErr w:type="spellEnd"/>
       <w:r>
         <w:rPr>
           <w:rFonts w:eastAsiaTheme="minorEastAsia"/>
@@ -4594,6 +4515,7 @@
           <w:rFonts w:eastAsiaTheme="minorEastAsia"/>
           <w:szCs w:val="24"/>
         </w:rPr>
+        <w:lastRenderedPageBreak/>
         <w:t>The algorithm depend</w:t>
       </w:r>
       <w:r>
@@ -4652,6 +4574,7 @@
         </w:rPr>
         <w:t xml:space="preserve"> </w:t>
       </w:r>
+      <w:proofErr w:type="spellStart"/>
       <w:r>
         <w:rPr>
           <w:rFonts w:eastAsiaTheme="minorEastAsia"/>
@@ -4661,6 +4584,7 @@
         </w:rPr>
         <w:t>thm</w:t>
       </w:r>
+      <w:proofErr w:type="spellEnd"/>
       <w:r>
         <w:rPr>
           <w:rFonts w:eastAsiaTheme="minorEastAsia"/>
@@ -4675,6 +4599,7 @@
         </w:rPr>
         <w:t xml:space="preserve"> </w:t>
       </w:r>
+      <w:proofErr w:type="spellStart"/>
       <w:r>
         <w:rPr>
           <w:rFonts w:eastAsiaTheme="minorEastAsia"/>
@@ -4684,6 +4609,7 @@
         </w:rPr>
         <w:t>thd</w:t>
       </w:r>
+      <w:proofErr w:type="spellEnd"/>
       <w:r>
         <w:rPr>
           <w:rFonts w:eastAsiaTheme="minorEastAsia"/>
@@ -4869,6 +4795,7 @@
         </w:rPr>
         <w:t xml:space="preserve">considered thresholds are: </w:t>
       </w:r>
+      <w:proofErr w:type="spellStart"/>
       <w:r>
         <w:rPr>
           <w:rFonts w:eastAsiaTheme="minorEastAsia"/>
@@ -4878,6 +4805,7 @@
         </w:rPr>
         <w:t>thm</w:t>
       </w:r>
+      <w:proofErr w:type="spellEnd"/>
       <w:r>
         <w:rPr>
           <w:rFonts w:eastAsiaTheme="minorEastAsia"/>
@@ -4913,6 +4841,7 @@
         </w:rPr>
         <w:t xml:space="preserve"> </w:t>
       </w:r>
+      <w:proofErr w:type="spellStart"/>
       <w:r>
         <w:rPr>
           <w:rFonts w:eastAsiaTheme="minorEastAsia"/>
@@ -4922,6 +4851,7 @@
         </w:rPr>
         <w:t>thd</w:t>
       </w:r>
+      <w:proofErr w:type="spellEnd"/>
       <w:r>
         <w:rPr>
           <w:rFonts w:eastAsiaTheme="minorEastAsia"/>
@@ -5383,10 +5313,10 @@
             <v:path o:extrusionok="f" gradientshapeok="t" o:connecttype="rect"/>
             <o:lock v:ext="edit" aspectratio="t"/>
           </v:shapetype>
-          <v:shape id="_x0000_i1025" type="#_x0000_t75" style="width:360.05pt;height:619.1pt" o:ole="">
-            <v:imagedata r:id="rId21" o:title=""/>
+          <v:shape id="_x0000_i1025" type="#_x0000_t75" style="width:5in;height:618.75pt" o:ole="">
+            <v:imagedata r:id="rId22" o:title=""/>
           </v:shape>
-          <o:OLEObject Type="Embed" ProgID="Visio.Drawing.15" ShapeID="_x0000_i1025" DrawAspect="Content" ObjectID="_1658574814" r:id="rId22"/>
+          <o:OLEObject Type="Embed" ProgID="Visio.Drawing.15" ShapeID="_x0000_i1025" DrawAspect="Content" ObjectID="_1659511048" r:id="rId23"/>
         </w:object>
       </w:r>
     </w:p>
@@ -5394,19 +5324,33 @@
       <w:pPr>
         <w:pStyle w:val="Caption"/>
       </w:pPr>
-      <w:bookmarkStart w:id="7" w:name="_Ref47050897"/>
-      <w:r>
+      <w:bookmarkStart w:id="6" w:name="_Ref47050897"/>
+      <w:r>
+        <w:lastRenderedPageBreak/>
         <w:t xml:space="preserve">Figure </w:t>
       </w:r>
-      <w:fldSimple w:instr=" SEQ Figure \* ARABIC ">
-        <w:r>
-          <w:rPr>
-            <w:noProof/>
-          </w:rPr>
-          <w:t>2</w:t>
-        </w:r>
-      </w:fldSimple>
-      <w:bookmarkEnd w:id="7"/>
+      <w:r>
+        <w:fldChar w:fldCharType="begin"/>
+      </w:r>
+      <w:r>
+        <w:instrText xml:space="preserve"> SEQ Figure \* ARABIC </w:instrText>
+      </w:r>
+      <w:r>
+        <w:fldChar w:fldCharType="separate"/>
+      </w:r>
+      <w:r>
+        <w:rPr>
+          <w:noProof/>
+        </w:rPr>
+        <w:t>2</w:t>
+      </w:r>
+      <w:r>
+        <w:rPr>
+          <w:noProof/>
+        </w:rPr>
+        <w:fldChar w:fldCharType="end"/>
+      </w:r>
+      <w:bookmarkEnd w:id="6"/>
       <w:r>
         <w:t>: Step Detection Algorithm</w:t>
       </w:r>
@@ -5416,28 +5360,138 @@
         <w:pStyle w:val="Heading2"/>
       </w:pPr>
       <w:r>
-        <w:lastRenderedPageBreak/>
         <w:t xml:space="preserve"> </w:t>
       </w:r>
-      <w:bookmarkStart w:id="8" w:name="_Toc47115452"/>
+      <w:bookmarkStart w:id="7" w:name="_Toc48855839"/>
       <w:r>
         <w:t>Calibration of Sensors</w:t>
+      </w:r>
+      <w:bookmarkEnd w:id="7"/>
+    </w:p>
+    <w:p>
+      <w:pPr>
+        <w:pStyle w:val="Heading3"/>
+      </w:pPr>
+      <w:r>
+        <w:t xml:space="preserve"> </w:t>
+      </w:r>
+      <w:bookmarkStart w:id="8" w:name="_Toc48855840"/>
+      <w:r>
+        <w:t xml:space="preserve">Gyroscope </w:t>
+      </w:r>
+      <w:r>
+        <w:t>Calibration</w:t>
       </w:r>
       <w:bookmarkEnd w:id="8"/>
     </w:p>
     <w:p>
       <w:pPr>
+        <w:jc w:val="both"/>
+      </w:pPr>
+      <w:r>
+        <w:t xml:space="preserve">The calibration process </w:t>
+      </w:r>
+      <w:r>
+        <w:t xml:space="preserve">for </w:t>
+      </w:r>
+      <w:r>
+        <w:t xml:space="preserve">the </w:t>
+      </w:r>
+      <w:r>
+        <w:t>gyroscope start</w:t>
+      </w:r>
+      <w:r>
+        <w:t>s</w:t>
+      </w:r>
+      <w:r>
+        <w:t xml:space="preserve"> by </w:t>
+      </w:r>
+      <w:r>
+        <w:t>put</w:t>
+      </w:r>
+      <w:r>
+        <w:t>ting</w:t>
+      </w:r>
+      <w:r>
+        <w:t xml:space="preserve"> </w:t>
+      </w:r>
+      <w:r>
+        <w:t xml:space="preserve">the mobile </w:t>
+      </w:r>
+      <w:r>
+        <w:t xml:space="preserve">phone on a flat surface </w:t>
+      </w:r>
+      <w:r>
+        <w:t xml:space="preserve">for </w:t>
+      </w:r>
+      <w:r>
+        <w:t xml:space="preserve">a </w:t>
+      </w:r>
+      <w:r>
+        <w:t xml:space="preserve">short period (until the App record enough readings). </w:t>
+      </w:r>
+      <w:r>
+        <w:t xml:space="preserve">After recording enough data </w:t>
+      </w:r>
+      <w:r>
+        <w:t>(</w:t>
+      </w:r>
+      <w:r>
+        <w:t>in</w:t>
+      </w:r>
+      <w:r>
+        <w:t xml:space="preserve"> our trail we use 600 readings)</w:t>
+      </w:r>
+      <w:r>
+        <w:t xml:space="preserve"> the moving average for the gyroscope data </w:t>
+      </w:r>
+      <w:r>
+        <w:t>is calculated to observe the bias matrix which will</w:t>
+      </w:r>
+      <w:r>
+        <w:t xml:space="preserve"> be subtracted from any future readings </w:t>
+      </w:r>
+      <w:r>
+        <w:t>of gyroscope.</w:t>
+      </w:r>
+      <w:r>
+        <w:t xml:space="preserve"> By</w:t>
+      </w:r>
+      <w:r>
+        <w:t xml:space="preserve"> </w:t>
+      </w:r>
+      <w:r>
+        <w:t>u</w:t>
+      </w:r>
+      <w:r>
+        <w:t xml:space="preserve">sing this </w:t>
+      </w:r>
+      <w:r>
+        <w:t>approach,</w:t>
+      </w:r>
+      <w:r>
+        <w:t xml:space="preserve"> the constant bias </w:t>
+      </w:r>
+      <w:r>
+        <w:t xml:space="preserve">of gyroscope will be decreased or </w:t>
+      </w:r>
+      <w:r>
+        <w:t>eliminated.</w:t>
+      </w:r>
+    </w:p>
+    <w:p>
+      <w:pPr>
         <w:pStyle w:val="Heading3"/>
       </w:pPr>
       <w:r>
         <w:t xml:space="preserve"> </w:t>
       </w:r>
-      <w:bookmarkStart w:id="9" w:name="_Toc47115453"/>
-      <w:r>
-        <w:t xml:space="preserve">Gyroscope </w:t>
-      </w:r>
-      <w:r>
-        <w:t>Calibration</w:t>
+      <w:bookmarkStart w:id="9" w:name="_Toc48855841"/>
+      <w:r>
+        <w:t>Magn</w:t>
+      </w:r>
+      <w:r>
+        <w:t>etometer Calibration</w:t>
       </w:r>
       <w:bookmarkEnd w:id="9"/>
     </w:p>
@@ -5446,160 +5500,50 @@
         <w:jc w:val="both"/>
       </w:pPr>
       <w:r>
-        <w:t xml:space="preserve">The calibration process </w:t>
-      </w:r>
-      <w:r>
-        <w:t xml:space="preserve">for </w:t>
+        <w:t>The accuracy of a magnetometer is highly dependent on the calculation and subtraction in</w:t>
+      </w:r>
+      <w:r>
+        <w:t xml:space="preserve"> </w:t>
       </w:r>
       <w:r>
         <w:t xml:space="preserve">the </w:t>
       </w:r>
       <w:r>
-        <w:t>gyroscope start</w:t>
-      </w:r>
-      <w:r>
-        <w:t>s</w:t>
-      </w:r>
-      <w:r>
-        <w:t xml:space="preserve"> by </w:t>
-      </w:r>
-      <w:r>
-        <w:t>put</w:t>
-      </w:r>
-      <w:r>
-        <w:t>ting</w:t>
+        <w:t>software of stray magnetic fields. By convention, these fields are divided into those that are fixed (termed Hard-Iron effects) and those that are induced by the geomagnetic field (termed Soft-Iron effects</w:t>
       </w:r>
       <w:r>
         <w:t xml:space="preserve"> </w:t>
       </w:r>
       <w:r>
-        <w:t xml:space="preserve">the mobile </w:t>
-      </w:r>
-      <w:r>
-        <w:t xml:space="preserve">phone on a flat surface </w:t>
-      </w:r>
-      <w:r>
-        <w:t xml:space="preserve">for </w:t>
-      </w:r>
-      <w:r>
-        <w:t xml:space="preserve">a </w:t>
-      </w:r>
-      <w:r>
-        <w:t xml:space="preserve">short period (until the App record enough readings). </w:t>
-      </w:r>
-      <w:r>
-        <w:t xml:space="preserve">After recording enough data </w:t>
-      </w:r>
-      <w:r>
-        <w:t>(</w:t>
-      </w:r>
-      <w:r>
-        <w:t>in</w:t>
-      </w:r>
-      <w:r>
-        <w:t xml:space="preserve"> our trail we use 600 readings)</w:t>
-      </w:r>
-      <w:r>
-        <w:t xml:space="preserve"> the moving average for the gyroscope data </w:t>
-      </w:r>
-      <w:r>
-        <w:t>is calculated to observe the bias matrix which will</w:t>
-      </w:r>
-      <w:r>
-        <w:t xml:space="preserve"> be subtracted from any future readings </w:t>
-      </w:r>
-      <w:r>
-        <w:t>of gyroscope.</w:t>
-      </w:r>
-      <w:r>
-        <w:t xml:space="preserve"> By</w:t>
-      </w:r>
-      <w:r>
-        <w:t xml:space="preserve"> </w:t>
-      </w:r>
-      <w:r>
-        <w:t>u</w:t>
-      </w:r>
-      <w:r>
-        <w:t xml:space="preserve">sing this </w:t>
-      </w:r>
-      <w:r>
-        <w:t>approach,</w:t>
-      </w:r>
-      <w:r>
-        <w:t xml:space="preserve"> the constant bias </w:t>
-      </w:r>
-      <w:r>
-        <w:t xml:space="preserve">of gyroscope will be decreased or </w:t>
-      </w:r>
-      <w:r>
-        <w:t>eliminated.</w:t>
+        <w:fldChar w:fldCharType="begin" w:fldLock="1"/>
+      </w:r>
+      <w:r>
+        <w:instrText>ADDIN CSL_CITATION {"citationItems":[{"id":"ITEM-1","itemData":{"abstract":"This application note provides the theory for the in-situ calibration of a smartphone electronic compass (eCompass) for hard and soft-iron effects. The mathematical framework is that developed in AN4248 “Implementing a Tilt-Compensated eCompass using Accelerometer and Magnetometer Sensors” and AN4247 “Layout Recommendations for PCBs Using a Magnetometer Sensor.” It is therefore highly recommended to read these application notes first before reading this document.","author":[{"dropping-particle":"","family":"Ozyagcilar","given":"T","non-dropping-particle":"","parse-names":false,"suffix":""}],"container-title":"Freescale Semiconductor Ltd","id":"ITEM-1","issued":{"date-parts":[["2012"]]},"page":"1-17","title":"Calibrating an eCompass in the presence of hard and soft-iron interference","type":"article-journal"},"uris":["http://www.mendeley.com/documents/?uuid=34a61550-113e-4a2a-a29f-5b6316e6801a"]}],"mendeley":{"formattedCitation":"[3]","plainTextFormattedCitation":"[3]","previouslyFormattedCitation":"[3]"},"properties":{"noteIndex":0},"schema":"https://github.com/citation-style-language/schema/raw/master/csl-citation.json"}</w:instrText>
+      </w:r>
+      <w:r>
+        <w:fldChar w:fldCharType="separate"/>
+      </w:r>
+      <w:r>
+        <w:rPr>
+          <w:noProof/>
+        </w:rPr>
+        <w:t>[3]</w:t>
+      </w:r>
+      <w:r>
+        <w:fldChar w:fldCharType="end"/>
+      </w:r>
+      <w:r>
+        <w:t>.</w:t>
       </w:r>
     </w:p>
     <w:p>
       <w:pPr>
-        <w:pStyle w:val="Heading3"/>
-      </w:pPr>
-      <w:r>
-        <w:t xml:space="preserve"> </w:t>
-      </w:r>
-      <w:bookmarkStart w:id="10" w:name="_Toc47115454"/>
-      <w:r>
-        <w:t>Magn</w:t>
-      </w:r>
-      <w:r>
-        <w:t>etometer Calibration</w:t>
-      </w:r>
-      <w:bookmarkEnd w:id="10"/>
-    </w:p>
-    <w:p>
-      <w:pPr>
         <w:jc w:val="both"/>
       </w:pPr>
       <w:r>
-        <w:t>The accuracy of a magnetometer is highly dependent on the calculation and subtraction in</w:t>
-      </w:r>
-      <w:r>
-        <w:t xml:space="preserve"> </w:t>
-      </w:r>
-      <w:r>
-        <w:t xml:space="preserve">the </w:t>
-      </w:r>
-      <w:r>
-        <w:t>software of stray magnetic fields. By convention, these fields are divided into those that are fixed (termed Hard-Iron effects) and those that are induced by the geomagnetic field (termed Soft-Iron effects</w:t>
-      </w:r>
-      <w:r>
-        <w:t xml:space="preserve"> </w:t>
-      </w:r>
-      <w:r>
-        <w:fldChar w:fldCharType="begin" w:fldLock="1"/>
-      </w:r>
-      <w:r>
-        <w:instrText>ADDIN CSL_CITATION {"citationItems":[{"id":"ITEM-1","itemData":{"abstract":"This application note provides the theory for the in-situ calibration of a smartphone electronic compass (eCompass) for hard and soft-iron effects. The mathematical framework is that developed in AN4248 “Implementing a Tilt-Compensated eCompass using Accelerometer and Magnetometer Sensors” and AN4247 “Layout Recommendations for PCBs Using a Magnetometer Sensor.” It is therefore highly recommended to read these application notes first before reading this document.","author":[{"dropping-particle":"","family":"Ozyagcilar","given":"T","non-dropping-particle":"","parse-names":false,"suffix":""}],"container-title":"Freescale Semiconductor Ltd","id":"ITEM-1","issued":{"date-parts":[["2012"]]},"page":"1-17","title":"Calibrating an eCompass in the presence of hard and soft-iron interference","type":"article-journal"},"uris":["http://www.mendeley.com/documents/?uuid=34a61550-113e-4a2a-a29f-5b6316e6801a"]}],"mendeley":{"formattedCitation":"[3]","plainTextFormattedCitation":"[3]","previouslyFormattedCitation":"[3]"},"properties":{"noteIndex":0},"schema":"https://github.com/citation-style-language/schema/raw/master/csl-citation.json"}</w:instrText>
-      </w:r>
-      <w:r>
-        <w:fldChar w:fldCharType="separate"/>
-      </w:r>
-      <w:r>
-        <w:rPr>
-          <w:noProof/>
-        </w:rPr>
-        <w:t>[3]</w:t>
-      </w:r>
-      <w:r>
-        <w:fldChar w:fldCharType="end"/>
-      </w:r>
-      <w:r>
-        <w:t>.</w:t>
-      </w:r>
-    </w:p>
-    <w:p>
-      <w:pPr>
-        <w:jc w:val="both"/>
-      </w:pPr>
-      <w:r>
         <w:t xml:space="preserve">A hard-iron offset is resulting from permanently magnetized ferromagnetic components in the smartphone. Since the magnetometer and smartphone rotate together, the hard-iron offset is a simple vector </w:t>
       </w:r>
+      <w:proofErr w:type="spellStart"/>
       <w:r>
         <w:rPr>
           <w:i/>
@@ -5613,6 +5557,7 @@
         </w:rPr>
         <w:t>sp</w:t>
       </w:r>
+      <w:proofErr w:type="spellEnd"/>
       <w:r>
         <w:t xml:space="preserve">, which adds to the magnetometer reading. </w:t>
       </w:r>
@@ -5625,6 +5570,7 @@
       <w:r>
         <w:t xml:space="preserve"> </w:t>
       </w:r>
+      <w:proofErr w:type="spellStart"/>
       <w:r>
         <w:rPr>
           <w:i/>
@@ -5648,6 +5594,7 @@
         </w:rPr>
         <w:t>or</w:t>
       </w:r>
+      <w:proofErr w:type="spellEnd"/>
       <w:r>
         <w:t xml:space="preserve">, both </w:t>
       </w:r>
@@ -6837,7 +6784,7 @@
       <w:r>
         <w:t xml:space="preserve"> </w:t>
       </w:r>
-      <w:bookmarkStart w:id="11" w:name="_Toc47115455"/>
+      <w:bookmarkStart w:id="10" w:name="_Toc48855842"/>
       <w:r>
         <w:t xml:space="preserve">The 3D </w:t>
       </w:r>
@@ -6849,42 +6796,231 @@
       </w:r>
       <w:r>
         <w:t>Algorithm</w:t>
+      </w:r>
+      <w:bookmarkEnd w:id="10"/>
+    </w:p>
+    <w:p>
+      <w:pPr>
+        <w:jc w:val="both"/>
+      </w:pPr>
+      <w:r>
+        <w:t>When the app is started, it determines the user’s initial</w:t>
+      </w:r>
+      <w:r>
+        <w:t xml:space="preserve"> </w:t>
+      </w:r>
+      <w:r>
+        <w:t xml:space="preserve">orientation relative to Earth by analyzing </w:t>
+      </w:r>
+      <w:r>
+        <w:t xml:space="preserve">the </w:t>
+      </w:r>
+      <w:r>
+        <w:t>magnetic field and</w:t>
+      </w:r>
+      <w:r>
+        <w:t xml:space="preserve"> </w:t>
+      </w:r>
+      <w:r>
+        <w:t>gravity data via a Direction Cosine Matrix (DCM)</w:t>
+      </w:r>
+      <w:r>
+        <w:t xml:space="preserve"> </w:t>
+      </w:r>
+      <w:r>
+        <w:fldChar w:fldCharType="begin" w:fldLock="1"/>
+      </w:r>
+      <w:r>
+        <w:instrText>ADDIN CSL_CITATION {"citationItems":[{"id":"ITEM-1","itemData":{"abstract":"VR","author":[{"dropping-particle":"","family":"Ozyagcilar","given":"T","non-dropping-particle":"","parse-names":false,"suffix":""}],"container-title":"Freescale semiconductor, AN","id":"ITEM-1","issued":{"date-parts":[["2012"]]},"page":"1-21","title":"Implementing a tilt-compensated eCompass using accelerometer and magnetometer sensors","type":"article-journal"},"uris":["http://www.mendeley.com/documents/?uuid=c0f0ec86-3270-4c3f-bf86-91cd63364ba5"]}],"mendeley":{"formattedCitation":"[4]","plainTextFormattedCitation":"[4]","previouslyFormattedCitation":"[4]"},"properties":{"noteIndex":0},"schema":"https://github.com/citation-style-language/schema/raw/master/csl-citation.json"}</w:instrText>
+      </w:r>
+      <w:r>
+        <w:fldChar w:fldCharType="separate"/>
+      </w:r>
+      <w:r>
+        <w:rPr>
+          <w:noProof/>
+        </w:rPr>
+        <w:t>[4]</w:t>
+      </w:r>
+      <w:r>
+        <w:fldChar w:fldCharType="end"/>
+      </w:r>
+      <w:r>
+        <w:t>. This initial orientation serves as the origin</w:t>
+      </w:r>
+      <w:r>
+        <w:t xml:space="preserve"> </w:t>
+      </w:r>
+      <w:r>
+        <w:t>to which future changes in location are added. The step detector</w:t>
+      </w:r>
+      <w:r>
+        <w:t xml:space="preserve"> </w:t>
+      </w:r>
+      <w:r>
+        <w:t>begins counting steps</w:t>
+      </w:r>
+      <w:r>
+        <w:t xml:space="preserve"> based on </w:t>
+      </w:r>
+      <w:r>
+        <w:t xml:space="preserve">the </w:t>
+      </w:r>
+      <w:r>
+        <w:t xml:space="preserve">step detection algorithm (see section </w:t>
+      </w:r>
+      <w:r>
+        <w:t>2.1</w:t>
+      </w:r>
+      <w:r>
+        <w:t>)</w:t>
+      </w:r>
+      <w:r>
+        <w:t>. When a step is detected,</w:t>
+      </w:r>
+      <w:r>
+        <w:t xml:space="preserve"> </w:t>
+      </w:r>
+      <w:r>
+        <w:t xml:space="preserve">distance traveled is calculated by applying the stride length </w:t>
+      </w:r>
+      <w:r>
+        <w:t xml:space="preserve">the calculated in the stride length estimation algorithm (see section </w:t>
+      </w:r>
+      <w:r>
+        <w:t>2.1</w:t>
+      </w:r>
+      <w:r>
+        <w:t>)</w:t>
+      </w:r>
+      <w:r>
+        <w:t xml:space="preserve"> to the step taken. The gyroscope continuously monitors</w:t>
+      </w:r>
+      <w:r>
+        <w:t xml:space="preserve"> </w:t>
+      </w:r>
+      <w:r>
+        <w:t>angular rotations via another DCM</w:t>
+      </w:r>
+      <w:r>
+        <w:t xml:space="preserve"> </w:t>
+      </w:r>
+      <w:r>
+        <w:fldChar w:fldCharType="begin" w:fldLock="1"/>
+      </w:r>
+      <w:r>
+        <w:instrText>ADDIN CSL_CITATION {"citationItems":[{"id":"ITEM-1","itemData":{"ISSN":"1476-2986","abstract":"Until recently the weight and size of inertial sensors has prohibited their use in domains such as human motion capture. Recent improvements in the performance of small and lightweight micro-machined electromechanical systems (MEMS) inertial sensors have made the application of inertial techniques to such problems possible. This has resulted in an increased interest in the topic of inertial navigation, however current introductions to the subject fail to sufficiently describe the error characteristics of inertial systems. We introduce inertial navigation, focusing on strapdown systems based on MEMS devices. A combination of measurement and simulation is used to explore the error characteristics of such systems. For a simple inertial navigation system (INS) based on the Xsens Mtx inertial measurement unit (IMU), we show that the average error in position grows to over 150 m after 60 seconds of operation. The propagation of orientation errors caused by noise perturbing gyroscope signals is identified as the critical cause of such drift. By simulation we examine the significance of individual noise processes perturbing the gyroscope signals, identifying white noise as the process which contributes most to the overall drift of the system. Sensor fusion and domain specific constraints can be used to reduce drift in INSs. For an example INS we show that sensor fusion using magnetometers can reduce the average error in position obtained by the system after 60 seconds from over 150 m to around 5 m. We conclude that whilst MEMS IMU technology is rapidly improving, it is not yet possible to build a MEMS based INS which gives sub-meter position accuracy for more than one minute of operation.","author":[{"dropping-particle":"","family":"Woodman","given":"Oliver J","non-dropping-particle":"","parse-names":false,"suffix":""}],"id":"ITEM-1","issued":{"date-parts":[["2007"]]},"title":"Number 696 An introduction to inertial navigation An introduction to inertial navigation","type":"article-journal"},"uris":["http://www.mendeley.com/documents/?uuid=f1163c55-dfda-3ba5-8811-f1aa72d1910f"]}],"mendeley":{"formattedCitation":"[5]","plainTextFormattedCitation":"[5]","previouslyFormattedCitation":"[5]"},"properties":{"noteIndex":0},"schema":"https://github.com/citation-style-language/schema/raw/master/csl-citation.json"}</w:instrText>
+      </w:r>
+      <w:r>
+        <w:fldChar w:fldCharType="separate"/>
+      </w:r>
+      <w:r>
+        <w:rPr>
+          <w:noProof/>
+        </w:rPr>
+        <w:t>[5]</w:t>
+      </w:r>
+      <w:r>
+        <w:fldChar w:fldCharType="end"/>
+      </w:r>
+      <w:r>
+        <w:t>,</w:t>
+      </w:r>
+      <w:r>
+        <w:t xml:space="preserve"> to track changes in heading. Together, the change in</w:t>
+      </w:r>
+      <w:r>
+        <w:t xml:space="preserve"> </w:t>
+      </w:r>
+      <w:r>
+        <w:t>heading and distance traveled define a position vector which is</w:t>
+      </w:r>
+      <w:r>
+        <w:t xml:space="preserve"> </w:t>
+      </w:r>
+      <w:r>
+        <w:t>applied to the last recorded location to calculate the current</w:t>
+      </w:r>
+      <w:r>
+        <w:t xml:space="preserve"> </w:t>
+      </w:r>
+      <w:r>
+        <w:t>location. The current position is plotted to an on-screen graph</w:t>
+      </w:r>
+      <w:r>
+        <w:t xml:space="preserve"> </w:t>
+      </w:r>
+      <w:r>
+        <w:t>and stored in various data files for later use.</w:t>
+      </w:r>
+    </w:p>
+    <w:p>
+      <w:pPr>
+        <w:jc w:val="both"/>
+      </w:pPr>
+      <w:r>
+        <w:t xml:space="preserve">The calculated biases </w:t>
+      </w:r>
+      <w:r>
+        <w:t>are</w:t>
+      </w:r>
+      <w:r>
+        <w:t xml:space="preserve"> subtracted from gyrosc</w:t>
+      </w:r>
+      <w:r>
+        <w:t>ope and magnetometer to have a bias</w:t>
+      </w:r>
+      <w:r>
+        <w:t>-</w:t>
+      </w:r>
+      <w:r>
+        <w:t xml:space="preserve">free data. </w:t>
+      </w:r>
+      <w:r>
+        <w:t>T</w:t>
+      </w:r>
+      <w:r>
+        <w:t xml:space="preserve">o increase the accuracy and mitigate the dynamic error we </w:t>
+      </w:r>
+      <w:r>
+        <w:t>implement a two</w:t>
+      </w:r>
+      <w:r>
+        <w:t>-</w:t>
+      </w:r>
+      <w:r>
+        <w:t>step Kalman filter algorithm. Details in the next section.</w:t>
+      </w:r>
+    </w:p>
+    <w:p>
+      <w:pPr>
+        <w:pStyle w:val="Heading2"/>
+      </w:pPr>
+      <w:r>
+        <w:lastRenderedPageBreak/>
+        <w:t xml:space="preserve"> </w:t>
+      </w:r>
+      <w:bookmarkStart w:id="11" w:name="_Toc48855843"/>
+      <w:r>
+        <w:t>2-steps Kalman Filter</w:t>
       </w:r>
       <w:bookmarkEnd w:id="11"/>
     </w:p>
     <w:p>
-      <w:pPr>
-        <w:jc w:val="both"/>
-      </w:pPr>
-      <w:r>
-        <w:t>When the app is started, it determines the user’s initial</w:t>
-      </w:r>
-      <w:r>
-        <w:t xml:space="preserve"> </w:t>
-      </w:r>
-      <w:r>
-        <w:t xml:space="preserve">orientation relative to Earth by analyzing </w:t>
-      </w:r>
-      <w:r>
-        <w:t xml:space="preserve">the </w:t>
-      </w:r>
-      <w:r>
-        <w:t>magnetic field and</w:t>
-      </w:r>
-      <w:r>
-        <w:t xml:space="preserve"> </w:t>
-      </w:r>
-      <w:r>
-        <w:t>gravity data via a Direction Cosine Matrix (DCM)</w:t>
-      </w:r>
-      <w:r>
-        <w:t xml:space="preserve"> </w:t>
+      <w:r>
+        <w:t>The idea of two</w:t>
+      </w:r>
+      <w:r>
+        <w:t>-</w:t>
+      </w:r>
+      <w:r>
+        <w:t xml:space="preserve">step Kalman filtering is from the paper </w:t>
       </w:r>
       <w:r>
         <w:fldChar w:fldCharType="begin" w:fldLock="1"/>
       </w:r>
       <w:r>
-        <w:instrText>ADDIN CSL_CITATION {"citationItems":[{"id":"ITEM-1","itemData":{"abstract":"VR","author":[{"dropping-particle":"","family":"Ozyagcilar","given":"T","non-dropping-particle":"","parse-names":false,"suffix":""}],"container-title":"Freescale semiconductor, AN","id":"ITEM-1","issued":{"date-parts":[["2012"]]},"page":"1-21","title":"Implementing a tilt-compensated eCompass using accelerometer and magnetometer sensors","type":"article-journal"},"uris":["http://www.mendeley.com/documents/?uuid=c0f0ec86-3270-4c3f-bf86-91cd63364ba5"]}],"mendeley":{"formattedCitation":"[4]","plainTextFormattedCitation":"[4]","previouslyFormattedCitation":"[4]"},"properties":{"noteIndex":0},"schema":"https://github.com/citation-style-language/schema/raw/master/csl-citation.json"}</w:instrText>
+        <w:instrText>ADDIN CSL_CITATION {"citationItems":[{"id":"ITEM-1","itemData":{"DOI":"10.3390/s18082616","ISSN":"14248220","PMID":"30096944","abstract":"This paper presents a fusion method for combining outputs acquired by low-cost inertial measurement units and electronic magnetic compasses. Specifically, measurements of inertial accelerometer and gyroscope sensors are combined with no-inertial magnetometer sensor measurements to provide the optimal three-dimensional (3D) orientation of the sensors’ axis systems in real time. The method combines Euler–Cardan angles and rotation matrix for attitude and heading representation estimation and deals with the “gimbal lock” problem. The mathematical formulation of the method is based on Kalman filter and takes into account the computational cost required for operation on mobile devices as well as the characteristics of the low-cost microelectromechanical sensors. The method was implemented, debugged, and evaluated in a desktop software utility by using a low-cost sensor system, and it was tested in an augmented reality application on an Android mobile device, while its efficiency was evaluated experimentally.","author":[{"dropping-particle":"","family":"Patonis","given":"Photis","non-dropping-particle":"","parse-names":false,"suffix":""},{"dropping-particle":"","family":"Patia","given":"Petros","non-dropping-particle":"","parse-names":false,"suffix":""},{"dropping-particle":"","family":"Tziavos","given":"Ilias N.","non-dropping-particle":"","parse-names":false,"suffix":""},{"dropping-particle":"","family":"Rossikopoulos","given":"Dimitrios","non-dropping-particle":"","parse-names":false,"suffix":""},{"dropping-particle":"","family":"Margaritis","given":"Konstantinos G.","non-dropping-particle":"","parse-names":false,"suffix":""}],"container-title":"Sensors (Switzerland)","id":"ITEM-1","issue":"8","issued":{"date-parts":[["2018"]]},"title":"A fusion method for combining low-cost IMU/magnetometer outputs for use in applications on mobile devices","type":"article-journal","volume":"18"},"uris":["http://www.mendeley.com/documents/?uuid=ca518783-3425-4c71-8ff4-3d235bbd1493"]}],"mendeley":{"formattedCitation":"[6]","plainTextFormattedCitation":"[6]","previouslyFormattedCitation":"[6]"},"properties":{"noteIndex":0},"schema":"https://github.com/citation-style-language/schema/raw/master/csl-citation.json"}</w:instrText>
       </w:r>
       <w:r>
         <w:fldChar w:fldCharType="separate"/>
@@ -6893,76 +7029,22 @@
         <w:rPr>
           <w:noProof/>
         </w:rPr>
-        <w:t>[4]</w:t>
+        <w:t>[6]</w:t>
       </w:r>
       <w:r>
         <w:fldChar w:fldCharType="end"/>
       </w:r>
       <w:r>
-        <w:t>. This initial orientation serves as the origin</w:t>
-      </w:r>
-      <w:r>
-        <w:t xml:space="preserve"> </w:t>
-      </w:r>
-      <w:r>
-        <w:t>to which future changes in location are added. The step detector</w:t>
-      </w:r>
-      <w:r>
-        <w:t xml:space="preserve"> </w:t>
-      </w:r>
-      <w:r>
-        <w:t>begins counting steps</w:t>
-      </w:r>
-      <w:r>
-        <w:t xml:space="preserve"> based on </w:t>
-      </w:r>
-      <w:r>
-        <w:t xml:space="preserve">the </w:t>
-      </w:r>
-      <w:r>
-        <w:t xml:space="preserve">step detection algorithm (see section </w:t>
-      </w:r>
-      <w:r>
-        <w:t>2.1</w:t>
-      </w:r>
-      <w:r>
-        <w:t>)</w:t>
-      </w:r>
-      <w:r>
-        <w:t>. When a step is detected,</w:t>
-      </w:r>
-      <w:r>
-        <w:t xml:space="preserve"> </w:t>
-      </w:r>
-      <w:r>
-        <w:t xml:space="preserve">distance traveled is calculated by applying the stride length </w:t>
-      </w:r>
-      <w:r>
-        <w:t xml:space="preserve">the calculated in the stride length estimation algorithm (see section </w:t>
-      </w:r>
-      <w:r>
-        <w:t>2.1</w:t>
-      </w:r>
-      <w:r>
-        <w:t>)</w:t>
-      </w:r>
-      <w:r>
-        <w:t xml:space="preserve"> to the step taken. The gyroscope continuously monitors</w:t>
-      </w:r>
-      <w:r>
-        <w:t xml:space="preserve"> </w:t>
-      </w:r>
-      <w:r>
-        <w:t>angular rotations via another DCM</w:t>
-      </w:r>
-      <w:r>
-        <w:t xml:space="preserve"> </w:t>
+        <w:t xml:space="preserve">. </w:t>
+      </w:r>
+      <w:r>
+        <w:t xml:space="preserve">The equation used in the app is derived from both papers </w:t>
       </w:r>
       <w:r>
         <w:fldChar w:fldCharType="begin" w:fldLock="1"/>
       </w:r>
       <w:r>
-        <w:instrText>ADDIN CSL_CITATION {"citationItems":[{"id":"ITEM-1","itemData":{"ISSN":"1476-2986","abstract":"Until recently the weight and size of inertial sensors has prohibited their use in domains such as human motion capture. Recent improvements in the performance of small and lightweight micro-machined electromechanical systems (MEMS) inertial sensors have made the application of inertial techniques to such problems possible. This has resulted in an increased interest in the topic of inertial navigation, however current introductions to the subject fail to sufficiently describe the error characteristics of inertial systems. We introduce inertial navigation, focusing on strapdown systems based on MEMS devices. A combination of measurement and simulation is used to explore the error characteristics of such systems. For a simple inertial navigation system (INS) based on the Xsens Mtx inertial measurement unit (IMU), we show that the average error in position grows to over 150 m after 60 seconds of operation. The propagation of orientation errors caused by noise perturbing gyroscope signals is identified as the critical cause of such drift. By simulation we examine the significance of individual noise processes perturbing the gyroscope signals, identifying white noise as the process which contributes most to the overall drift of the system. Sensor fusion and domain specific constraints can be used to reduce drift in INSs. For an example INS we show that sensor fusion using magnetometers can reduce the average error in position obtained by the system after 60 seconds from over 150 m to around 5 m. We conclude that whilst MEMS IMU technology is rapidly improving, it is not yet possible to build a MEMS based INS which gives sub-meter position accuracy for more than one minute of operation.","author":[{"dropping-particle":"","family":"Woodman","given":"Oliver J","non-dropping-particle":"","parse-names":false,"suffix":""}],"id":"ITEM-1","issued":{"date-parts":[["2007"]]},"title":"Number 696 An introduction to inertial navigation An introduction to inertial navigation","type":"article-journal"},"uris":["http://www.mendeley.com/documents/?uuid=f1163c55-dfda-3ba5-8811-f1aa72d1910f"]}],"mendeley":{"formattedCitation":"[5]","plainTextFormattedCitation":"[5]","previouslyFormattedCitation":"[5]"},"properties":{"noteIndex":0},"schema":"https://github.com/citation-style-language/schema/raw/master/csl-citation.json"}</w:instrText>
+        <w:instrText>ADDIN CSL_CITATION {"citationItems":[{"id":"ITEM-1","itemData":{"DOI":"10.3390/s17092146","ISSN":"14248220","PMID":"28925979","abstract":"In order to reduce the computational complexity, and improve the pitch/roll estimation accuracy of the low-cost attitude heading reference system (AHRS) under conditions of magnetic-distortion, a novel linear Kalman filter, suitable for nonlinear attitude estimation, is proposed in this paper. The new algorithm is the combination of two-step geometrically-intuitive correction (TGIC) and the Kalman filter. In the proposed algorithm, the sequential two-step geometrically-intuitive correction scheme is used to make the current estimation of pitch/roll immune to magnetic distortion. Meanwhile, the TGIC produces a computed quaternion input for the Kalman filter, which avoids the linearization error of measurement equations and reduces the computational complexity. Several experiments have been carried out to validate the performance of the filter design. The results demonstrate that the mean time consumption and the root mean square error (RMSE) of pitch/roll estimation under magnetic disturbances are reduced by 45.9% and 33.8%, respectively, when compared with a standard filter. In addition, the proposed filter is applicable for attitude estimation under various dynamic conditions.","author":[{"dropping-particle":"","family":"Feng","given":"Kaiqiang","non-dropping-particle":"","parse-names":false,"suffix":""},{"dropping-particle":"","family":"Li","given":"Jie","non-dropping-particle":"","parse-names":false,"suffix":""},{"dropping-particle":"","family":"Zhang","given":"Xiaoming","non-dropping-particle":"","parse-names":false,"suffix":""},{"dropping-particle":"","family":"Shen","given":"Chong","non-dropping-particle":"","parse-names":false,"suffix":""},{"dropping-particle":"","family":"Bi","given":"Yu","non-dropping-particle":"","parse-names":false,"suffix":""},{"dropping-particle":"","family":"Zheng","given":"Tao","non-dropping-particle":"","parse-names":false,"suffix":""},{"dropping-particle":"","family":"Liu","given":"Jun","non-dropping-particle":"","parse-names":false,"suffix":""}],"container-title":"Sensors (Switzerland)","id":"ITEM-1","issue":"9","issued":{"date-parts":[["2017"]]},"title":"A new quaternion-based kalman filter for real-time attitude estimation using the two-step geometrically-intuitive correction algorithm","type":"article-journal","volume":"17"},"uris":["http://www.mendeley.com/documents/?uuid=4be52caa-babe-4d01-ba46-3f66ccc29a2c"]},{"id":"ITEM-2","itemData":{"DOI":"10.1.1.117.6808","ISBN":"9780582403857","ISSN":"10069313","PMID":"20578276","abstract":"In 1960, R.E. Kalman published his famous paper describing a recursive solution to the discrete-data linear filtering problem. Since that time, due in large part to advances in digital computing, the Kalman filter has been the subject of extensive research and application, particularly in the area of autonomous or assisted navigation. The Kalman filter is a set of mathematical equations that provides an efficient computational (recursive) means to estimate the state of a process, in a way that minimizes the mean of the squared error. The filter is very powerful in several aspects: it supports estimations of past, present, and even future states, and it can do so even when the precise nature of the modeled system is unknown. The purpose of this paper is to provide a practical introduction to the discrete Kalman filter. This introduction includes a description and some discussion of the basic discrete Kalman filter, a derivation, description and some discussion of the extended Kalman filter, and a relatively simple (tangible) example with real numbers &amp; results.","author":[{"dropping-particle":"","family":"Welch","given":"Greg","non-dropping-particle":"","parse-names":false,"suffix":""},{"dropping-particle":"","family":"Bishop","given":"Gary","non-dropping-particle":"","parse-names":false,"suffix":""}],"container-title":"In Practice","id":"ITEM-2","issue":"1","issued":{"date-parts":[["2006"]]},"page":"1-16","title":"An Introduction to the Kalman Filter","type":"article-journal","volume":"7"},"uris":["http://www.mendeley.com/documents/?uuid=9914f03a-5885-4cd9-af68-964f97e09334"]}],"mendeley":{"formattedCitation":"[7], [8]","manualFormatting":"[7], and [8]","plainTextFormattedCitation":"[7], [8]","previouslyFormattedCitation":"[7], [8]"},"properties":{"noteIndex":0},"schema":"https://github.com/citation-style-language/schema/raw/master/csl-citation.json"}</w:instrText>
       </w:r>
       <w:r>
         <w:fldChar w:fldCharType="separate"/>
@@ -6971,206 +7053,395 @@
         <w:rPr>
           <w:noProof/>
         </w:rPr>
-        <w:t>[5]</w:t>
+        <w:t>[7],</w:t>
+      </w:r>
+      <w:r>
+        <w:rPr>
+          <w:noProof/>
+        </w:rPr>
+        <w:t xml:space="preserve"> and</w:t>
+      </w:r>
+      <w:r>
+        <w:rPr>
+          <w:noProof/>
+        </w:rPr>
+        <w:t xml:space="preserve"> [8]</w:t>
       </w:r>
       <w:r>
         <w:fldChar w:fldCharType="end"/>
       </w:r>
       <w:r>
-        <w:t>,</w:t>
-      </w:r>
-      <w:r>
-        <w:t xml:space="preserve"> to track changes in heading. Together, the change in</w:t>
-      </w:r>
-      <w:r>
-        <w:t xml:space="preserve"> </w:t>
-      </w:r>
-      <w:r>
-        <w:t>heading and distance traveled define a position vector which is</w:t>
-      </w:r>
-      <w:r>
-        <w:t xml:space="preserve"> </w:t>
-      </w:r>
-      <w:r>
-        <w:t>applied to the last recorded location to calculate the current</w:t>
-      </w:r>
-      <w:r>
-        <w:t xml:space="preserve"> </w:t>
-      </w:r>
-      <w:r>
-        <w:t>location. The current position is plotted to an on-screen graph</w:t>
-      </w:r>
-      <w:r>
-        <w:t xml:space="preserve"> </w:t>
-      </w:r>
-      <w:r>
-        <w:t>and stored in various data files for later use.</w:t>
+        <w:t xml:space="preserve">. </w:t>
       </w:r>
     </w:p>
     <w:p>
-      <w:pPr>
-        <w:jc w:val="both"/>
-      </w:pPr>
-      <w:r>
-        <w:lastRenderedPageBreak/>
-        <w:t xml:space="preserve">The calculated biases </w:t>
-      </w:r>
-      <w:r>
-        <w:t>are</w:t>
-      </w:r>
-      <w:r>
-        <w:t xml:space="preserve"> subtracted from gyrosc</w:t>
-      </w:r>
-      <w:r>
-        <w:t>ope and magnetometer to have a bias</w:t>
-      </w:r>
-      <w:r>
-        <w:t>-</w:t>
-      </w:r>
-      <w:r>
-        <w:t xml:space="preserve">free data. </w:t>
-      </w:r>
-      <w:r>
-        <w:t>T</w:t>
-      </w:r>
-      <w:r>
-        <w:t xml:space="preserve">o increase the accuracy and mitigate the dynamic error we </w:t>
-      </w:r>
-      <w:r>
-        <w:t>implement a two</w:t>
-      </w:r>
-      <w:r>
-        <w:t>-</w:t>
-      </w:r>
-      <w:r>
-        <w:t>step Kalman filter algorithm. Details in the next section.</w:t>
+      <w:r>
+        <w:t>There are many formulations of the Kalman filter</w:t>
+      </w:r>
+      <w:r>
+        <w:t>. Because of the limited computational power of the smartphones, a linear mathematical model was created. The operation of the Kalman filter requires the design of 2 mathematical models, these are the process model, or state equation, and the measurement model</w:t>
+      </w:r>
+      <w:r>
+        <w:t xml:space="preserve"> or observation model. </w:t>
       </w:r>
     </w:p>
     <w:p>
-      <w:pPr>
-        <w:pStyle w:val="Heading2"/>
-      </w:pPr>
-      <w:r>
-        <w:t xml:space="preserve"> </w:t>
-      </w:r>
-      <w:bookmarkStart w:id="12" w:name="_Toc47115456"/>
-      <w:r>
-        <w:t>2-steps Kalman Filter</w:t>
-      </w:r>
-      <w:bookmarkEnd w:id="12"/>
+      <w:r>
+        <w:t>The state equation is:</w:t>
+      </w:r>
     </w:p>
     <w:p>
-      <w:r>
-        <w:t>The idea of two</w:t>
-      </w:r>
-      <w:r>
-        <w:t>-</w:t>
-      </w:r>
-      <w:r>
-        <w:t xml:space="preserve">step Kalman filtering is from the paper </w:t>
-      </w:r>
-      <w:r>
-        <w:fldChar w:fldCharType="begin" w:fldLock="1"/>
-      </w:r>
-      <w:r>
-        <w:instrText>ADDIN CSL_CITATION {"citationItems":[{"id":"ITEM-1","itemData":{"DOI":"10.3390/s18082616","ISSN":"14248220","PMID":"30096944","abstract":"This paper presents a fusion method for combining outputs acquired by low-cost inertial measurement units and electronic magnetic compasses. Specifically, measurements of inertial accelerometer and gyroscope sensors are combined with no-inertial magnetometer sensor measurements to provide the optimal three-dimensional (3D) orientation of the sensors’ axis systems in real time. The method combines Euler–Cardan angles and rotation matrix for attitude and heading representation estimation and deals with the “gimbal lock” problem. The mathematical formulation of the method is based on Kalman filter and takes into account the computational cost required for operation on mobile devices as well as the characteristics of the low-cost microelectromechanical sensors. The method was implemented, debugged, and evaluated in a desktop software utility by using a low-cost sensor system, and it was tested in an augmented reality application on an Android mobile device, while its efficiency was evaluated experimentally.","author":[{"dropping-particle":"","family":"Patonis","given":"Photis","non-dropping-particle":"","parse-names":false,"suffix":""},{"dropping-particle":"","family":"Patia","given":"Petros","non-dropping-particle":"","parse-names":false,"suffix":""},{"dropping-particle":"","family":"Tziavos","given":"Ilias N.","non-dropping-particle":"","parse-names":false,"suffix":""},{"dropping-particle":"","family":"Rossikopoulos","given":"Dimitrios","non-dropping-particle":"","parse-names":false,"suffix":""},{"dropping-particle":"","family":"Margaritis","given":"Konstantinos G.","non-dropping-particle":"","parse-names":false,"suffix":""}],"container-title":"Sensors (Switzerland)","id":"ITEM-1","issue":"8","issued":{"date-parts":[["2018"]]},"title":"A fusion method for combining low-cost IMU/magnetometer outputs for use in applications on mobile devices","type":"article-journal","volume":"18"},"uris":["http://www.mendeley.com/documents/?uuid=ca518783-3425-4c71-8ff4-3d235bbd1493"]}],"mendeley":{"formattedCitation":"[6]","plainTextFormattedCitation":"[6]","previouslyFormattedCitation":"[6]"},"properties":{"noteIndex":0},"schema":"https://github.com/citation-style-language/schema/raw/master/csl-citation.json"}</w:instrText>
-      </w:r>
-      <w:r>
-        <w:fldChar w:fldCharType="separate"/>
-      </w:r>
-      <w:r>
-        <w:rPr>
-          <w:noProof/>
-        </w:rPr>
-        <w:t>[6]</w:t>
-      </w:r>
-      <w:r>
-        <w:fldChar w:fldCharType="end"/>
-      </w:r>
-      <w:r>
-        <w:t xml:space="preserve">. </w:t>
-      </w:r>
-      <w:r>
-        <w:t xml:space="preserve">The equation used in the app is derived from both papers </w:t>
-      </w:r>
-      <w:r>
-        <w:fldChar w:fldCharType="begin" w:fldLock="1"/>
-      </w:r>
-      <w:r>
-        <w:instrText>ADDIN CSL_CITATION {"citationItems":[{"id":"ITEM-1","itemData":{"DOI":"10.3390/s17092146","ISSN":"14248220","PMID":"28925979","abstract":"In order to reduce the computational complexity, and improve the pitch/roll estimation accuracy of the low-cost attitude heading reference system (AHRS) under conditions of magnetic-distortion, a novel linear Kalman filter, suitable for nonlinear attitude estimation, is proposed in this paper. The new algorithm is the combination of two-step geometrically-intuitive correction (TGIC) and the Kalman filter. In the proposed algorithm, the sequential two-step geometrically-intuitive correction scheme is used to make the current estimation of pitch/roll immune to magnetic distortion. Meanwhile, the TGIC produces a computed quaternion input for the Kalman filter, which avoids the linearization error of measurement equations and reduces the computational complexity. Several experiments have been carried out to validate the performance of the filter design. The results demonstrate that the mean time consumption and the root mean square error (RMSE) of pitch/roll estimation under magnetic disturbances are reduced by 45.9% and 33.8%, respectively, when compared with a standard filter. In addition, the proposed filter is applicable for attitude estimation under various dynamic conditions.","author":[{"dropping-particle":"","family":"Feng","given":"Kaiqiang","non-dropping-particle":"","parse-names":false,"suffix":""},{"dropping-particle":"","family":"Li","given":"Jie","non-dropping-particle":"","parse-names":false,"suffix":""},{"dropping-particle":"","family":"Zhang","given":"Xiaoming","non-dropping-particle":"","parse-names":false,"suffix":""},{"dropping-particle":"","family":"Shen","given":"Chong","non-dropping-particle":"","parse-names":false,"suffix":""},{"dropping-particle":"","family":"Bi","given":"Yu","non-dropping-particle":"","parse-names":false,"suffix":""},{"dropping-particle":"","family":"Zheng","given":"Tao","non-dropping-particle":"","parse-names":false,"suffix":""},{"dropping-particle":"","family":"Liu","given":"Jun","non-dropping-particle":"","parse-names":false,"suffix":""}],"container-title":"Sensors (Switzerland)","id":"ITEM-1","issue":"9","issued":{"date-parts":[["2017"]]},"title":"A new quaternion-based kalman filter for real-time attitude estimation using the two-step geometrically-intuitive correction algorithm","type":"article-journal","volume":"17"},"uris":["http://www.mendeley.com/documents/?uuid=4be52caa-babe-4d01-ba46-3f66ccc29a2c"]},{"id":"ITEM-2","itemData":{"DOI":"10.1.1.117.6808","ISBN":"9780582403857","ISSN":"10069313","PMID":"20578276","abstract":"In 1960, R.E. Kalman published his famous paper describing a recursive solution to the discrete-data linear filtering problem. Since that time, due in large part to advances in digital computing, the Kalman filter has been the subject of extensive research and application, particularly in the area of autonomous or assisted navigation. The Kalman filter is a set of mathematical equations that provides an efficient computational (recursive) means to estimate the state of a process, in a way that minimizes the mean of the squared error. The filter is very powerful in several aspects: it supports estimations of past, present, and even future states, and it can do so even when the precise nature of the modeled system is unknown. The purpose of this paper is to provide a practical introduction to the discrete Kalman filter. This introduction includes a description and some discussion of the basic discrete Kalman filter, a derivation, description and some discussion of the extended Kalman filter, and a relatively simple (tangible) example with real numbers &amp; results.","author":[{"dropping-particle":"","family":"Welch","given":"Greg","non-dropping-particle":"","parse-names":false,"suffix":""},{"dropping-particle":"","family":"Bishop","given":"Gary","non-dropping-particle":"","parse-names":false,"suffix":""}],"container-title":"In Practice","id":"ITEM-2","issue":"1","issued":{"date-parts":[["2006"]]},"page":"1-16","title":"An Introduction to the Kalman Filter","type":"article-journal","volume":"7"},"uris":["http://www.mendeley.com/documents/?uuid=9914f03a-5885-4cd9-af68-964f97e09334"]}],"mendeley":{"formattedCitation":"[7], [8]","manualFormatting":"[7], and [8]","plainTextFormattedCitation":"[7], [8]"},"properties":{"noteIndex":0},"schema":"https://github.com/citation-style-language/schema/raw/master/csl-citation.json"}</w:instrText>
-      </w:r>
-      <w:r>
-        <w:fldChar w:fldCharType="separate"/>
-      </w:r>
-      <w:r>
-        <w:rPr>
-          <w:noProof/>
-        </w:rPr>
-        <w:t>[7],</w:t>
-      </w:r>
-      <w:r>
-        <w:rPr>
-          <w:noProof/>
-        </w:rPr>
-        <w:t xml:space="preserve"> and</w:t>
-      </w:r>
-      <w:r>
-        <w:rPr>
-          <w:noProof/>
-        </w:rPr>
-        <w:t xml:space="preserve"> [8]</w:t>
-      </w:r>
-      <w:r>
-        <w:fldChar w:fldCharType="end"/>
-      </w:r>
-      <w:r>
-        <w:t xml:space="preserve">. </w:t>
-      </w:r>
+      <w:pPr>
+        <w:rPr>
+          <w:rFonts w:eastAsiaTheme="minorEastAsia"/>
+        </w:rPr>
+      </w:pPr>
+      <m:oMathPara>
+        <m:oMath>
+          <m:sSub>
+            <m:sSubPr>
+              <m:ctrlPr>
+                <w:rPr>
+                  <w:rFonts w:ascii="Cambria Math" w:hAnsi="Cambria Math"/>
+                  <w:i/>
+                </w:rPr>
+              </m:ctrlPr>
+            </m:sSubPr>
+            <m:e>
+              <m:r>
+                <w:rPr>
+                  <w:rFonts w:ascii="Cambria Math" w:hAnsi="Cambria Math"/>
+                </w:rPr>
+                <m:t>x</m:t>
+              </m:r>
+            </m:e>
+            <m:sub>
+              <m:r>
+                <w:rPr>
+                  <w:rFonts w:ascii="Cambria Math" w:hAnsi="Cambria Math"/>
+                </w:rPr>
+                <m:t>k</m:t>
+              </m:r>
+            </m:sub>
+          </m:sSub>
+          <m:r>
+            <w:rPr>
+              <w:rFonts w:ascii="Cambria Math" w:hAnsi="Cambria Math"/>
+            </w:rPr>
+            <m:t xml:space="preserve">=A . </m:t>
+          </m:r>
+          <m:sSub>
+            <m:sSubPr>
+              <m:ctrlPr>
+                <w:rPr>
+                  <w:rFonts w:ascii="Cambria Math" w:hAnsi="Cambria Math"/>
+                  <w:i/>
+                </w:rPr>
+              </m:ctrlPr>
+            </m:sSubPr>
+            <m:e>
+              <m:r>
+                <w:rPr>
+                  <w:rFonts w:ascii="Cambria Math" w:hAnsi="Cambria Math"/>
+                </w:rPr>
+                <m:t>x</m:t>
+              </m:r>
+            </m:e>
+            <m:sub>
+              <m:r>
+                <w:rPr>
+                  <w:rFonts w:ascii="Cambria Math" w:hAnsi="Cambria Math"/>
+                </w:rPr>
+                <m:t>k-1</m:t>
+              </m:r>
+            </m:sub>
+          </m:sSub>
+          <m:r>
+            <w:rPr>
+              <w:rFonts w:ascii="Cambria Math" w:hAnsi="Cambria Math"/>
+            </w:rPr>
+            <m:t xml:space="preserve">+B . </m:t>
+          </m:r>
+          <m:sSub>
+            <m:sSubPr>
+              <m:ctrlPr>
+                <w:rPr>
+                  <w:rFonts w:ascii="Cambria Math" w:hAnsi="Cambria Math"/>
+                  <w:i/>
+                </w:rPr>
+              </m:ctrlPr>
+            </m:sSubPr>
+            <m:e>
+              <m:r>
+                <w:rPr>
+                  <w:rFonts w:ascii="Cambria Math" w:hAnsi="Cambria Math"/>
+                </w:rPr>
+                <m:t>u</m:t>
+              </m:r>
+            </m:e>
+            <m:sub>
+              <m:r>
+                <w:rPr>
+                  <w:rFonts w:ascii="Cambria Math" w:hAnsi="Cambria Math"/>
+                </w:rPr>
+                <m:t>k</m:t>
+              </m:r>
+            </m:sub>
+          </m:sSub>
+          <m:r>
+            <w:rPr>
+              <w:rFonts w:ascii="Cambria Math" w:hAnsi="Cambria Math"/>
+            </w:rPr>
+            <m:t>+</m:t>
+          </m:r>
+          <m:sSub>
+            <m:sSubPr>
+              <m:ctrlPr>
+                <w:rPr>
+                  <w:rFonts w:ascii="Cambria Math" w:hAnsi="Cambria Math"/>
+                  <w:i/>
+                </w:rPr>
+              </m:ctrlPr>
+            </m:sSubPr>
+            <m:e>
+              <m:r>
+                <w:rPr>
+                  <w:rFonts w:ascii="Cambria Math" w:hAnsi="Cambria Math"/>
+                </w:rPr>
+                <m:t>w</m:t>
+              </m:r>
+            </m:e>
+            <m:sub>
+              <m:r>
+                <w:rPr>
+                  <w:rFonts w:ascii="Cambria Math" w:hAnsi="Cambria Math"/>
+                </w:rPr>
+                <m:t>k</m:t>
+              </m:r>
+            </m:sub>
+          </m:sSub>
+        </m:oMath>
+      </m:oMathPara>
     </w:p>
     <w:p>
       <w:r>
-        <w:t>To Be continue …</w:t>
+        <w:t>where x is the state matrix (vector of unknowns), A is a transition matrix, B is the control matrix, u is a known exogenous control input (in our case the output of the gyroscopes), w is a vector of the entire process noise, and k, k -1 are the time consecutive points (epochs).</w:t>
       </w:r>
     </w:p>
     <w:p>
-      <w:pPr>
-        <w:pStyle w:val="Heading1"/>
-      </w:pPr>
-      <w:bookmarkStart w:id="13" w:name="_Toc47115457"/>
-      <w:r>
-        <w:t>Results</w:t>
-      </w:r>
-      <w:bookmarkEnd w:id="13"/>
+      <w:r>
+        <w:t>The observation matrix is:</w:t>
+      </w:r>
     </w:p>
     <w:p>
-      <w:r>
-        <w:t>To Be continue …</w:t>
-      </w:r>
-    </w:p>
-    <w:p/>
-    <w:p/>
-    <w:p/>
-    <w:p/>
-    <w:p/>
-    <w:p>
-      <w:pPr>
-        <w:pStyle w:val="Heading1"/>
-      </w:pPr>
-      <w:bookmarkStart w:id="14" w:name="_Toc47115458"/>
-      <w:r>
-        <w:t>Conclusion</w:t>
-      </w:r>
-      <w:bookmarkEnd w:id="14"/>
+      <w:pPr>
+        <w:rPr>
+          <w:rFonts w:eastAsiaTheme="minorEastAsia"/>
+        </w:rPr>
+      </w:pPr>
+      <m:oMathPara>
+        <m:oMath>
+          <m:sSub>
+            <m:sSubPr>
+              <m:ctrlPr>
+                <w:rPr>
+                  <w:rFonts w:ascii="Cambria Math" w:hAnsi="Cambria Math"/>
+                  <w:i/>
+                </w:rPr>
+              </m:ctrlPr>
+            </m:sSubPr>
+            <m:e>
+              <m:r>
+                <w:rPr>
+                  <w:rFonts w:ascii="Cambria Math" w:hAnsi="Cambria Math"/>
+                </w:rPr>
+                <m:t>y</m:t>
+              </m:r>
+            </m:e>
+            <m:sub>
+              <m:r>
+                <w:rPr>
+                  <w:rFonts w:ascii="Cambria Math" w:hAnsi="Cambria Math"/>
+                </w:rPr>
+                <m:t>k</m:t>
+              </m:r>
+            </m:sub>
+          </m:sSub>
+          <m:r>
+            <w:rPr>
+              <w:rFonts w:ascii="Cambria Math" w:hAnsi="Cambria Math"/>
+            </w:rPr>
+            <m:t xml:space="preserve">= </m:t>
+          </m:r>
+          <m:sSub>
+            <m:sSubPr>
+              <m:ctrlPr>
+                <w:rPr>
+                  <w:rFonts w:ascii="Cambria Math" w:hAnsi="Cambria Math"/>
+                  <w:i/>
+                </w:rPr>
+              </m:ctrlPr>
+            </m:sSubPr>
+            <m:e>
+              <m:r>
+                <w:rPr>
+                  <w:rFonts w:ascii="Cambria Math" w:hAnsi="Cambria Math"/>
+                </w:rPr>
+                <m:t>H</m:t>
+              </m:r>
+            </m:e>
+            <m:sub>
+              <m:r>
+                <w:rPr>
+                  <w:rFonts w:ascii="Cambria Math" w:hAnsi="Cambria Math"/>
+                </w:rPr>
+                <m:t>k</m:t>
+              </m:r>
+            </m:sub>
+          </m:sSub>
+          <m:r>
+            <w:rPr>
+              <w:rFonts w:ascii="Cambria Math" w:hAnsi="Cambria Math"/>
+            </w:rPr>
+            <m:t xml:space="preserve"> . </m:t>
+          </m:r>
+          <m:sSub>
+            <m:sSubPr>
+              <m:ctrlPr>
+                <w:rPr>
+                  <w:rFonts w:ascii="Cambria Math" w:hAnsi="Cambria Math"/>
+                  <w:i/>
+                </w:rPr>
+              </m:ctrlPr>
+            </m:sSubPr>
+            <m:e>
+              <m:r>
+                <w:rPr>
+                  <w:rFonts w:ascii="Cambria Math" w:hAnsi="Cambria Math"/>
+                </w:rPr>
+                <m:t>x</m:t>
+              </m:r>
+            </m:e>
+            <m:sub>
+              <m:r>
+                <w:rPr>
+                  <w:rFonts w:ascii="Cambria Math" w:hAnsi="Cambria Math"/>
+                </w:rPr>
+                <m:t>k</m:t>
+              </m:r>
+            </m:sub>
+          </m:sSub>
+          <m:r>
+            <w:rPr>
+              <w:rFonts w:ascii="Cambria Math" w:hAnsi="Cambria Math"/>
+            </w:rPr>
+            <m:t xml:space="preserve">+ </m:t>
+          </m:r>
+          <m:sSub>
+            <m:sSubPr>
+              <m:ctrlPr>
+                <w:rPr>
+                  <w:rFonts w:ascii="Cambria Math" w:hAnsi="Cambria Math"/>
+                  <w:i/>
+                </w:rPr>
+              </m:ctrlPr>
+            </m:sSubPr>
+            <m:e>
+              <m:r>
+                <w:rPr>
+                  <w:rFonts w:ascii="Cambria Math" w:hAnsi="Cambria Math"/>
+                </w:rPr>
+                <m:t>z</m:t>
+              </m:r>
+            </m:e>
+            <m:sub>
+              <m:r>
+                <w:rPr>
+                  <w:rFonts w:ascii="Cambria Math" w:hAnsi="Cambria Math"/>
+                </w:rPr>
+                <m:t>k</m:t>
+              </m:r>
+            </m:sub>
+          </m:sSub>
+        </m:oMath>
+      </m:oMathPara>
     </w:p>
     <w:p>
       <w:r>
-        <w:t>To Be continue …</w:t>
+        <w:t>where y is the vector of observations (in our case the accelerometer output), H is the observation matrix, x is the vector of unknowns, z is the vector of measurement noise, and k is the time point (epoch).</w:t>
       </w:r>
     </w:p>
-    <w:p/>
-    <w:p/>
-    <w:p/>
-    <w:p/>
+    <w:p>
+      <w:r>
+        <w:t xml:space="preserve">The Kalman filter equation is fully documented in </w:t>
+      </w:r>
+      <w:r>
+        <w:fldChar w:fldCharType="begin" w:fldLock="1"/>
+      </w:r>
+      <w:r>
+        <w:instrText>ADDIN CSL_CITATION {"citationItems":[{"id":"ITEM-1","itemData":{"DOI":"10.1.1.117.6808","ISBN":"9780582403857","ISSN":"10069313","PMID":"20578276","abstract":"In 1960, R.E. Kalman published his famous paper describing a recursive solution to the discrete-data linear filtering problem. Since that time, due in large part to advances in digital computing, the Kalman filter has been the subject of extensive research and application, particularly in the area of autonomous or assisted navigation. The Kalman filter is a set of mathematical equations that provides an efficient computational (recursive) means to estimate the state of a process, in a way that minimizes the mean of the squared error. The filter is very powerful in several aspects: it supports estimations of past, present, and even future states, and it can do so even when the precise nature of the modeled system is unknown. The purpose of this paper is to provide a practical introduction to the discrete Kalman filter. This introduction includes a description and some discussion of the basic discrete Kalman filter, a derivation, description and some discussion of the extended Kalman filter, and a relatively simple (tangible) example with real numbers &amp; results.","author":[{"dropping-particle":"","family":"Welch","given":"Greg","non-dropping-particle":"","parse-names":false,"suffix":""},{"dropping-particle":"","family":"Bishop","given":"Gary","non-dropping-particle":"","parse-names":false,"suffix":""}],"container-title":"In Practice","id":"ITEM-1","issue":"1","issued":{"date-parts":[["2006"]]},"page":"1-16","title":"An Introduction to the Kalman Filter","type":"article-journal","volume":"7"},"uris":["http://www.mendeley.com/documents/?uuid=9914f03a-5885-4cd9-af68-964f97e09334"]}],"mendeley":{"formattedCitation":"[8]","plainTextFormattedCitation":"[8]"},"properties":{"noteIndex":0},"schema":"https://github.com/citation-style-language/schema/raw/master/csl-citation.json"}</w:instrText>
+      </w:r>
+      <w:r>
+        <w:fldChar w:fldCharType="separate"/>
+      </w:r>
+      <w:r>
+        <w:rPr>
+          <w:noProof/>
+        </w:rPr>
+        <w:t>[8]</w:t>
+      </w:r>
+      <w:r>
+        <w:fldChar w:fldCharType="end"/>
+      </w:r>
+      <w:r>
+        <w:t xml:space="preserve">. For that, we will only define the </w:t>
+      </w:r>
+      <w:r>
+        <w:t>state equation and the observation equation (see above equation).</w:t>
+      </w:r>
+    </w:p>
+    <w:p>
+      <w:r>
+        <w:t xml:space="preserve">The state equation is derived from direct cosine matrix (DCM) and implemented in the state equation. Which connects the elements of the third row of the rotation matrix (R31, R32, R33) between 2 consecutive epochs (k </w:t>
+      </w:r>
+      <w:r>
+        <w:rPr>
+          <w:rFonts w:ascii="Times New Roman" w:eastAsia="Times New Roman" w:hAnsi="Times New Roman" w:cs="Times New Roman"/>
+        </w:rPr>
+        <w:t xml:space="preserve">- </w:t>
+      </w:r>
+      <w:r>
+        <w:t xml:space="preserve">1, k), through measurements of the gyroscopes (Gx, </w:t>
+      </w:r>
+      <w:proofErr w:type="spellStart"/>
+      <w:r>
+        <w:t>Gy</w:t>
+      </w:r>
+      <w:proofErr w:type="spellEnd"/>
+      <w:r>
+        <w:t xml:space="preserve">, </w:t>
+      </w:r>
+      <w:proofErr w:type="spellStart"/>
+      <w:r>
+        <w:t>Gz</w:t>
+      </w:r>
+      <w:proofErr w:type="spellEnd"/>
+      <w:r>
+        <w:t xml:space="preserve">) and considering integration time </w:t>
+      </w:r>
+      <w:r>
+        <w:rPr>
+          <w:rFonts w:cstheme="majorBidi"/>
+        </w:rPr>
+        <w:t>∆</w:t>
+      </w:r>
+      <w:r>
+        <w:t>t</w:t>
+      </w:r>
+      <w:r>
+        <w:t>.</w:t>
+      </w:r>
+    </w:p>
     <w:p/>
     <w:p/>
     <w:p>
@@ -7182,12 +7453,12 @@
         </w:numPr>
         <w:jc w:val="left"/>
       </w:pPr>
-      <w:bookmarkStart w:id="15" w:name="_Toc47115459"/>
+      <w:bookmarkStart w:id="12" w:name="_Toc48855844"/>
       <w:r>
         <w:lastRenderedPageBreak/>
         <w:t>References</w:t>
       </w:r>
-      <w:bookmarkEnd w:id="15"/>
+      <w:bookmarkEnd w:id="12"/>
     </w:p>
     <w:p>
       <w:pPr>
@@ -7600,8 +7871,8 @@
       </w:pPr>
     </w:p>
     <w:sectPr>
-      <w:headerReference w:type="first" r:id="rId23"/>
-      <w:footerReference w:type="first" r:id="rId24"/>
+      <w:headerReference w:type="first" r:id="rId24"/>
+      <w:footerReference w:type="first" r:id="rId25"/>
       <w:pgSz w:w="12240" w:h="15840"/>
       <w:pgMar w:top="1440" w:right="1440" w:bottom="1440" w:left="1440" w:header="720" w:footer="720" w:gutter="0"/>
       <w:pgNumType w:start="1"/>
@@ -8146,6 +8417,16 @@
 <w:hdr xmlns:wpc="http://schemas.microsoft.com/office/word/2010/wordprocessingCanvas" xmlns:cx="http://schemas.microsoft.com/office/drawing/2014/chartex" xmlns:cx1="http://schemas.microsoft.com/office/drawing/2015/9/8/chartex" xmlns:cx2="http://schemas.microsoft.com/office/drawing/2015/10/21/chartex" xmlns:cx3="http://schemas.microsoft.com/office/drawing/2016/5/9/chartex" xmlns:cx4="http://schemas.microsoft.com/office/drawing/2016/5/10/chartex" xmlns:cx5="http://schemas.microsoft.com/office/drawing/2016/5/11/chartex" xmlns:cx6="http://schemas.microsoft.com/office/drawing/2016/5/12/chartex" xmlns:cx7="http://schemas.microsoft.com/office/drawing/2016/5/13/chartex" xmlns:cx8="http://schemas.microsoft.com/office/drawing/2016/5/14/chartex" xmlns:mc="http://schemas.openxmlformats.org/markup-compatibility/2006" xmlns:aink="http://schemas.microsoft.com/office/drawing/2016/ink" xmlns:am3d="http://schemas.microsoft.com/office/drawing/2017/model3d" xmlns:o="urn:schemas-microsoft-com:office:office" xmlns:r="http://schemas.openxmlformats.org/officeDocument/2006/relationships" xmlns:m="http://schemas.openxmlformats.org/officeDocument/2006/math" xmlns:v="urn:schemas-microsoft-com:vml" xmlns:wp14="http://schemas.microsoft.com/office/word/2010/wordprocessingDrawing" xmlns:wp="http://schemas.openxmlformats.org/drawingml/2006/wordprocessingDrawing" xmlns:w10="urn:schemas-microsoft-com:office:word" xmlns:w="http://schemas.openxmlformats.org/wordprocessingml/2006/main" xmlns:w14="http://schemas.microsoft.com/office/word/2010/wordml" xmlns:w15="http://schemas.microsoft.com/office/word/2012/wordml" xmlns:w16cex="http://schemas.microsoft.com/office/word/2018/wordml/cex" xmlns:w16cid="http://schemas.microsoft.com/office/word/2016/wordml/cid" xmlns:w16="http://schemas.microsoft.com/office/word/2018/wordml" xmlns:w16se="http://schemas.microsoft.com/office/word/2015/wordml/symex" xmlns:wpg="http://schemas.microsoft.com/office/word/2010/wordprocessingGroup" xmlns:wpi="http://schemas.microsoft.com/office/word/2010/wordprocessingInk" xmlns:wne="http://schemas.microsoft.com/office/word/2006/wordml" xmlns:wps="http://schemas.microsoft.com/office/word/2010/wordprocessingShape" mc:Ignorable="w14 w15 w16se w16cid w16 w16cex wp14">
   <w:p>
     <w:pPr>
+      <w:pStyle w:val="Header"/>
+    </w:pPr>
+  </w:p>
+</w:hdr>
+</file>
+
+<file path=word/header2.xml><?xml version="1.0" encoding="utf-8"?>
+<w:hdr xmlns:wpc="http://schemas.microsoft.com/office/word/2010/wordprocessingCanvas" xmlns:cx="http://schemas.microsoft.com/office/drawing/2014/chartex" xmlns:cx1="http://schemas.microsoft.com/office/drawing/2015/9/8/chartex" xmlns:cx2="http://schemas.microsoft.com/office/drawing/2015/10/21/chartex" xmlns:cx3="http://schemas.microsoft.com/office/drawing/2016/5/9/chartex" xmlns:cx4="http://schemas.microsoft.com/office/drawing/2016/5/10/chartex" xmlns:cx5="http://schemas.microsoft.com/office/drawing/2016/5/11/chartex" xmlns:cx6="http://schemas.microsoft.com/office/drawing/2016/5/12/chartex" xmlns:cx7="http://schemas.microsoft.com/office/drawing/2016/5/13/chartex" xmlns:cx8="http://schemas.microsoft.com/office/drawing/2016/5/14/chartex" xmlns:mc="http://schemas.openxmlformats.org/markup-compatibility/2006" xmlns:aink="http://schemas.microsoft.com/office/drawing/2016/ink" xmlns:am3d="http://schemas.microsoft.com/office/drawing/2017/model3d" xmlns:o="urn:schemas-microsoft-com:office:office" xmlns:r="http://schemas.openxmlformats.org/officeDocument/2006/relationships" xmlns:m="http://schemas.openxmlformats.org/officeDocument/2006/math" xmlns:v="urn:schemas-microsoft-com:vml" xmlns:wp14="http://schemas.microsoft.com/office/word/2010/wordprocessingDrawing" xmlns:wp="http://schemas.openxmlformats.org/drawingml/2006/wordprocessingDrawing" xmlns:w10="urn:schemas-microsoft-com:office:word" xmlns:w="http://schemas.openxmlformats.org/wordprocessingml/2006/main" xmlns:w14="http://schemas.microsoft.com/office/word/2010/wordml" xmlns:w15="http://schemas.microsoft.com/office/word/2012/wordml" xmlns:w16cex="http://schemas.microsoft.com/office/word/2018/wordml/cex" xmlns:w16cid="http://schemas.microsoft.com/office/word/2016/wordml/cid" xmlns:w16="http://schemas.microsoft.com/office/word/2018/wordml" xmlns:w16se="http://schemas.microsoft.com/office/word/2015/wordml/symex" xmlns:wpg="http://schemas.microsoft.com/office/word/2010/wordprocessingGroup" xmlns:wpi="http://schemas.microsoft.com/office/word/2010/wordprocessingInk" xmlns:wne="http://schemas.microsoft.com/office/word/2006/wordml" xmlns:wps="http://schemas.microsoft.com/office/word/2010/wordprocessingShape" mc:Ignorable="w14 w15 w16se w16cid w16 w16cex wp14">
+  <w:p>
+    <w:pPr>
       <w:pStyle w:val="HeaderEven"/>
       <w:jc w:val="center"/>
     </w:pPr>
@@ -8187,7 +8468,7 @@
       <w:rPr>
         <w:noProof/>
       </w:rPr>
-      <w:t>August 10, 2020</w:t>
+      <w:t>August 21, 2020</w:t>
     </w:r>
     <w:r>
       <w:fldChar w:fldCharType="end"/>
@@ -8196,7 +8477,7 @@
 </w:hdr>
 </file>
 
-<file path=word/header2.xml><?xml version="1.0" encoding="utf-8"?>
+<file path=word/header3.xml><?xml version="1.0" encoding="utf-8"?>
 <w:hdr xmlns:wpc="http://schemas.microsoft.com/office/word/2010/wordprocessingCanvas" xmlns:cx="http://schemas.microsoft.com/office/drawing/2014/chartex" xmlns:cx1="http://schemas.microsoft.com/office/drawing/2015/9/8/chartex" xmlns:cx2="http://schemas.microsoft.com/office/drawing/2015/10/21/chartex" xmlns:cx3="http://schemas.microsoft.com/office/drawing/2016/5/9/chartex" xmlns:cx4="http://schemas.microsoft.com/office/drawing/2016/5/10/chartex" xmlns:cx5="http://schemas.microsoft.com/office/drawing/2016/5/11/chartex" xmlns:cx6="http://schemas.microsoft.com/office/drawing/2016/5/12/chartex" xmlns:cx7="http://schemas.microsoft.com/office/drawing/2016/5/13/chartex" xmlns:cx8="http://schemas.microsoft.com/office/drawing/2016/5/14/chartex" xmlns:mc="http://schemas.openxmlformats.org/markup-compatibility/2006" xmlns:aink="http://schemas.microsoft.com/office/drawing/2016/ink" xmlns:am3d="http://schemas.microsoft.com/office/drawing/2017/model3d" xmlns:o="urn:schemas-microsoft-com:office:office" xmlns:r="http://schemas.openxmlformats.org/officeDocument/2006/relationships" xmlns:m="http://schemas.openxmlformats.org/officeDocument/2006/math" xmlns:v="urn:schemas-microsoft-com:vml" xmlns:wp14="http://schemas.microsoft.com/office/word/2010/wordprocessingDrawing" xmlns:wp="http://schemas.openxmlformats.org/drawingml/2006/wordprocessingDrawing" xmlns:w10="urn:schemas-microsoft-com:office:word" xmlns:w="http://schemas.openxmlformats.org/wordprocessingml/2006/main" xmlns:w14="http://schemas.microsoft.com/office/word/2010/wordml" xmlns:w15="http://schemas.microsoft.com/office/word/2012/wordml" xmlns:w16cex="http://schemas.microsoft.com/office/word/2018/wordml/cex" xmlns:w16cid="http://schemas.microsoft.com/office/word/2016/wordml/cid" xmlns:w16="http://schemas.microsoft.com/office/word/2018/wordml" xmlns:w16se="http://schemas.microsoft.com/office/word/2015/wordml/symex" xmlns:wpg="http://schemas.microsoft.com/office/word/2010/wordprocessingGroup" xmlns:wpi="http://schemas.microsoft.com/office/word/2010/wordprocessingInk" xmlns:wne="http://schemas.microsoft.com/office/word/2006/wordml" xmlns:wps="http://schemas.microsoft.com/office/word/2010/wordprocessingShape" mc:Ignorable="w14 w15 w16se w16cid w16 w16cex wp14">
   <w:p>
     <w:pPr>
@@ -8204,13 +8485,19 @@
       <w:spacing w:before="100" w:beforeAutospacing="1" w:after="100" w:afterAutospacing="1"/>
     </w:pPr>
     <w:r>
-      <w:t>Pedestrian Dead Reconing (PDR) Algorithm for Indoor Localization</w:t>
+      <w:t>Pedestrian Dead Rec</w:t>
+    </w:r>
+    <w:r>
+      <w:t>k</w:t>
+    </w:r>
+    <w:r>
+      <w:t>oning (PDR) Algorithm for Indoor Localization</w:t>
     </w:r>
   </w:p>
 </w:hdr>
 </file>
 
-<file path=word/header3.xml><?xml version="1.0" encoding="utf-8"?>
+<file path=word/header4.xml><?xml version="1.0" encoding="utf-8"?>
 <w:hdr xmlns:wpc="http://schemas.microsoft.com/office/word/2010/wordprocessingCanvas" xmlns:cx="http://schemas.microsoft.com/office/drawing/2014/chartex" xmlns:cx1="http://schemas.microsoft.com/office/drawing/2015/9/8/chartex" xmlns:cx2="http://schemas.microsoft.com/office/drawing/2015/10/21/chartex" xmlns:cx3="http://schemas.microsoft.com/office/drawing/2016/5/9/chartex" xmlns:cx4="http://schemas.microsoft.com/office/drawing/2016/5/10/chartex" xmlns:cx5="http://schemas.microsoft.com/office/drawing/2016/5/11/chartex" xmlns:cx6="http://schemas.microsoft.com/office/drawing/2016/5/12/chartex" xmlns:cx7="http://schemas.microsoft.com/office/drawing/2016/5/13/chartex" xmlns:cx8="http://schemas.microsoft.com/office/drawing/2016/5/14/chartex" xmlns:mc="http://schemas.openxmlformats.org/markup-compatibility/2006" xmlns:aink="http://schemas.microsoft.com/office/drawing/2016/ink" xmlns:am3d="http://schemas.microsoft.com/office/drawing/2017/model3d" xmlns:o="urn:schemas-microsoft-com:office:office" xmlns:r="http://schemas.openxmlformats.org/officeDocument/2006/relationships" xmlns:m="http://schemas.openxmlformats.org/officeDocument/2006/math" xmlns:v="urn:schemas-microsoft-com:vml" xmlns:wp14="http://schemas.microsoft.com/office/word/2010/wordprocessingDrawing" xmlns:wp="http://schemas.openxmlformats.org/drawingml/2006/wordprocessingDrawing" xmlns:w10="urn:schemas-microsoft-com:office:word" xmlns:w="http://schemas.openxmlformats.org/wordprocessingml/2006/main" xmlns:w14="http://schemas.microsoft.com/office/word/2010/wordml" xmlns:w15="http://schemas.microsoft.com/office/word/2012/wordml" xmlns:w16cex="http://schemas.microsoft.com/office/word/2018/wordml/cex" xmlns:w16cid="http://schemas.microsoft.com/office/word/2016/wordml/cid" xmlns:w16="http://schemas.microsoft.com/office/word/2018/wordml" xmlns:w16se="http://schemas.microsoft.com/office/word/2015/wordml/symex" xmlns:wpg="http://schemas.microsoft.com/office/word/2010/wordprocessingGroup" xmlns:wpi="http://schemas.microsoft.com/office/word/2010/wordprocessingInk" xmlns:wne="http://schemas.microsoft.com/office/word/2006/wordml" xmlns:wps="http://schemas.microsoft.com/office/word/2010/wordprocessingShape" mc:Ignorable="w14 w15 w16se w16cid w16 w16cex wp14">
   <w:p>
     <w:pPr>
@@ -8254,7 +8541,7 @@
       <w:rPr>
         <w:noProof/>
       </w:rPr>
-      <w:t>August 10, 2020</w:t>
+      <w:t>August 21, 2020</w:t>
     </w:r>
     <w:r>
       <w:fldChar w:fldCharType="end"/>
@@ -8268,7 +8555,7 @@
 </w:hdr>
 </file>
 
-<file path=word/header4.xml><?xml version="1.0" encoding="utf-8"?>
+<file path=word/header5.xml><?xml version="1.0" encoding="utf-8"?>
 <w:hdr xmlns:wpc="http://schemas.microsoft.com/office/word/2010/wordprocessingCanvas" xmlns:cx="http://schemas.microsoft.com/office/drawing/2014/chartex" xmlns:cx1="http://schemas.microsoft.com/office/drawing/2015/9/8/chartex" xmlns:cx2="http://schemas.microsoft.com/office/drawing/2015/10/21/chartex" xmlns:cx3="http://schemas.microsoft.com/office/drawing/2016/5/9/chartex" xmlns:cx4="http://schemas.microsoft.com/office/drawing/2016/5/10/chartex" xmlns:cx5="http://schemas.microsoft.com/office/drawing/2016/5/11/chartex" xmlns:cx6="http://schemas.microsoft.com/office/drawing/2016/5/12/chartex" xmlns:cx7="http://schemas.microsoft.com/office/drawing/2016/5/13/chartex" xmlns:cx8="http://schemas.microsoft.com/office/drawing/2016/5/14/chartex" xmlns:mc="http://schemas.openxmlformats.org/markup-compatibility/2006" xmlns:aink="http://schemas.microsoft.com/office/drawing/2016/ink" xmlns:am3d="http://schemas.microsoft.com/office/drawing/2017/model3d" xmlns:o="urn:schemas-microsoft-com:office:office" xmlns:r="http://schemas.openxmlformats.org/officeDocument/2006/relationships" xmlns:m="http://schemas.openxmlformats.org/officeDocument/2006/math" xmlns:v="urn:schemas-microsoft-com:vml" xmlns:wp14="http://schemas.microsoft.com/office/word/2010/wordprocessingDrawing" xmlns:wp="http://schemas.openxmlformats.org/drawingml/2006/wordprocessingDrawing" xmlns:w10="urn:schemas-microsoft-com:office:word" xmlns:w="http://schemas.openxmlformats.org/wordprocessingml/2006/main" xmlns:w14="http://schemas.microsoft.com/office/word/2010/wordml" xmlns:w15="http://schemas.microsoft.com/office/word/2012/wordml" xmlns:w16cex="http://schemas.microsoft.com/office/word/2018/wordml/cex" xmlns:w16cid="http://schemas.microsoft.com/office/word/2016/wordml/cid" xmlns:w16="http://schemas.microsoft.com/office/word/2018/wordml" xmlns:w16se="http://schemas.microsoft.com/office/word/2015/wordml/symex" xmlns:wpg="http://schemas.microsoft.com/office/word/2010/wordprocessingGroup" xmlns:wpi="http://schemas.microsoft.com/office/word/2010/wordprocessingInk" xmlns:wne="http://schemas.microsoft.com/office/word/2006/wordml" xmlns:wps="http://schemas.microsoft.com/office/word/2010/wordprocessingShape" mc:Ignorable="w14 w15 w16se w16cid w16 w16cex wp14">
   <w:p>
     <w:pPr>
@@ -8313,7 +8600,7 @@
       <w:rPr>
         <w:noProof/>
       </w:rPr>
-      <w:t>August 10, 2020</w:t>
+      <w:t>August 21, 2020</w:t>
     </w:r>
     <w:r>
       <w:fldChar w:fldCharType="end"/>
@@ -13108,15 +13395,8 @@
 <file path=customXml/itemProps3.xml><?xml version="1.0" encoding="utf-8"?>
 <ds:datastoreItem xmlns:ds="http://schemas.openxmlformats.org/officeDocument/2006/customXml" ds:itemID="{E4B05375-0D7E-4A10-BB7A-3199A1D2F978}">
   <ds:schemaRefs>
-    <ds:schemaRef ds:uri="bb3dc638-c273-415d-837a-a434aac6ba72"/>
-    <ds:schemaRef ds:uri="http://purl.org/dc/terms/"/>
-    <ds:schemaRef ds:uri="http://schemas.openxmlformats.org/package/2006/metadata/core-properties"/>
+    <ds:schemaRef ds:uri="http://schemas.microsoft.com/office/2006/metadata/properties"/>
     <ds:schemaRef ds:uri="http://schemas.microsoft.com/office/infopath/2007/PartnerControls"/>
-    <ds:schemaRef ds:uri="http://purl.org/dc/elements/1.1/"/>
-    <ds:schemaRef ds:uri="http://www.w3.org/XML/1998/namespace"/>
-    <ds:schemaRef ds:uri="http://schemas.microsoft.com/office/2006/documentManagement/types"/>
-    <ds:schemaRef ds:uri="http://schemas.microsoft.com/office/2006/metadata/properties"/>
-    <ds:schemaRef ds:uri="http://purl.org/dc/dcmitype/"/>
   </ds:schemaRefs>
 </ds:datastoreItem>
 </file>

</xml_diff>

<commit_message>
Human activity recognition app added
</commit_message>
<xml_diff>
--- a/Documentation/Indoor Localization.docx
+++ b/Documentation/Indoor Localization.docx
@@ -3783,14 +3783,27 @@
                       <w:r>
                         <w:t xml:space="preserve">Figure </w:t>
                       </w:r>
-                      <w:fldSimple w:instr=" SEQ Figure \* ARABIC ">
-                        <w:r>
-                          <w:rPr>
-                            <w:noProof/>
-                          </w:rPr>
-                          <w:t>1</w:t>
-                        </w:r>
-                      </w:fldSimple>
+                      <w:r>
+                        <w:fldChar w:fldCharType="begin"/>
+                      </w:r>
+                      <w:r>
+                        <w:instrText xml:space="preserve"> SEQ Figure \* ARABIC </w:instrText>
+                      </w:r>
+                      <w:r>
+                        <w:fldChar w:fldCharType="separate"/>
+                      </w:r>
+                      <w:r>
+                        <w:rPr>
+                          <w:noProof/>
+                        </w:rPr>
+                        <w:t>1</w:t>
+                      </w:r>
+                      <w:r>
+                        <w:rPr>
+                          <w:noProof/>
+                        </w:rPr>
+                        <w:fldChar w:fldCharType="end"/>
+                      </w:r>
                       <w:bookmarkEnd w:id="6"/>
                       <w:r>
                         <w:t>: Phone orientation</w:t>
@@ -5313,10 +5326,10 @@
             <v:path o:extrusionok="f" gradientshapeok="t" o:connecttype="rect"/>
             <o:lock v:ext="edit" aspectratio="t"/>
           </v:shapetype>
-          <v:shape id="_x0000_i1025" type="#_x0000_t75" style="width:5in;height:618.75pt" o:ole="">
+          <v:shape id="_x0000_i1025" type="#_x0000_t75" style="width:360.05pt;height:619.1pt" o:ole="">
             <v:imagedata r:id="rId22" o:title=""/>
           </v:shape>
-          <o:OLEObject Type="Embed" ProgID="Visio.Drawing.15" ShapeID="_x0000_i1025" DrawAspect="Content" ObjectID="_1659511048" r:id="rId23"/>
+          <o:OLEObject Type="Embed" ProgID="Visio.Drawing.15" ShapeID="_x0000_i1025" DrawAspect="Content" ObjectID="_1659512365" r:id="rId23"/>
         </w:object>
       </w:r>
     </w:p>
@@ -5324,7 +5337,7 @@
       <w:pPr>
         <w:pStyle w:val="Caption"/>
       </w:pPr>
-      <w:bookmarkStart w:id="6" w:name="_Ref47050897"/>
+      <w:bookmarkStart w:id="7" w:name="_Ref47050897"/>
       <w:r>
         <w:lastRenderedPageBreak/>
         <w:t xml:space="preserve">Figure </w:t>
@@ -5350,7 +5363,7 @@
         </w:rPr>
         <w:fldChar w:fldCharType="end"/>
       </w:r>
-      <w:bookmarkEnd w:id="6"/>
+      <w:bookmarkEnd w:id="7"/>
       <w:r>
         <w:t>: Step Detection Algorithm</w:t>
       </w:r>
@@ -5362,138 +5375,138 @@
       <w:r>
         <w:t xml:space="preserve"> </w:t>
       </w:r>
-      <w:bookmarkStart w:id="7" w:name="_Toc48855839"/>
+      <w:bookmarkStart w:id="8" w:name="_Toc48855839"/>
       <w:r>
         <w:t>Calibration of Sensors</w:t>
-      </w:r>
-      <w:bookmarkEnd w:id="7"/>
-    </w:p>
-    <w:p>
-      <w:pPr>
-        <w:pStyle w:val="Heading3"/>
-      </w:pPr>
-      <w:r>
-        <w:t xml:space="preserve"> </w:t>
-      </w:r>
-      <w:bookmarkStart w:id="8" w:name="_Toc48855840"/>
-      <w:r>
-        <w:t xml:space="preserve">Gyroscope </w:t>
-      </w:r>
-      <w:r>
-        <w:t>Calibration</w:t>
       </w:r>
       <w:bookmarkEnd w:id="8"/>
     </w:p>
     <w:p>
       <w:pPr>
-        <w:jc w:val="both"/>
-      </w:pPr>
-      <w:r>
-        <w:t xml:space="preserve">The calibration process </w:t>
-      </w:r>
-      <w:r>
-        <w:t xml:space="preserve">for </w:t>
-      </w:r>
-      <w:r>
-        <w:t xml:space="preserve">the </w:t>
-      </w:r>
-      <w:r>
-        <w:t>gyroscope start</w:t>
-      </w:r>
-      <w:r>
-        <w:t>s</w:t>
-      </w:r>
-      <w:r>
-        <w:t xml:space="preserve"> by </w:t>
-      </w:r>
-      <w:r>
-        <w:t>put</w:t>
-      </w:r>
-      <w:r>
-        <w:t>ting</w:t>
-      </w:r>
+        <w:pStyle w:val="Heading3"/>
+      </w:pPr>
       <w:r>
         <w:t xml:space="preserve"> </w:t>
       </w:r>
-      <w:r>
-        <w:t xml:space="preserve">the mobile </w:t>
-      </w:r>
-      <w:r>
-        <w:t xml:space="preserve">phone on a flat surface </w:t>
-      </w:r>
-      <w:r>
-        <w:t xml:space="preserve">for </w:t>
-      </w:r>
-      <w:r>
-        <w:t xml:space="preserve">a </w:t>
-      </w:r>
-      <w:r>
-        <w:t xml:space="preserve">short period (until the App record enough readings). </w:t>
-      </w:r>
-      <w:r>
-        <w:t xml:space="preserve">After recording enough data </w:t>
-      </w:r>
-      <w:r>
-        <w:t>(</w:t>
-      </w:r>
-      <w:r>
-        <w:t>in</w:t>
-      </w:r>
-      <w:r>
-        <w:t xml:space="preserve"> our trail we use 600 readings)</w:t>
-      </w:r>
-      <w:r>
-        <w:t xml:space="preserve"> the moving average for the gyroscope data </w:t>
-      </w:r>
-      <w:r>
-        <w:t>is calculated to observe the bias matrix which will</w:t>
-      </w:r>
-      <w:r>
-        <w:t xml:space="preserve"> be subtracted from any future readings </w:t>
-      </w:r>
-      <w:r>
-        <w:t>of gyroscope.</w:t>
-      </w:r>
-      <w:r>
-        <w:t xml:space="preserve"> By</w:t>
-      </w:r>
-      <w:r>
-        <w:t xml:space="preserve"> </w:t>
-      </w:r>
-      <w:r>
-        <w:t>u</w:t>
-      </w:r>
-      <w:r>
-        <w:t xml:space="preserve">sing this </w:t>
-      </w:r>
-      <w:r>
-        <w:t>approach,</w:t>
-      </w:r>
-      <w:r>
-        <w:t xml:space="preserve"> the constant bias </w:t>
-      </w:r>
-      <w:r>
-        <w:t xml:space="preserve">of gyroscope will be decreased or </w:t>
-      </w:r>
-      <w:r>
-        <w:t>eliminated.</w:t>
-      </w:r>
+      <w:bookmarkStart w:id="9" w:name="_Toc48855840"/>
+      <w:r>
+        <w:t xml:space="preserve">Gyroscope </w:t>
+      </w:r>
+      <w:r>
+        <w:t>Calibration</w:t>
+      </w:r>
+      <w:bookmarkEnd w:id="9"/>
     </w:p>
     <w:p>
       <w:pPr>
+        <w:jc w:val="both"/>
+      </w:pPr>
+      <w:r>
+        <w:t xml:space="preserve">The calibration process </w:t>
+      </w:r>
+      <w:r>
+        <w:t xml:space="preserve">for </w:t>
+      </w:r>
+      <w:r>
+        <w:t xml:space="preserve">the </w:t>
+      </w:r>
+      <w:r>
+        <w:t>gyroscope start</w:t>
+      </w:r>
+      <w:r>
+        <w:t>s</w:t>
+      </w:r>
+      <w:r>
+        <w:t xml:space="preserve"> by </w:t>
+      </w:r>
+      <w:r>
+        <w:t>put</w:t>
+      </w:r>
+      <w:r>
+        <w:t>ting</w:t>
+      </w:r>
+      <w:r>
+        <w:t xml:space="preserve"> </w:t>
+      </w:r>
+      <w:r>
+        <w:t xml:space="preserve">the mobile </w:t>
+      </w:r>
+      <w:r>
+        <w:t xml:space="preserve">phone on a flat surface </w:t>
+      </w:r>
+      <w:r>
+        <w:t xml:space="preserve">for </w:t>
+      </w:r>
+      <w:r>
+        <w:t xml:space="preserve">a </w:t>
+      </w:r>
+      <w:r>
+        <w:t xml:space="preserve">short period (until the App record enough readings). </w:t>
+      </w:r>
+      <w:r>
+        <w:t xml:space="preserve">After recording enough data </w:t>
+      </w:r>
+      <w:r>
+        <w:t>(</w:t>
+      </w:r>
+      <w:r>
+        <w:t>in</w:t>
+      </w:r>
+      <w:r>
+        <w:t xml:space="preserve"> our trail we use 600 readings)</w:t>
+      </w:r>
+      <w:r>
+        <w:t xml:space="preserve"> the moving average for the gyroscope data </w:t>
+      </w:r>
+      <w:r>
+        <w:t>is calculated to observe the bias matrix which will</w:t>
+      </w:r>
+      <w:r>
+        <w:t xml:space="preserve"> be subtracted from any future readings </w:t>
+      </w:r>
+      <w:r>
+        <w:t>of gyroscope.</w:t>
+      </w:r>
+      <w:r>
+        <w:t xml:space="preserve"> By</w:t>
+      </w:r>
+      <w:r>
+        <w:t xml:space="preserve"> </w:t>
+      </w:r>
+      <w:r>
+        <w:t>u</w:t>
+      </w:r>
+      <w:r>
+        <w:t xml:space="preserve">sing this </w:t>
+      </w:r>
+      <w:r>
+        <w:t>approach,</w:t>
+      </w:r>
+      <w:r>
+        <w:t xml:space="preserve"> the constant bias </w:t>
+      </w:r>
+      <w:r>
+        <w:t xml:space="preserve">of gyroscope will be decreased or </w:t>
+      </w:r>
+      <w:r>
+        <w:t>eliminated.</w:t>
+      </w:r>
+    </w:p>
+    <w:p>
+      <w:pPr>
         <w:pStyle w:val="Heading3"/>
       </w:pPr>
       <w:r>
         <w:t xml:space="preserve"> </w:t>
       </w:r>
-      <w:bookmarkStart w:id="9" w:name="_Toc48855841"/>
+      <w:bookmarkStart w:id="10" w:name="_Toc48855841"/>
       <w:r>
         <w:t>Magn</w:t>
       </w:r>
       <w:r>
         <w:t>etometer Calibration</w:t>
       </w:r>
-      <w:bookmarkEnd w:id="9"/>
+      <w:bookmarkEnd w:id="10"/>
     </w:p>
     <w:p>
       <w:pPr>
@@ -6784,7 +6797,7 @@
       <w:r>
         <w:t xml:space="preserve"> </w:t>
       </w:r>
-      <w:bookmarkStart w:id="10" w:name="_Toc48855842"/>
+      <w:bookmarkStart w:id="11" w:name="_Toc48855842"/>
       <w:r>
         <w:t xml:space="preserve">The 3D </w:t>
       </w:r>
@@ -6797,7 +6810,7 @@
       <w:r>
         <w:t>Algorithm</w:t>
       </w:r>
-      <w:bookmarkEnd w:id="10"/>
+      <w:bookmarkEnd w:id="11"/>
     </w:p>
     <w:p>
       <w:pPr>
@@ -7000,11 +7013,11 @@
         <w:lastRenderedPageBreak/>
         <w:t xml:space="preserve"> </w:t>
       </w:r>
-      <w:bookmarkStart w:id="11" w:name="_Toc48855843"/>
+      <w:bookmarkStart w:id="12" w:name="_Toc48855843"/>
       <w:r>
         <w:t>2-steps Kalman Filter</w:t>
       </w:r>
-      <w:bookmarkEnd w:id="11"/>
+      <w:bookmarkEnd w:id="12"/>
     </w:p>
     <w:p>
       <w:r>
@@ -7453,12 +7466,12 @@
         </w:numPr>
         <w:jc w:val="left"/>
       </w:pPr>
-      <w:bookmarkStart w:id="12" w:name="_Toc48855844"/>
+      <w:bookmarkStart w:id="13" w:name="_Toc48855844"/>
       <w:r>
         <w:lastRenderedPageBreak/>
         <w:t>References</w:t>
       </w:r>
-      <w:bookmarkEnd w:id="12"/>
+      <w:bookmarkEnd w:id="13"/>
     </w:p>
     <w:p>
       <w:pPr>

</xml_diff>

<commit_message>
Update on app performance and added floor detection algorithm
</commit_message>
<xml_diff>
--- a/Documentation/Indoor Localization.docx
+++ b/Documentation/Indoor Localization.docx
@@ -3723,27 +3723,14 @@
                             <w:r>
                               <w:t xml:space="preserve">Figure </w:t>
                             </w:r>
-                            <w:r>
-                              <w:fldChar w:fldCharType="begin"/>
-                            </w:r>
-                            <w:r>
-                              <w:instrText xml:space="preserve"> SEQ Figure \* ARABIC </w:instrText>
-                            </w:r>
-                            <w:r>
-                              <w:fldChar w:fldCharType="separate"/>
-                            </w:r>
-                            <w:r>
-                              <w:rPr>
-                                <w:noProof/>
-                              </w:rPr>
-                              <w:t>1</w:t>
-                            </w:r>
-                            <w:r>
-                              <w:rPr>
-                                <w:noProof/>
-                              </w:rPr>
-                              <w:fldChar w:fldCharType="end"/>
-                            </w:r>
+                            <w:fldSimple w:instr=" SEQ Figure \* ARABIC ">
+                              <w:r>
+                                <w:rPr>
+                                  <w:noProof/>
+                                </w:rPr>
+                                <w:t>1</w:t>
+                              </w:r>
+                            </w:fldSimple>
                             <w:bookmarkEnd w:id="5"/>
                             <w:r>
                               <w:t>: Phone orientation</w:t>
@@ -4494,7 +4481,6 @@
         </w:rPr>
         <w:t xml:space="preserve">magnitude threshold </w:t>
       </w:r>
-      <w:proofErr w:type="spellStart"/>
       <w:r>
         <w:rPr>
           <w:rFonts w:eastAsiaTheme="minorEastAsia"/>
@@ -4504,7 +4490,6 @@
         </w:rPr>
         <w:t>thm</w:t>
       </w:r>
-      <w:proofErr w:type="spellEnd"/>
       <w:r>
         <w:rPr>
           <w:rFonts w:eastAsiaTheme="minorEastAsia"/>
@@ -4587,7 +4572,6 @@
         </w:rPr>
         <w:t xml:space="preserve"> </w:t>
       </w:r>
-      <w:proofErr w:type="spellStart"/>
       <w:r>
         <w:rPr>
           <w:rFonts w:eastAsiaTheme="minorEastAsia"/>
@@ -4597,7 +4581,6 @@
         </w:rPr>
         <w:t>thm</w:t>
       </w:r>
-      <w:proofErr w:type="spellEnd"/>
       <w:r>
         <w:rPr>
           <w:rFonts w:eastAsiaTheme="minorEastAsia"/>
@@ -4612,7 +4595,6 @@
         </w:rPr>
         <w:t xml:space="preserve"> </w:t>
       </w:r>
-      <w:proofErr w:type="spellStart"/>
       <w:r>
         <w:rPr>
           <w:rFonts w:eastAsiaTheme="minorEastAsia"/>
@@ -4622,7 +4604,6 @@
         </w:rPr>
         <w:t>thd</w:t>
       </w:r>
-      <w:proofErr w:type="spellEnd"/>
       <w:r>
         <w:rPr>
           <w:rFonts w:eastAsiaTheme="minorEastAsia"/>
@@ -4808,7 +4789,6 @@
         </w:rPr>
         <w:t xml:space="preserve">considered thresholds are: </w:t>
       </w:r>
-      <w:proofErr w:type="spellStart"/>
       <w:r>
         <w:rPr>
           <w:rFonts w:eastAsiaTheme="minorEastAsia"/>
@@ -4818,7 +4798,6 @@
         </w:rPr>
         <w:t>thm</w:t>
       </w:r>
-      <w:proofErr w:type="spellEnd"/>
       <w:r>
         <w:rPr>
           <w:rFonts w:eastAsiaTheme="minorEastAsia"/>
@@ -4854,7 +4833,6 @@
         </w:rPr>
         <w:t xml:space="preserve"> </w:t>
       </w:r>
-      <w:proofErr w:type="spellStart"/>
       <w:r>
         <w:rPr>
           <w:rFonts w:eastAsiaTheme="minorEastAsia"/>
@@ -4864,7 +4842,6 @@
         </w:rPr>
         <w:t>thd</w:t>
       </w:r>
-      <w:proofErr w:type="spellEnd"/>
       <w:r>
         <w:rPr>
           <w:rFonts w:eastAsiaTheme="minorEastAsia"/>
@@ -5329,7 +5306,7 @@
           <v:shape id="_x0000_i1025" type="#_x0000_t75" style="width:360.05pt;height:619.1pt" o:ole="">
             <v:imagedata r:id="rId22" o:title=""/>
           </v:shape>
-          <o:OLEObject Type="Embed" ProgID="Visio.Drawing.15" ShapeID="_x0000_i1025" DrawAspect="Content" ObjectID="_1659512365" r:id="rId23"/>
+          <o:OLEObject Type="Embed" ProgID="Visio.Drawing.15" ShapeID="_x0000_i1025" DrawAspect="Content" ObjectID="_1660779572" r:id="rId23"/>
         </w:object>
       </w:r>
     </w:p>
@@ -5337,33 +5314,20 @@
       <w:pPr>
         <w:pStyle w:val="Caption"/>
       </w:pPr>
-      <w:bookmarkStart w:id="7" w:name="_Ref47050897"/>
+      <w:bookmarkStart w:id="6" w:name="_Ref47050897"/>
       <w:r>
         <w:lastRenderedPageBreak/>
         <w:t xml:space="preserve">Figure </w:t>
       </w:r>
-      <w:r>
-        <w:fldChar w:fldCharType="begin"/>
-      </w:r>
-      <w:r>
-        <w:instrText xml:space="preserve"> SEQ Figure \* ARABIC </w:instrText>
-      </w:r>
-      <w:r>
-        <w:fldChar w:fldCharType="separate"/>
-      </w:r>
-      <w:r>
-        <w:rPr>
-          <w:noProof/>
-        </w:rPr>
-        <w:t>2</w:t>
-      </w:r>
-      <w:r>
-        <w:rPr>
-          <w:noProof/>
-        </w:rPr>
-        <w:fldChar w:fldCharType="end"/>
-      </w:r>
-      <w:bookmarkEnd w:id="7"/>
+      <w:fldSimple w:instr=" SEQ Figure \* ARABIC ">
+        <w:r>
+          <w:rPr>
+            <w:noProof/>
+          </w:rPr>
+          <w:t>2</w:t>
+        </w:r>
+      </w:fldSimple>
+      <w:bookmarkEnd w:id="6"/>
       <w:r>
         <w:t>: Step Detection Algorithm</w:t>
       </w:r>
@@ -5375,25 +5339,136 @@
       <w:r>
         <w:t xml:space="preserve"> </w:t>
       </w:r>
-      <w:bookmarkStart w:id="8" w:name="_Toc48855839"/>
+      <w:bookmarkStart w:id="7" w:name="_Toc48855839"/>
       <w:r>
         <w:t>Calibration of Sensors</w:t>
+      </w:r>
+      <w:bookmarkEnd w:id="7"/>
+    </w:p>
+    <w:p>
+      <w:pPr>
+        <w:pStyle w:val="Heading3"/>
+      </w:pPr>
+      <w:r>
+        <w:t xml:space="preserve"> </w:t>
+      </w:r>
+      <w:bookmarkStart w:id="8" w:name="_Toc48855840"/>
+      <w:r>
+        <w:t xml:space="preserve">Gyroscope </w:t>
+      </w:r>
+      <w:r>
+        <w:t>Calibration</w:t>
       </w:r>
       <w:bookmarkEnd w:id="8"/>
     </w:p>
     <w:p>
       <w:pPr>
+        <w:jc w:val="both"/>
+      </w:pPr>
+      <w:r>
+        <w:t xml:space="preserve">The calibration process </w:t>
+      </w:r>
+      <w:r>
+        <w:t xml:space="preserve">for </w:t>
+      </w:r>
+      <w:r>
+        <w:t xml:space="preserve">the </w:t>
+      </w:r>
+      <w:r>
+        <w:t>gyroscope start</w:t>
+      </w:r>
+      <w:r>
+        <w:t>s</w:t>
+      </w:r>
+      <w:r>
+        <w:t xml:space="preserve"> by </w:t>
+      </w:r>
+      <w:r>
+        <w:t>put</w:t>
+      </w:r>
+      <w:r>
+        <w:t>ting</w:t>
+      </w:r>
+      <w:r>
+        <w:t xml:space="preserve"> </w:t>
+      </w:r>
+      <w:r>
+        <w:t xml:space="preserve">the mobile </w:t>
+      </w:r>
+      <w:r>
+        <w:t xml:space="preserve">phone on a flat surface </w:t>
+      </w:r>
+      <w:r>
+        <w:t xml:space="preserve">for </w:t>
+      </w:r>
+      <w:r>
+        <w:t xml:space="preserve">a </w:t>
+      </w:r>
+      <w:r>
+        <w:t xml:space="preserve">short period (until the App record enough readings). </w:t>
+      </w:r>
+      <w:r>
+        <w:t xml:space="preserve">After recording enough data </w:t>
+      </w:r>
+      <w:r>
+        <w:t>(</w:t>
+      </w:r>
+      <w:r>
+        <w:t>in</w:t>
+      </w:r>
+      <w:r>
+        <w:t xml:space="preserve"> our trail we use 600 readings)</w:t>
+      </w:r>
+      <w:r>
+        <w:t xml:space="preserve"> the moving average for the gyroscope data </w:t>
+      </w:r>
+      <w:r>
+        <w:t>is calculated to observe the bias matrix which will</w:t>
+      </w:r>
+      <w:r>
+        <w:t xml:space="preserve"> be subtracted from any future readings </w:t>
+      </w:r>
+      <w:r>
+        <w:t>of gyroscope.</w:t>
+      </w:r>
+      <w:r>
+        <w:t xml:space="preserve"> By</w:t>
+      </w:r>
+      <w:r>
+        <w:t xml:space="preserve"> </w:t>
+      </w:r>
+      <w:r>
+        <w:t>u</w:t>
+      </w:r>
+      <w:r>
+        <w:t xml:space="preserve">sing this </w:t>
+      </w:r>
+      <w:r>
+        <w:t>approach,</w:t>
+      </w:r>
+      <w:r>
+        <w:t xml:space="preserve"> the constant bias </w:t>
+      </w:r>
+      <w:r>
+        <w:t xml:space="preserve">of gyroscope will be decreased or </w:t>
+      </w:r>
+      <w:r>
+        <w:t>eliminated.</w:t>
+      </w:r>
+    </w:p>
+    <w:p>
+      <w:pPr>
         <w:pStyle w:val="Heading3"/>
       </w:pPr>
       <w:r>
         <w:t xml:space="preserve"> </w:t>
       </w:r>
-      <w:bookmarkStart w:id="9" w:name="_Toc48855840"/>
-      <w:r>
-        <w:t xml:space="preserve">Gyroscope </w:t>
-      </w:r>
-      <w:r>
-        <w:t>Calibration</w:t>
+      <w:bookmarkStart w:id="9" w:name="_Toc48855841"/>
+      <w:r>
+        <w:t>Magn</w:t>
+      </w:r>
+      <w:r>
+        <w:t>etometer Calibration</w:t>
       </w:r>
       <w:bookmarkEnd w:id="9"/>
     </w:p>
@@ -5402,161 +5477,49 @@
         <w:jc w:val="both"/>
       </w:pPr>
       <w:r>
-        <w:t xml:space="preserve">The calibration process </w:t>
-      </w:r>
-      <w:r>
-        <w:t xml:space="preserve">for </w:t>
+        <w:t>The accuracy of a magnetometer is highly dependent on the calculation and subtraction in</w:t>
+      </w:r>
+      <w:r>
+        <w:t xml:space="preserve"> </w:t>
       </w:r>
       <w:r>
         <w:t xml:space="preserve">the </w:t>
       </w:r>
       <w:r>
-        <w:t>gyroscope start</w:t>
-      </w:r>
-      <w:r>
-        <w:t>s</w:t>
-      </w:r>
-      <w:r>
-        <w:t xml:space="preserve"> by </w:t>
-      </w:r>
-      <w:r>
-        <w:t>put</w:t>
-      </w:r>
-      <w:r>
-        <w:t>ting</w:t>
+        <w:t>software of stray magnetic fields. By convention, these fields are divided into those that are fixed (termed Hard-Iron effects) and those that are induced by the geomagnetic field (termed Soft-Iron effects</w:t>
       </w:r>
       <w:r>
         <w:t xml:space="preserve"> </w:t>
       </w:r>
       <w:r>
-        <w:t xml:space="preserve">the mobile </w:t>
-      </w:r>
-      <w:r>
-        <w:t xml:space="preserve">phone on a flat surface </w:t>
-      </w:r>
-      <w:r>
-        <w:t xml:space="preserve">for </w:t>
-      </w:r>
-      <w:r>
-        <w:t xml:space="preserve">a </w:t>
-      </w:r>
-      <w:r>
-        <w:t xml:space="preserve">short period (until the App record enough readings). </w:t>
-      </w:r>
-      <w:r>
-        <w:t xml:space="preserve">After recording enough data </w:t>
-      </w:r>
-      <w:r>
-        <w:t>(</w:t>
-      </w:r>
-      <w:r>
-        <w:t>in</w:t>
-      </w:r>
-      <w:r>
-        <w:t xml:space="preserve"> our trail we use 600 readings)</w:t>
-      </w:r>
-      <w:r>
-        <w:t xml:space="preserve"> the moving average for the gyroscope data </w:t>
-      </w:r>
-      <w:r>
-        <w:t>is calculated to observe the bias matrix which will</w:t>
-      </w:r>
-      <w:r>
-        <w:t xml:space="preserve"> be subtracted from any future readings </w:t>
-      </w:r>
-      <w:r>
-        <w:t>of gyroscope.</w:t>
-      </w:r>
-      <w:r>
-        <w:t xml:space="preserve"> By</w:t>
-      </w:r>
-      <w:r>
-        <w:t xml:space="preserve"> </w:t>
-      </w:r>
-      <w:r>
-        <w:t>u</w:t>
-      </w:r>
-      <w:r>
-        <w:t xml:space="preserve">sing this </w:t>
-      </w:r>
-      <w:r>
-        <w:t>approach,</w:t>
-      </w:r>
-      <w:r>
-        <w:t xml:space="preserve"> the constant bias </w:t>
-      </w:r>
-      <w:r>
-        <w:t xml:space="preserve">of gyroscope will be decreased or </w:t>
-      </w:r>
-      <w:r>
-        <w:t>eliminated.</w:t>
+        <w:fldChar w:fldCharType="begin" w:fldLock="1"/>
+      </w:r>
+      <w:r>
+        <w:instrText>ADDIN CSL_CITATION {"citationItems":[{"id":"ITEM-1","itemData":{"abstract":"This application note provides the theory for the in-situ calibration of a smartphone electronic compass (eCompass) for hard and soft-iron effects. The mathematical framework is that developed in AN4248 “Implementing a Tilt-Compensated eCompass using Accelerometer and Magnetometer Sensors” and AN4247 “Layout Recommendations for PCBs Using a Magnetometer Sensor.” It is therefore highly recommended to read these application notes first before reading this document.","author":[{"dropping-particle":"","family":"Ozyagcilar","given":"T","non-dropping-particle":"","parse-names":false,"suffix":""}],"container-title":"Freescale Semiconductor Ltd","id":"ITEM-1","issued":{"date-parts":[["2012"]]},"page":"1-17","title":"Calibrating an eCompass in the presence of hard and soft-iron interference","type":"article-journal"},"uris":["http://www.mendeley.com/documents/?uuid=34a61550-113e-4a2a-a29f-5b6316e6801a"]}],"mendeley":{"formattedCitation":"[3]","plainTextFormattedCitation":"[3]","previouslyFormattedCitation":"[3]"},"properties":{"noteIndex":0},"schema":"https://github.com/citation-style-language/schema/raw/master/csl-citation.json"}</w:instrText>
+      </w:r>
+      <w:r>
+        <w:fldChar w:fldCharType="separate"/>
+      </w:r>
+      <w:r>
+        <w:rPr>
+          <w:noProof/>
+        </w:rPr>
+        <w:t>[3]</w:t>
+      </w:r>
+      <w:r>
+        <w:fldChar w:fldCharType="end"/>
+      </w:r>
+      <w:r>
+        <w:t>.</w:t>
       </w:r>
     </w:p>
     <w:p>
       <w:pPr>
-        <w:pStyle w:val="Heading3"/>
-      </w:pPr>
-      <w:r>
-        <w:t xml:space="preserve"> </w:t>
-      </w:r>
-      <w:bookmarkStart w:id="10" w:name="_Toc48855841"/>
-      <w:r>
-        <w:t>Magn</w:t>
-      </w:r>
-      <w:r>
-        <w:t>etometer Calibration</w:t>
-      </w:r>
-      <w:bookmarkEnd w:id="10"/>
-    </w:p>
-    <w:p>
-      <w:pPr>
         <w:jc w:val="both"/>
       </w:pPr>
       <w:r>
-        <w:t>The accuracy of a magnetometer is highly dependent on the calculation and subtraction in</w:t>
-      </w:r>
-      <w:r>
-        <w:t xml:space="preserve"> </w:t>
-      </w:r>
-      <w:r>
-        <w:t xml:space="preserve">the </w:t>
-      </w:r>
-      <w:r>
-        <w:t>software of stray magnetic fields. By convention, these fields are divided into those that are fixed (termed Hard-Iron effects) and those that are induced by the geomagnetic field (termed Soft-Iron effects</w:t>
-      </w:r>
-      <w:r>
-        <w:t xml:space="preserve"> </w:t>
-      </w:r>
-      <w:r>
-        <w:fldChar w:fldCharType="begin" w:fldLock="1"/>
-      </w:r>
-      <w:r>
-        <w:instrText>ADDIN CSL_CITATION {"citationItems":[{"id":"ITEM-1","itemData":{"abstract":"This application note provides the theory for the in-situ calibration of a smartphone electronic compass (eCompass) for hard and soft-iron effects. The mathematical framework is that developed in AN4248 “Implementing a Tilt-Compensated eCompass using Accelerometer and Magnetometer Sensors” and AN4247 “Layout Recommendations for PCBs Using a Magnetometer Sensor.” It is therefore highly recommended to read these application notes first before reading this document.","author":[{"dropping-particle":"","family":"Ozyagcilar","given":"T","non-dropping-particle":"","parse-names":false,"suffix":""}],"container-title":"Freescale Semiconductor Ltd","id":"ITEM-1","issued":{"date-parts":[["2012"]]},"page":"1-17","title":"Calibrating an eCompass in the presence of hard and soft-iron interference","type":"article-journal"},"uris":["http://www.mendeley.com/documents/?uuid=34a61550-113e-4a2a-a29f-5b6316e6801a"]}],"mendeley":{"formattedCitation":"[3]","plainTextFormattedCitation":"[3]","previouslyFormattedCitation":"[3]"},"properties":{"noteIndex":0},"schema":"https://github.com/citation-style-language/schema/raw/master/csl-citation.json"}</w:instrText>
-      </w:r>
-      <w:r>
-        <w:fldChar w:fldCharType="separate"/>
-      </w:r>
-      <w:r>
-        <w:rPr>
-          <w:noProof/>
-        </w:rPr>
-        <w:t>[3]</w:t>
-      </w:r>
-      <w:r>
-        <w:fldChar w:fldCharType="end"/>
-      </w:r>
-      <w:r>
-        <w:t>.</w:t>
-      </w:r>
-    </w:p>
-    <w:p>
-      <w:pPr>
-        <w:jc w:val="both"/>
-      </w:pPr>
-      <w:r>
         <w:t xml:space="preserve">A hard-iron offset is resulting from permanently magnetized ferromagnetic components in the smartphone. Since the magnetometer and smartphone rotate together, the hard-iron offset is a simple vector </w:t>
       </w:r>
-      <w:proofErr w:type="spellStart"/>
       <w:r>
         <w:rPr>
           <w:i/>
@@ -5570,7 +5533,6 @@
         </w:rPr>
         <w:t>sp</w:t>
       </w:r>
-      <w:proofErr w:type="spellEnd"/>
       <w:r>
         <w:t xml:space="preserve">, which adds to the magnetometer reading. </w:t>
       </w:r>
@@ -5583,7 +5545,6 @@
       <w:r>
         <w:t xml:space="preserve"> </w:t>
       </w:r>
-      <w:proofErr w:type="spellStart"/>
       <w:r>
         <w:rPr>
           <w:i/>
@@ -5607,7 +5568,6 @@
         </w:rPr>
         <w:t>or</w:t>
       </w:r>
-      <w:proofErr w:type="spellEnd"/>
       <w:r>
         <w:t xml:space="preserve">, both </w:t>
       </w:r>
@@ -6797,7 +6757,7 @@
       <w:r>
         <w:t xml:space="preserve"> </w:t>
       </w:r>
-      <w:bookmarkStart w:id="11" w:name="_Toc48855842"/>
+      <w:bookmarkStart w:id="10" w:name="_Toc48855842"/>
       <w:r>
         <w:t xml:space="preserve">The 3D </w:t>
       </w:r>
@@ -6809,42 +6769,225 @@
       </w:r>
       <w:r>
         <w:t>Algorithm</w:t>
+      </w:r>
+      <w:bookmarkEnd w:id="10"/>
+    </w:p>
+    <w:p>
+      <w:pPr>
+        <w:jc w:val="both"/>
+      </w:pPr>
+      <w:r>
+        <w:t>When the app is started, it determines the user’s initial</w:t>
+      </w:r>
+      <w:r>
+        <w:t xml:space="preserve"> </w:t>
+      </w:r>
+      <w:r>
+        <w:t xml:space="preserve">orientation relative to Earth by analyzing </w:t>
+      </w:r>
+      <w:r>
+        <w:t xml:space="preserve">the </w:t>
+      </w:r>
+      <w:r>
+        <w:t>magnetic field and</w:t>
+      </w:r>
+      <w:r>
+        <w:t xml:space="preserve"> </w:t>
+      </w:r>
+      <w:r>
+        <w:t>gravity data via a Direction Cosine Matrix (DCM)</w:t>
+      </w:r>
+      <w:r>
+        <w:t xml:space="preserve"> </w:t>
+      </w:r>
+      <w:r>
+        <w:fldChar w:fldCharType="begin" w:fldLock="1"/>
+      </w:r>
+      <w:r>
+        <w:instrText>ADDIN CSL_CITATION {"citationItems":[{"id":"ITEM-1","itemData":{"abstract":"VR","author":[{"dropping-particle":"","family":"Ozyagcilar","given":"T","non-dropping-particle":"","parse-names":false,"suffix":""}],"container-title":"Freescale semiconductor, AN","id":"ITEM-1","issued":{"date-parts":[["2012"]]},"page":"1-21","title":"Implementing a tilt-compensated eCompass using accelerometer and magnetometer sensors","type":"article-journal"},"uris":["http://www.mendeley.com/documents/?uuid=c0f0ec86-3270-4c3f-bf86-91cd63364ba5"]}],"mendeley":{"formattedCitation":"[4]","plainTextFormattedCitation":"[4]","previouslyFormattedCitation":"[4]"},"properties":{"noteIndex":0},"schema":"https://github.com/citation-style-language/schema/raw/master/csl-citation.json"}</w:instrText>
+      </w:r>
+      <w:r>
+        <w:fldChar w:fldCharType="separate"/>
+      </w:r>
+      <w:r>
+        <w:rPr>
+          <w:noProof/>
+        </w:rPr>
+        <w:t>[4]</w:t>
+      </w:r>
+      <w:r>
+        <w:fldChar w:fldCharType="end"/>
+      </w:r>
+      <w:r>
+        <w:t>. This initial orientation serves as the origin</w:t>
+      </w:r>
+      <w:r>
+        <w:t xml:space="preserve"> </w:t>
+      </w:r>
+      <w:r>
+        <w:t>to which future changes in location are added. The step detector</w:t>
+      </w:r>
+      <w:r>
+        <w:t xml:space="preserve"> </w:t>
+      </w:r>
+      <w:r>
+        <w:t>begins counting steps</w:t>
+      </w:r>
+      <w:r>
+        <w:t xml:space="preserve"> based on </w:t>
+      </w:r>
+      <w:r>
+        <w:t xml:space="preserve">the </w:t>
+      </w:r>
+      <w:r>
+        <w:t xml:space="preserve">step detection algorithm (see section </w:t>
+      </w:r>
+      <w:r>
+        <w:t>2.1</w:t>
+      </w:r>
+      <w:r>
+        <w:t>)</w:t>
+      </w:r>
+      <w:r>
+        <w:t>. When a step is detected,</w:t>
+      </w:r>
+      <w:r>
+        <w:t xml:space="preserve"> </w:t>
+      </w:r>
+      <w:r>
+        <w:t xml:space="preserve">distance traveled is calculated by applying the stride length </w:t>
+      </w:r>
+      <w:r>
+        <w:t xml:space="preserve">the calculated in the stride length estimation algorithm (see section </w:t>
+      </w:r>
+      <w:r>
+        <w:t>2.1</w:t>
+      </w:r>
+      <w:r>
+        <w:t>)</w:t>
+      </w:r>
+      <w:r>
+        <w:t xml:space="preserve"> to the step taken. The gyroscope continuously monitors</w:t>
+      </w:r>
+      <w:r>
+        <w:t xml:space="preserve"> </w:t>
+      </w:r>
+      <w:r>
+        <w:t>angular rotations via another DCM</w:t>
+      </w:r>
+      <w:r>
+        <w:t xml:space="preserve"> </w:t>
+      </w:r>
+      <w:r>
+        <w:fldChar w:fldCharType="begin" w:fldLock="1"/>
+      </w:r>
+      <w:r>
+        <w:instrText>ADDIN CSL_CITATION {"citationItems":[{"id":"ITEM-1","itemData":{"ISSN":"1476-2986","abstract":"Until recently the weight and size of inertial sensors has prohibited their use in domains such as human motion capture. Recent improvements in the performance of small and lightweight micro-machined electromechanical systems (MEMS) inertial sensors have made the application of inertial techniques to such problems possible. This has resulted in an increased interest in the topic of inertial navigation, however current introductions to the subject fail to sufficiently describe the error characteristics of inertial systems. We introduce inertial navigation, focusing on strapdown systems based on MEMS devices. A combination of measurement and simulation is used to explore the error characteristics of such systems. For a simple inertial navigation system (INS) based on the Xsens Mtx inertial measurement unit (IMU), we show that the average error in position grows to over 150 m after 60 seconds of operation. The propagation of orientation errors caused by noise perturbing gyroscope signals is identified as the critical cause of such drift. By simulation we examine the significance of individual noise processes perturbing the gyroscope signals, identifying white noise as the process which contributes most to the overall drift of the system. Sensor fusion and domain specific constraints can be used to reduce drift in INSs. For an example INS we show that sensor fusion using magnetometers can reduce the average error in position obtained by the system after 60 seconds from over 150 m to around 5 m. We conclude that whilst MEMS IMU technology is rapidly improving, it is not yet possible to build a MEMS based INS which gives sub-meter position accuracy for more than one minute of operation.","author":[{"dropping-particle":"","family":"Woodman","given":"Oliver J","non-dropping-particle":"","parse-names":false,"suffix":""}],"id":"ITEM-1","issued":{"date-parts":[["2007"]]},"title":"Number 696 An introduction to inertial navigation An introduction to inertial navigation","type":"article-journal"},"uris":["http://www.mendeley.com/documents/?uuid=f1163c55-dfda-3ba5-8811-f1aa72d1910f"]}],"mendeley":{"formattedCitation":"[5]","plainTextFormattedCitation":"[5]","previouslyFormattedCitation":"[5]"},"properties":{"noteIndex":0},"schema":"https://github.com/citation-style-language/schema/raw/master/csl-citation.json"}</w:instrText>
+      </w:r>
+      <w:r>
+        <w:fldChar w:fldCharType="separate"/>
+      </w:r>
+      <w:r>
+        <w:rPr>
+          <w:noProof/>
+        </w:rPr>
+        <w:t>[5]</w:t>
+      </w:r>
+      <w:r>
+        <w:fldChar w:fldCharType="end"/>
+      </w:r>
+      <w:r>
+        <w:t>,</w:t>
+      </w:r>
+      <w:r>
+        <w:t xml:space="preserve"> to track changes in heading. Together, the change in</w:t>
+      </w:r>
+      <w:r>
+        <w:t xml:space="preserve"> </w:t>
+      </w:r>
+      <w:r>
+        <w:t>heading and distance traveled define a position vector which is</w:t>
+      </w:r>
+      <w:r>
+        <w:t xml:space="preserve"> </w:t>
+      </w:r>
+      <w:r>
+        <w:t>applied to the last recorded location to calculate the current</w:t>
+      </w:r>
+      <w:r>
+        <w:t xml:space="preserve"> </w:t>
+      </w:r>
+      <w:r>
+        <w:t>location. The current position is plotted to an on-screen graph</w:t>
+      </w:r>
+      <w:r>
+        <w:t xml:space="preserve"> </w:t>
+      </w:r>
+      <w:r>
+        <w:t>and stored in various data files for later use.</w:t>
+      </w:r>
+    </w:p>
+    <w:p>
+      <w:pPr>
+        <w:jc w:val="both"/>
+      </w:pPr>
+      <w:r>
+        <w:t xml:space="preserve">The calculated biases </w:t>
+      </w:r>
+      <w:r>
+        <w:t>are</w:t>
+      </w:r>
+      <w:r>
+        <w:t xml:space="preserve"> subtracted from gyrosc</w:t>
+      </w:r>
+      <w:r>
+        <w:t>ope and magnetometer to have a bias</w:t>
+      </w:r>
+      <w:r>
+        <w:t>-</w:t>
+      </w:r>
+      <w:r>
+        <w:t xml:space="preserve">free data. </w:t>
+      </w:r>
+      <w:r>
+        <w:t>T</w:t>
+      </w:r>
+      <w:r>
+        <w:t xml:space="preserve">o increase the accuracy and mitigate the dynamic error we </w:t>
+      </w:r>
+      <w:r>
+        <w:t>implement a two</w:t>
+      </w:r>
+      <w:r>
+        <w:t>-</w:t>
+      </w:r>
+      <w:r>
+        <w:t>step Kalman filter algorithm. Details in the next section.</w:t>
+      </w:r>
+    </w:p>
+    <w:p>
+      <w:pPr>
+        <w:pStyle w:val="Heading2"/>
+      </w:pPr>
+      <w:r>
+        <w:lastRenderedPageBreak/>
+        <w:t xml:space="preserve"> </w:t>
+      </w:r>
+      <w:bookmarkStart w:id="11" w:name="_Toc48855843"/>
+      <w:r>
+        <w:t>2-steps Kalman Filter</w:t>
       </w:r>
       <w:bookmarkEnd w:id="11"/>
     </w:p>
     <w:p>
-      <w:pPr>
-        <w:jc w:val="both"/>
-      </w:pPr>
-      <w:r>
-        <w:t>When the app is started, it determines the user’s initial</w:t>
-      </w:r>
-      <w:r>
-        <w:t xml:space="preserve"> </w:t>
-      </w:r>
-      <w:r>
-        <w:t xml:space="preserve">orientation relative to Earth by analyzing </w:t>
-      </w:r>
-      <w:r>
-        <w:t xml:space="preserve">the </w:t>
-      </w:r>
-      <w:r>
-        <w:t>magnetic field and</w:t>
-      </w:r>
-      <w:r>
-        <w:t xml:space="preserve"> </w:t>
-      </w:r>
-      <w:r>
-        <w:t>gravity data via a Direction Cosine Matrix (DCM)</w:t>
-      </w:r>
-      <w:r>
-        <w:t xml:space="preserve"> </w:t>
+      <w:r>
+        <w:t xml:space="preserve">The idea of two-step Kalman filtering is from the paper </w:t>
       </w:r>
       <w:r>
         <w:fldChar w:fldCharType="begin" w:fldLock="1"/>
       </w:r>
       <w:r>
-        <w:instrText>ADDIN CSL_CITATION {"citationItems":[{"id":"ITEM-1","itemData":{"abstract":"VR","author":[{"dropping-particle":"","family":"Ozyagcilar","given":"T","non-dropping-particle":"","parse-names":false,"suffix":""}],"container-title":"Freescale semiconductor, AN","id":"ITEM-1","issued":{"date-parts":[["2012"]]},"page":"1-21","title":"Implementing a tilt-compensated eCompass using accelerometer and magnetometer sensors","type":"article-journal"},"uris":["http://www.mendeley.com/documents/?uuid=c0f0ec86-3270-4c3f-bf86-91cd63364ba5"]}],"mendeley":{"formattedCitation":"[4]","plainTextFormattedCitation":"[4]","previouslyFormattedCitation":"[4]"},"properties":{"noteIndex":0},"schema":"https://github.com/citation-style-language/schema/raw/master/csl-citation.json"}</w:instrText>
+        <w:instrText>ADDIN CSL_CITATION {"citationItems":[{"id":"ITEM-1","itemData":{"DOI":"10.3390/s18082616","ISSN":"14248220","PMID":"30096944","abstract":"This paper presents a fusion method for combining outputs acquired by low-cost inertial measurement units and electronic magnetic compasses. Specifically, measurements of inertial accelerometer and gyroscope sensors are combined with no-inertial magnetometer sensor measurements to provide the optimal three-dimensional (3D) orientation of the sensors’ axis systems in real time. The method combines Euler–Cardan angles and rotation matrix for attitude and heading representation estimation and deals with the “gimbal lock” problem. The mathematical formulation of the method is based on Kalman filter and takes into account the computational cost required for operation on mobile devices as well as the characteristics of the low-cost microelectromechanical sensors. The method was implemented, debugged, and evaluated in a desktop software utility by using a low-cost sensor system, and it was tested in an augmented reality application on an Android mobile device, while its efficiency was evaluated experimentally.","author":[{"dropping-particle":"","family":"Patonis","given":"Photis","non-dropping-particle":"","parse-names":false,"suffix":""},{"dropping-particle":"","family":"Patia","given":"Petros","non-dropping-particle":"","parse-names":false,"suffix":""},{"dropping-particle":"","family":"Tziavos","given":"Ilias N.","non-dropping-particle":"","parse-names":false,"suffix":""},{"dropping-particle":"","family":"Rossikopoulos","given":"Dimitrios","non-dropping-particle":"","parse-names":false,"suffix":""},{"dropping-particle":"","family":"Margaritis","given":"Konstantinos G.","non-dropping-particle":"","parse-names":false,"suffix":""}],"container-title":"Sensors (Switzerland)","id":"ITEM-1","issue":"8","issued":{"date-parts":[["2018"]]},"title":"A fusion method for combining low-cost IMU/magnetometer outputs for use in applications on mobile devices","type":"article-journal","volume":"18"},"uris":["http://www.mendeley.com/documents/?uuid=ca518783-3425-4c71-8ff4-3d235bbd1493"]}],"mendeley":{"formattedCitation":"[6]","plainTextFormattedCitation":"[6]","previouslyFormattedCitation":"[6]"},"properties":{"noteIndex":0},"schema":"https://github.com/citation-style-language/schema/raw/master/csl-citation.json"}</w:instrText>
       </w:r>
       <w:r>
         <w:fldChar w:fldCharType="separate"/>
@@ -6853,76 +6996,19 @@
         <w:rPr>
           <w:noProof/>
         </w:rPr>
-        <w:t>[4]</w:t>
+        <w:t>[6]</w:t>
       </w:r>
       <w:r>
         <w:fldChar w:fldCharType="end"/>
       </w:r>
       <w:r>
-        <w:t>. This initial orientation serves as the origin</w:t>
-      </w:r>
-      <w:r>
-        <w:t xml:space="preserve"> </w:t>
-      </w:r>
-      <w:r>
-        <w:t>to which future changes in location are added. The step detector</w:t>
-      </w:r>
-      <w:r>
-        <w:t xml:space="preserve"> </w:t>
-      </w:r>
-      <w:r>
-        <w:t>begins counting steps</w:t>
-      </w:r>
-      <w:r>
-        <w:t xml:space="preserve"> based on </w:t>
-      </w:r>
-      <w:r>
-        <w:t xml:space="preserve">the </w:t>
-      </w:r>
-      <w:r>
-        <w:t xml:space="preserve">step detection algorithm (see section </w:t>
-      </w:r>
-      <w:r>
-        <w:t>2.1</w:t>
-      </w:r>
-      <w:r>
-        <w:t>)</w:t>
-      </w:r>
-      <w:r>
-        <w:t>. When a step is detected,</w:t>
-      </w:r>
-      <w:r>
-        <w:t xml:space="preserve"> </w:t>
-      </w:r>
-      <w:r>
-        <w:t xml:space="preserve">distance traveled is calculated by applying the stride length </w:t>
-      </w:r>
-      <w:r>
-        <w:t xml:space="preserve">the calculated in the stride length estimation algorithm (see section </w:t>
-      </w:r>
-      <w:r>
-        <w:t>2.1</w:t>
-      </w:r>
-      <w:r>
-        <w:t>)</w:t>
-      </w:r>
-      <w:r>
-        <w:t xml:space="preserve"> to the step taken. The gyroscope continuously monitors</w:t>
-      </w:r>
-      <w:r>
-        <w:t xml:space="preserve"> </w:t>
-      </w:r>
-      <w:r>
-        <w:t>angular rotations via another DCM</w:t>
-      </w:r>
-      <w:r>
-        <w:t xml:space="preserve"> </w:t>
+        <w:t xml:space="preserve">. The equation used in the app is derived from both papers </w:t>
       </w:r>
       <w:r>
         <w:fldChar w:fldCharType="begin" w:fldLock="1"/>
       </w:r>
       <w:r>
-        <w:instrText>ADDIN CSL_CITATION {"citationItems":[{"id":"ITEM-1","itemData":{"ISSN":"1476-2986","abstract":"Until recently the weight and size of inertial sensors has prohibited their use in domains such as human motion capture. Recent improvements in the performance of small and lightweight micro-machined electromechanical systems (MEMS) inertial sensors have made the application of inertial techniques to such problems possible. This has resulted in an increased interest in the topic of inertial navigation, however current introductions to the subject fail to sufficiently describe the error characteristics of inertial systems. We introduce inertial navigation, focusing on strapdown systems based on MEMS devices. A combination of measurement and simulation is used to explore the error characteristics of such systems. For a simple inertial navigation system (INS) based on the Xsens Mtx inertial measurement unit (IMU), we show that the average error in position grows to over 150 m after 60 seconds of operation. The propagation of orientation errors caused by noise perturbing gyroscope signals is identified as the critical cause of such drift. By simulation we examine the significance of individual noise processes perturbing the gyroscope signals, identifying white noise as the process which contributes most to the overall drift of the system. Sensor fusion and domain specific constraints can be used to reduce drift in INSs. For an example INS we show that sensor fusion using magnetometers can reduce the average error in position obtained by the system after 60 seconds from over 150 m to around 5 m. We conclude that whilst MEMS IMU technology is rapidly improving, it is not yet possible to build a MEMS based INS which gives sub-meter position accuracy for more than one minute of operation.","author":[{"dropping-particle":"","family":"Woodman","given":"Oliver J","non-dropping-particle":"","parse-names":false,"suffix":""}],"id":"ITEM-1","issued":{"date-parts":[["2007"]]},"title":"Number 696 An introduction to inertial navigation An introduction to inertial navigation","type":"article-journal"},"uris":["http://www.mendeley.com/documents/?uuid=f1163c55-dfda-3ba5-8811-f1aa72d1910f"]}],"mendeley":{"formattedCitation":"[5]","plainTextFormattedCitation":"[5]","previouslyFormattedCitation":"[5]"},"properties":{"noteIndex":0},"schema":"https://github.com/citation-style-language/schema/raw/master/csl-citation.json"}</w:instrText>
+        <w:instrText>ADDIN CSL_CITATION {"citationItems":[{"id":"ITEM-1","itemData":{"DOI":"10.3390/s17092146","ISSN":"14248220","PMID":"28925979","abstract":"In order to reduce the computational complexity, and improve the pitch/roll estimation accuracy of the low-cost attitude heading reference system (AHRS) under conditions of magnetic-distortion, a novel linear Kalman filter, suitable for nonlinear attitude estimation, is proposed in this paper. The new algorithm is the combination of two-step geometrically-intuitive correction (TGIC) and the Kalman filter. In the proposed algorithm, the sequential two-step geometrically-intuitive correction scheme is used to make the current estimation of pitch/roll immune to magnetic distortion. Meanwhile, the TGIC produces a computed quaternion input for the Kalman filter, which avoids the linearization error of measurement equations and reduces the computational complexity. Several experiments have been carried out to validate the performance of the filter design. The results demonstrate that the mean time consumption and the root mean square error (RMSE) of pitch/roll estimation under magnetic disturbances are reduced by 45.9% and 33.8%, respectively, when compared with a standard filter. In addition, the proposed filter is applicable for attitude estimation under various dynamic conditions.","author":[{"dropping-particle":"","family":"Feng","given":"Kaiqiang","non-dropping-particle":"","parse-names":false,"suffix":""},{"dropping-particle":"","family":"Li","given":"Jie","non-dropping-particle":"","parse-names":false,"suffix":""},{"dropping-particle":"","family":"Zhang","given":"Xiaoming","non-dropping-particle":"","parse-names":false,"suffix":""},{"dropping-particle":"","family":"Shen","given":"Chong","non-dropping-particle":"","parse-names":false,"suffix":""},{"dropping-particle":"","family":"Bi","given":"Yu","non-dropping-particle":"","parse-names":false,"suffix":""},{"dropping-particle":"","family":"Zheng","given":"Tao","non-dropping-particle":"","parse-names":false,"suffix":""},{"dropping-particle":"","family":"Liu","given":"Jun","non-dropping-particle":"","parse-names":false,"suffix":""}],"container-title":"Sensors (Switzerland)","id":"ITEM-1","issue":"9","issued":{"date-parts":[["2017"]]},"title":"A new quaternion-based kalman filter for real-time attitude estimation using the two-step geometrically-intuitive correction algorithm","type":"article-journal","volume":"17"},"uris":["http://www.mendeley.com/documents/?uuid=4be52caa-babe-4d01-ba46-3f66ccc29a2c"]},{"id":"ITEM-2","itemData":{"DOI":"10.1.1.117.6808","ISBN":"9780582403857","ISSN":"10069313","PMID":"20578276","abstract":"In 1960, R.E. Kalman published his famous paper describing a recursive solution to the discrete-data linear filtering problem. Since that time, due in large part to advances in digital computing, the Kalman filter has been the subject of extensive research and application, particularly in the area of autonomous or assisted navigation. The Kalman filter is a set of mathematical equations that provides an efficient computational (recursive) means to estimate the state of a process, in a way that minimizes the mean of the squared error. The filter is very powerful in several aspects: it supports estimations of past, present, and even future states, and it can do so even when the precise nature of the modeled system is unknown. The purpose of this paper is to provide a practical introduction to the discrete Kalman filter. This introduction includes a description and some discussion of the basic discrete Kalman filter, a derivation, description and some discussion of the extended Kalman filter, and a relatively simple (tangible) example with real numbers &amp; results.","author":[{"dropping-particle":"","family":"Welch","given":"Greg","non-dropping-particle":"","parse-names":false,"suffix":""},{"dropping-particle":"","family":"Bishop","given":"Gary","non-dropping-particle":"","parse-names":false,"suffix":""}],"container-title":"In Practice","id":"ITEM-2","issue":"1","issued":{"date-parts":[["2006"]]},"page":"1-16","title":"An Introduction to the Kalman Filter","type":"article-journal","volume":"7"},"uris":["http://www.mendeley.com/documents/?uuid=9914f03a-5885-4cd9-af68-964f97e09334"]}],"mendeley":{"formattedCitation":"[7], [8]","manualFormatting":"[7], and [8]","plainTextFormattedCitation":"[7], [8]","previouslyFormattedCitation":"[7], [8]"},"properties":{"noteIndex":0},"schema":"https://github.com/citation-style-language/schema/raw/master/csl-citation.json"}</w:instrText>
       </w:r>
       <w:r>
         <w:fldChar w:fldCharType="separate"/>
@@ -6931,171 +7017,33 @@
         <w:rPr>
           <w:noProof/>
         </w:rPr>
-        <w:t>[5]</w:t>
+        <w:t>[7],</w:t>
+      </w:r>
+      <w:r>
+        <w:rPr>
+          <w:noProof/>
+        </w:rPr>
+        <w:t xml:space="preserve"> and</w:t>
+      </w:r>
+      <w:r>
+        <w:rPr>
+          <w:noProof/>
+        </w:rPr>
+        <w:t xml:space="preserve"> [8]</w:t>
       </w:r>
       <w:r>
         <w:fldChar w:fldCharType="end"/>
       </w:r>
       <w:r>
-        <w:t>,</w:t>
-      </w:r>
-      <w:r>
-        <w:t xml:space="preserve"> to track changes in heading. Together, the change in</w:t>
-      </w:r>
-      <w:r>
-        <w:t xml:space="preserve"> </w:t>
-      </w:r>
-      <w:r>
-        <w:t>heading and distance traveled define a position vector which is</w:t>
-      </w:r>
-      <w:r>
-        <w:t xml:space="preserve"> </w:t>
-      </w:r>
-      <w:r>
-        <w:t>applied to the last recorded location to calculate the current</w:t>
-      </w:r>
-      <w:r>
-        <w:t xml:space="preserve"> </w:t>
-      </w:r>
-      <w:r>
-        <w:t>location. The current position is plotted to an on-screen graph</w:t>
-      </w:r>
-      <w:r>
-        <w:t xml:space="preserve"> </w:t>
-      </w:r>
-      <w:r>
-        <w:t>and stored in various data files for later use.</w:t>
+        <w:t xml:space="preserve">. </w:t>
       </w:r>
     </w:p>
     <w:p>
-      <w:pPr>
-        <w:jc w:val="both"/>
-      </w:pPr>
-      <w:r>
-        <w:t xml:space="preserve">The calculated biases </w:t>
-      </w:r>
-      <w:r>
-        <w:t>are</w:t>
-      </w:r>
-      <w:r>
-        <w:t xml:space="preserve"> subtracted from gyrosc</w:t>
-      </w:r>
-      <w:r>
-        <w:t>ope and magnetometer to have a bias</w:t>
-      </w:r>
-      <w:r>
-        <w:t>-</w:t>
-      </w:r>
-      <w:r>
-        <w:t xml:space="preserve">free data. </w:t>
-      </w:r>
-      <w:r>
-        <w:t>T</w:t>
-      </w:r>
-      <w:r>
-        <w:t xml:space="preserve">o increase the accuracy and mitigate the dynamic error we </w:t>
-      </w:r>
-      <w:r>
-        <w:t>implement a two</w:t>
-      </w:r>
-      <w:r>
-        <w:t>-</w:t>
-      </w:r>
-      <w:r>
-        <w:t>step Kalman filter algorithm. Details in the next section.</w:t>
-      </w:r>
-    </w:p>
-    <w:p>
-      <w:pPr>
-        <w:pStyle w:val="Heading2"/>
-      </w:pPr>
-      <w:r>
-        <w:lastRenderedPageBreak/>
-        <w:t xml:space="preserve"> </w:t>
-      </w:r>
-      <w:bookmarkStart w:id="12" w:name="_Toc48855843"/>
-      <w:r>
-        <w:t>2-steps Kalman Filter</w:t>
-      </w:r>
-      <w:bookmarkEnd w:id="12"/>
-    </w:p>
-    <w:p>
-      <w:r>
-        <w:t>The idea of two</w:t>
-      </w:r>
-      <w:r>
-        <w:t>-</w:t>
-      </w:r>
-      <w:r>
-        <w:t xml:space="preserve">step Kalman filtering is from the paper </w:t>
-      </w:r>
-      <w:r>
-        <w:fldChar w:fldCharType="begin" w:fldLock="1"/>
-      </w:r>
-      <w:r>
-        <w:instrText>ADDIN CSL_CITATION {"citationItems":[{"id":"ITEM-1","itemData":{"DOI":"10.3390/s18082616","ISSN":"14248220","PMID":"30096944","abstract":"This paper presents a fusion method for combining outputs acquired by low-cost inertial measurement units and electronic magnetic compasses. Specifically, measurements of inertial accelerometer and gyroscope sensors are combined with no-inertial magnetometer sensor measurements to provide the optimal three-dimensional (3D) orientation of the sensors’ axis systems in real time. The method combines Euler–Cardan angles and rotation matrix for attitude and heading representation estimation and deals with the “gimbal lock” problem. The mathematical formulation of the method is based on Kalman filter and takes into account the computational cost required for operation on mobile devices as well as the characteristics of the low-cost microelectromechanical sensors. The method was implemented, debugged, and evaluated in a desktop software utility by using a low-cost sensor system, and it was tested in an augmented reality application on an Android mobile device, while its efficiency was evaluated experimentally.","author":[{"dropping-particle":"","family":"Patonis","given":"Photis","non-dropping-particle":"","parse-names":false,"suffix":""},{"dropping-particle":"","family":"Patia","given":"Petros","non-dropping-particle":"","parse-names":false,"suffix":""},{"dropping-particle":"","family":"Tziavos","given":"Ilias N.","non-dropping-particle":"","parse-names":false,"suffix":""},{"dropping-particle":"","family":"Rossikopoulos","given":"Dimitrios","non-dropping-particle":"","parse-names":false,"suffix":""},{"dropping-particle":"","family":"Margaritis","given":"Konstantinos G.","non-dropping-particle":"","parse-names":false,"suffix":""}],"container-title":"Sensors (Switzerland)","id":"ITEM-1","issue":"8","issued":{"date-parts":[["2018"]]},"title":"A fusion method for combining low-cost IMU/magnetometer outputs for use in applications on mobile devices","type":"article-journal","volume":"18"},"uris":["http://www.mendeley.com/documents/?uuid=ca518783-3425-4c71-8ff4-3d235bbd1493"]}],"mendeley":{"formattedCitation":"[6]","plainTextFormattedCitation":"[6]","previouslyFormattedCitation":"[6]"},"properties":{"noteIndex":0},"schema":"https://github.com/citation-style-language/schema/raw/master/csl-citation.json"}</w:instrText>
-      </w:r>
-      <w:r>
-        <w:fldChar w:fldCharType="separate"/>
-      </w:r>
-      <w:r>
-        <w:rPr>
-          <w:noProof/>
-        </w:rPr>
-        <w:t>[6]</w:t>
-      </w:r>
-      <w:r>
-        <w:fldChar w:fldCharType="end"/>
-      </w:r>
-      <w:r>
-        <w:t xml:space="preserve">. </w:t>
-      </w:r>
-      <w:r>
-        <w:t xml:space="preserve">The equation used in the app is derived from both papers </w:t>
-      </w:r>
-      <w:r>
-        <w:fldChar w:fldCharType="begin" w:fldLock="1"/>
-      </w:r>
-      <w:r>
-        <w:instrText>ADDIN CSL_CITATION {"citationItems":[{"id":"ITEM-1","itemData":{"DOI":"10.3390/s17092146","ISSN":"14248220","PMID":"28925979","abstract":"In order to reduce the computational complexity, and improve the pitch/roll estimation accuracy of the low-cost attitude heading reference system (AHRS) under conditions of magnetic-distortion, a novel linear Kalman filter, suitable for nonlinear attitude estimation, is proposed in this paper. The new algorithm is the combination of two-step geometrically-intuitive correction (TGIC) and the Kalman filter. In the proposed algorithm, the sequential two-step geometrically-intuitive correction scheme is used to make the current estimation of pitch/roll immune to magnetic distortion. Meanwhile, the TGIC produces a computed quaternion input for the Kalman filter, which avoids the linearization error of measurement equations and reduces the computational complexity. Several experiments have been carried out to validate the performance of the filter design. The results demonstrate that the mean time consumption and the root mean square error (RMSE) of pitch/roll estimation under magnetic disturbances are reduced by 45.9% and 33.8%, respectively, when compared with a standard filter. In addition, the proposed filter is applicable for attitude estimation under various dynamic conditions.","author":[{"dropping-particle":"","family":"Feng","given":"Kaiqiang","non-dropping-particle":"","parse-names":false,"suffix":""},{"dropping-particle":"","family":"Li","given":"Jie","non-dropping-particle":"","parse-names":false,"suffix":""},{"dropping-particle":"","family":"Zhang","given":"Xiaoming","non-dropping-particle":"","parse-names":false,"suffix":""},{"dropping-particle":"","family":"Shen","given":"Chong","non-dropping-particle":"","parse-names":false,"suffix":""},{"dropping-particle":"","family":"Bi","given":"Yu","non-dropping-particle":"","parse-names":false,"suffix":""},{"dropping-particle":"","family":"Zheng","given":"Tao","non-dropping-particle":"","parse-names":false,"suffix":""},{"dropping-particle":"","family":"Liu","given":"Jun","non-dropping-particle":"","parse-names":false,"suffix":""}],"container-title":"Sensors (Switzerland)","id":"ITEM-1","issue":"9","issued":{"date-parts":[["2017"]]},"title":"A new quaternion-based kalman filter for real-time attitude estimation using the two-step geometrically-intuitive correction algorithm","type":"article-journal","volume":"17"},"uris":["http://www.mendeley.com/documents/?uuid=4be52caa-babe-4d01-ba46-3f66ccc29a2c"]},{"id":"ITEM-2","itemData":{"DOI":"10.1.1.117.6808","ISBN":"9780582403857","ISSN":"10069313","PMID":"20578276","abstract":"In 1960, R.E. Kalman published his famous paper describing a recursive solution to the discrete-data linear filtering problem. Since that time, due in large part to advances in digital computing, the Kalman filter has been the subject of extensive research and application, particularly in the area of autonomous or assisted navigation. The Kalman filter is a set of mathematical equations that provides an efficient computational (recursive) means to estimate the state of a process, in a way that minimizes the mean of the squared error. The filter is very powerful in several aspects: it supports estimations of past, present, and even future states, and it can do so even when the precise nature of the modeled system is unknown. The purpose of this paper is to provide a practical introduction to the discrete Kalman filter. This introduction includes a description and some discussion of the basic discrete Kalman filter, a derivation, description and some discussion of the extended Kalman filter, and a relatively simple (tangible) example with real numbers &amp; results.","author":[{"dropping-particle":"","family":"Welch","given":"Greg","non-dropping-particle":"","parse-names":false,"suffix":""},{"dropping-particle":"","family":"Bishop","given":"Gary","non-dropping-particle":"","parse-names":false,"suffix":""}],"container-title":"In Practice","id":"ITEM-2","issue":"1","issued":{"date-parts":[["2006"]]},"page":"1-16","title":"An Introduction to the Kalman Filter","type":"article-journal","volume":"7"},"uris":["http://www.mendeley.com/documents/?uuid=9914f03a-5885-4cd9-af68-964f97e09334"]}],"mendeley":{"formattedCitation":"[7], [8]","manualFormatting":"[7], and [8]","plainTextFormattedCitation":"[7], [8]","previouslyFormattedCitation":"[7], [8]"},"properties":{"noteIndex":0},"schema":"https://github.com/citation-style-language/schema/raw/master/csl-citation.json"}</w:instrText>
-      </w:r>
-      <w:r>
-        <w:fldChar w:fldCharType="separate"/>
-      </w:r>
-      <w:r>
-        <w:rPr>
-          <w:noProof/>
-        </w:rPr>
-        <w:t>[7],</w:t>
-      </w:r>
-      <w:r>
-        <w:rPr>
-          <w:noProof/>
-        </w:rPr>
-        <w:t xml:space="preserve"> and</w:t>
-      </w:r>
-      <w:r>
-        <w:rPr>
-          <w:noProof/>
-        </w:rPr>
-        <w:t xml:space="preserve"> [8]</w:t>
-      </w:r>
-      <w:r>
-        <w:fldChar w:fldCharType="end"/>
-      </w:r>
-      <w:r>
-        <w:t xml:space="preserve">. </w:t>
-      </w:r>
-    </w:p>
-    <w:p>
       <w:r>
         <w:t>There are many formulations of the Kalman filter</w:t>
       </w:r>
       <w:r>
-        <w:t>. Because of the limited computational power of the smartphones, a linear mathematical model was created. The operation of the Kalman filter requires the design of 2 mathematical models, these are the process model, or state equation, and the measurement model</w:t>
-      </w:r>
-      <w:r>
-        <w:t xml:space="preserve"> or observation model. </w:t>
+        <w:t xml:space="preserve">. Because of the limited computational power of the smartphones, a linear mathematical model was created. The operation of the Kalman filter requires the design of 2 mathematical models, these are the process model, or state equation, and the measurement model or observation model. </w:t>
       </w:r>
     </w:p>
     <w:p>
@@ -7407,10 +7355,7 @@
         <w:fldChar w:fldCharType="end"/>
       </w:r>
       <w:r>
-        <w:t xml:space="preserve">. For that, we will only define the </w:t>
-      </w:r>
-      <w:r>
-        <w:t>state equation and the observation equation (see above equation).</w:t>
+        <w:t>. For that, we will only define the state equation and the observation equation (see above equation).</w:t>
       </w:r>
     </w:p>
     <w:p>
@@ -7424,23 +7369,7 @@
         <w:t xml:space="preserve">- </w:t>
       </w:r>
       <w:r>
-        <w:t xml:space="preserve">1, k), through measurements of the gyroscopes (Gx, </w:t>
-      </w:r>
-      <w:proofErr w:type="spellStart"/>
-      <w:r>
-        <w:t>Gy</w:t>
-      </w:r>
-      <w:proofErr w:type="spellEnd"/>
-      <w:r>
-        <w:t xml:space="preserve">, </w:t>
-      </w:r>
-      <w:proofErr w:type="spellStart"/>
-      <w:r>
-        <w:t>Gz</w:t>
-      </w:r>
-      <w:proofErr w:type="spellEnd"/>
-      <w:r>
-        <w:t xml:space="preserve">) and considering integration time </w:t>
+        <w:t xml:space="preserve">1, k), through measurements of the gyroscopes (Gx, Gy, Gz) and considering integration time </w:t>
       </w:r>
       <w:r>
         <w:rPr>
@@ -7449,10 +7378,508 @@
         <w:t>∆</w:t>
       </w:r>
       <w:r>
-        <w:t>t</w:t>
-      </w:r>
-      <w:r>
-        <w:t>.</w:t>
+        <w:t>t.</w:t>
+      </w:r>
+    </w:p>
+    <w:p/>
+    <w:p/>
+    <w:p>
+      <w:pPr>
+        <w:pStyle w:val="Heading2"/>
+      </w:pPr>
+      <w:r>
+        <w:lastRenderedPageBreak/>
+        <w:t xml:space="preserve"> Results</w:t>
+      </w:r>
+    </w:p>
+    <w:p/>
+    <w:p>
+      <w:r>
+        <w:rPr>
+          <w:noProof/>
+        </w:rPr>
+        <w:drawing>
+          <wp:inline distT="0" distB="0" distL="0" distR="0" wp14:anchorId="38899934" wp14:editId="43C835E0">
+            <wp:extent cx="6236406" cy="3124200"/>
+            <wp:effectExtent l="0" t="0" r="0" b="0"/>
+            <wp:docPr id="2" name="Picture 2"/>
+            <wp:cNvGraphicFramePr>
+              <a:graphicFrameLocks xmlns:a="http://schemas.openxmlformats.org/drawingml/2006/main" noChangeAspect="1"/>
+            </wp:cNvGraphicFramePr>
+            <a:graphic xmlns:a="http://schemas.openxmlformats.org/drawingml/2006/main">
+              <a:graphicData uri="http://schemas.openxmlformats.org/drawingml/2006/picture">
+                <pic:pic xmlns:pic="http://schemas.openxmlformats.org/drawingml/2006/picture">
+                  <pic:nvPicPr>
+                    <pic:cNvPr id="0" name="Picture 2"/>
+                    <pic:cNvPicPr>
+                      <a:picLocks noChangeAspect="1" noChangeArrowheads="1"/>
+                    </pic:cNvPicPr>
+                  </pic:nvPicPr>
+                  <pic:blipFill>
+                    <a:blip r:embed="rId24">
+                      <a:extLst>
+                        <a:ext uri="{28A0092B-C50C-407E-A947-70E740481C1C}">
+                          <a14:useLocalDpi xmlns:a14="http://schemas.microsoft.com/office/drawing/2010/main" val="0"/>
+                        </a:ext>
+                      </a:extLst>
+                    </a:blip>
+                    <a:srcRect/>
+                    <a:stretch>
+                      <a:fillRect/>
+                    </a:stretch>
+                  </pic:blipFill>
+                  <pic:spPr bwMode="auto">
+                    <a:xfrm>
+                      <a:off x="0" y="0"/>
+                      <a:ext cx="6245016" cy="3128513"/>
+                    </a:xfrm>
+                    <a:prstGeom prst="rect">
+                      <a:avLst/>
+                    </a:prstGeom>
+                    <a:noFill/>
+                    <a:ln>
+                      <a:noFill/>
+                    </a:ln>
+                  </pic:spPr>
+                </pic:pic>
+              </a:graphicData>
+            </a:graphic>
+          </wp:inline>
+        </w:drawing>
+      </w:r>
+    </w:p>
+    <w:p>
+      <w:r>
+        <w:rPr>
+          <w:noProof/>
+        </w:rPr>
+        <w:drawing>
+          <wp:inline distT="0" distB="0" distL="0" distR="0" wp14:anchorId="2D60A42E" wp14:editId="22EFE604">
+            <wp:extent cx="6273800" cy="3142933"/>
+            <wp:effectExtent l="0" t="0" r="0" b="0"/>
+            <wp:docPr id="4" name="Picture 4"/>
+            <wp:cNvGraphicFramePr>
+              <a:graphicFrameLocks xmlns:a="http://schemas.openxmlformats.org/drawingml/2006/main" noChangeAspect="1"/>
+            </wp:cNvGraphicFramePr>
+            <a:graphic xmlns:a="http://schemas.openxmlformats.org/drawingml/2006/main">
+              <a:graphicData uri="http://schemas.openxmlformats.org/drawingml/2006/picture">
+                <pic:pic xmlns:pic="http://schemas.openxmlformats.org/drawingml/2006/picture">
+                  <pic:nvPicPr>
+                    <pic:cNvPr id="0" name="Picture 3"/>
+                    <pic:cNvPicPr>
+                      <a:picLocks noChangeAspect="1" noChangeArrowheads="1"/>
+                    </pic:cNvPicPr>
+                  </pic:nvPicPr>
+                  <pic:blipFill>
+                    <a:blip r:embed="rId25">
+                      <a:extLst>
+                        <a:ext uri="{28A0092B-C50C-407E-A947-70E740481C1C}">
+                          <a14:useLocalDpi xmlns:a14="http://schemas.microsoft.com/office/drawing/2010/main" val="0"/>
+                        </a:ext>
+                      </a:extLst>
+                    </a:blip>
+                    <a:srcRect/>
+                    <a:stretch>
+                      <a:fillRect/>
+                    </a:stretch>
+                  </pic:blipFill>
+                  <pic:spPr bwMode="auto">
+                    <a:xfrm>
+                      <a:off x="0" y="0"/>
+                      <a:ext cx="6278831" cy="3145453"/>
+                    </a:xfrm>
+                    <a:prstGeom prst="rect">
+                      <a:avLst/>
+                    </a:prstGeom>
+                    <a:noFill/>
+                    <a:ln>
+                      <a:noFill/>
+                    </a:ln>
+                  </pic:spPr>
+                </pic:pic>
+              </a:graphicData>
+            </a:graphic>
+          </wp:inline>
+        </w:drawing>
+      </w:r>
+    </w:p>
+    <w:p>
+      <w:r>
+        <w:rPr>
+          <w:noProof/>
+        </w:rPr>
+        <w:lastRenderedPageBreak/>
+        <w:drawing>
+          <wp:inline distT="0" distB="0" distL="0" distR="0" wp14:anchorId="3D29A382" wp14:editId="449CA14B">
+            <wp:extent cx="6642100" cy="3327437"/>
+            <wp:effectExtent l="0" t="0" r="0" b="0"/>
+            <wp:docPr id="5" name="Picture 5"/>
+            <wp:cNvGraphicFramePr>
+              <a:graphicFrameLocks xmlns:a="http://schemas.openxmlformats.org/drawingml/2006/main" noChangeAspect="1"/>
+            </wp:cNvGraphicFramePr>
+            <a:graphic xmlns:a="http://schemas.openxmlformats.org/drawingml/2006/main">
+              <a:graphicData uri="http://schemas.openxmlformats.org/drawingml/2006/picture">
+                <pic:pic xmlns:pic="http://schemas.openxmlformats.org/drawingml/2006/picture">
+                  <pic:nvPicPr>
+                    <pic:cNvPr id="0" name="Picture 4"/>
+                    <pic:cNvPicPr>
+                      <a:picLocks noChangeAspect="1" noChangeArrowheads="1"/>
+                    </pic:cNvPicPr>
+                  </pic:nvPicPr>
+                  <pic:blipFill>
+                    <a:blip r:embed="rId26">
+                      <a:extLst>
+                        <a:ext uri="{28A0092B-C50C-407E-A947-70E740481C1C}">
+                          <a14:useLocalDpi xmlns:a14="http://schemas.microsoft.com/office/drawing/2010/main" val="0"/>
+                        </a:ext>
+                      </a:extLst>
+                    </a:blip>
+                    <a:srcRect/>
+                    <a:stretch>
+                      <a:fillRect/>
+                    </a:stretch>
+                  </pic:blipFill>
+                  <pic:spPr bwMode="auto">
+                    <a:xfrm>
+                      <a:off x="0" y="0"/>
+                      <a:ext cx="6643330" cy="3328053"/>
+                    </a:xfrm>
+                    <a:prstGeom prst="rect">
+                      <a:avLst/>
+                    </a:prstGeom>
+                    <a:noFill/>
+                    <a:ln>
+                      <a:noFill/>
+                    </a:ln>
+                  </pic:spPr>
+                </pic:pic>
+              </a:graphicData>
+            </a:graphic>
+          </wp:inline>
+        </w:drawing>
+      </w:r>
+    </w:p>
+    <w:tbl>
+      <w:tblPr>
+        <w:tblStyle w:val="TableGrid"/>
+        <w:tblW w:w="0" w:type="auto"/>
+        <w:tblLook w:val="04A0" w:firstRow="1" w:lastRow="0" w:firstColumn="1" w:lastColumn="0" w:noHBand="0" w:noVBand="1"/>
+      </w:tblPr>
+      <w:tblGrid>
+        <w:gridCol w:w="2337"/>
+        <w:gridCol w:w="2337"/>
+        <w:gridCol w:w="2338"/>
+        <w:gridCol w:w="2338"/>
+      </w:tblGrid>
+      <w:tr>
+        <w:tc>
+          <w:tcPr>
+            <w:tcW w:w="2337" w:type="dxa"/>
+          </w:tcPr>
+          <w:p>
+            <w:r>
+              <w:t>Model</w:t>
+            </w:r>
+          </w:p>
+        </w:tc>
+        <w:tc>
+          <w:tcPr>
+            <w:tcW w:w="2337" w:type="dxa"/>
+          </w:tcPr>
+          <w:p>
+            <w:r>
+              <w:t>Before filtering</w:t>
+            </w:r>
+          </w:p>
+        </w:tc>
+        <w:tc>
+          <w:tcPr>
+            <w:tcW w:w="2338" w:type="dxa"/>
+          </w:tcPr>
+          <w:p>
+            <w:r>
+              <w:t>After filtering</w:t>
+            </w:r>
+          </w:p>
+        </w:tc>
+        <w:tc>
+          <w:tcPr>
+            <w:tcW w:w="2338" w:type="dxa"/>
+          </w:tcPr>
+          <w:p>
+            <w:r>
+              <w:t>Decrease percentage (%)</w:t>
+            </w:r>
+          </w:p>
+        </w:tc>
+      </w:tr>
+      <w:tr>
+        <w:tc>
+          <w:tcPr>
+            <w:tcW w:w="2337" w:type="dxa"/>
+          </w:tcPr>
+          <w:p>
+            <w:r>
+              <w:t>Angle random walk</w:t>
+            </w:r>
+          </w:p>
+        </w:tc>
+        <w:tc>
+          <w:tcPr>
+            <w:tcW w:w="2337" w:type="dxa"/>
+          </w:tcPr>
+          <w:p>
+            <w:r>
+              <w:t>0.0927</w:t>
+            </w:r>
+          </w:p>
+        </w:tc>
+        <w:tc>
+          <w:tcPr>
+            <w:tcW w:w="2338" w:type="dxa"/>
+          </w:tcPr>
+          <w:p>
+            <w:r>
+              <w:t>0.0040</w:t>
+            </w:r>
+          </w:p>
+        </w:tc>
+        <w:tc>
+          <w:tcPr>
+            <w:tcW w:w="2338" w:type="dxa"/>
+          </w:tcPr>
+          <w:p>
+            <w:r>
+              <w:t>95.68</w:t>
+            </w:r>
+          </w:p>
+        </w:tc>
+      </w:tr>
+      <w:tr>
+        <w:tc>
+          <w:tcPr>
+            <w:tcW w:w="2337" w:type="dxa"/>
+          </w:tcPr>
+          <w:p>
+            <w:r>
+              <w:t>Rate random walk</w:t>
+            </w:r>
+          </w:p>
+        </w:tc>
+        <w:tc>
+          <w:tcPr>
+            <w:tcW w:w="2337" w:type="dxa"/>
+          </w:tcPr>
+          <w:p>
+            <w:r>
+              <w:t>0.1024</w:t>
+            </w:r>
+          </w:p>
+        </w:tc>
+        <w:tc>
+          <w:tcPr>
+            <w:tcW w:w="2338" w:type="dxa"/>
+          </w:tcPr>
+          <w:p>
+            <w:r>
+              <w:t>0.00093525</w:t>
+            </w:r>
+          </w:p>
+        </w:tc>
+        <w:tc>
+          <w:tcPr>
+            <w:tcW w:w="2338" w:type="dxa"/>
+          </w:tcPr>
+          <w:p>
+            <w:r>
+              <w:t>99.086</w:t>
+            </w:r>
+          </w:p>
+        </w:tc>
+      </w:tr>
+      <w:tr>
+        <w:tc>
+          <w:tcPr>
+            <w:tcW w:w="2337" w:type="dxa"/>
+          </w:tcPr>
+          <w:p>
+            <w:r>
+              <w:t>Bias instability</w:t>
+            </w:r>
+          </w:p>
+        </w:tc>
+        <w:tc>
+          <w:tcPr>
+            <w:tcW w:w="2337" w:type="dxa"/>
+          </w:tcPr>
+          <w:p>
+            <w:r>
+              <w:t>0.0376</w:t>
+            </w:r>
+          </w:p>
+        </w:tc>
+        <w:tc>
+          <w:tcPr>
+            <w:tcW w:w="2338" w:type="dxa"/>
+          </w:tcPr>
+          <w:p>
+            <w:r>
+              <w:t>0.0197</w:t>
+            </w:r>
+          </w:p>
+        </w:tc>
+        <w:tc>
+          <w:tcPr>
+            <w:tcW w:w="2338" w:type="dxa"/>
+          </w:tcPr>
+          <w:p>
+            <w:r>
+              <w:t>47.606</w:t>
+            </w:r>
+          </w:p>
+        </w:tc>
+      </w:tr>
+      <w:tr>
+        <w:tc>
+          <w:tcPr>
+            <w:tcW w:w="2337" w:type="dxa"/>
+          </w:tcPr>
+          <w:p>
+            <w:r>
+              <w:t>Quantization noise</w:t>
+            </w:r>
+          </w:p>
+        </w:tc>
+        <w:tc>
+          <w:tcPr>
+            <w:tcW w:w="2337" w:type="dxa"/>
+          </w:tcPr>
+          <w:p>
+            <w:r>
+              <w:t>0.0173</w:t>
+            </w:r>
+          </w:p>
+        </w:tc>
+        <w:tc>
+          <w:tcPr>
+            <w:tcW w:w="2338" w:type="dxa"/>
+          </w:tcPr>
+          <w:p>
+            <w:r>
+              <w:t>0.00067451</w:t>
+            </w:r>
+          </w:p>
+        </w:tc>
+        <w:tc>
+          <w:tcPr>
+            <w:tcW w:w="2338" w:type="dxa"/>
+          </w:tcPr>
+          <w:p>
+            <w:r>
+              <w:t>96.1</w:t>
+            </w:r>
+          </w:p>
+        </w:tc>
+      </w:tr>
+      <w:tr>
+        <w:tc>
+          <w:tcPr>
+            <w:tcW w:w="2337" w:type="dxa"/>
+          </w:tcPr>
+          <w:p>
+            <w:r>
+              <w:t>Rate ramp</w:t>
+            </w:r>
+          </w:p>
+        </w:tc>
+        <w:tc>
+          <w:tcPr>
+            <w:tcW w:w="2337" w:type="dxa"/>
+          </w:tcPr>
+          <w:p>
+            <w:r>
+              <w:t>3.2175</w:t>
+            </w:r>
+          </w:p>
+        </w:tc>
+        <w:tc>
+          <w:tcPr>
+            <w:tcW w:w="2338" w:type="dxa"/>
+          </w:tcPr>
+          <w:p>
+            <w:r>
+              <w:t>0.0012</w:t>
+            </w:r>
+          </w:p>
+        </w:tc>
+        <w:tc>
+          <w:tcPr>
+            <w:tcW w:w="2338" w:type="dxa"/>
+          </w:tcPr>
+          <w:p>
+            <w:r>
+              <w:t>99.9</w:t>
+            </w:r>
+          </w:p>
+        </w:tc>
+      </w:tr>
+    </w:tbl>
+    <w:p/>
+    <w:p/>
+    <w:p>
+      <w:r>
+        <w:rPr>
+          <w:noProof/>
+        </w:rPr>
+        <w:lastRenderedPageBreak/>
+        <w:drawing>
+          <wp:inline distT="0" distB="0" distL="0" distR="0" wp14:anchorId="504D5611" wp14:editId="0ED4F958">
+            <wp:extent cx="6680054" cy="3346450"/>
+            <wp:effectExtent l="0" t="0" r="0" b="0"/>
+            <wp:docPr id="7" name="Picture 7"/>
+            <wp:cNvGraphicFramePr>
+              <a:graphicFrameLocks xmlns:a="http://schemas.openxmlformats.org/drawingml/2006/main" noChangeAspect="1"/>
+            </wp:cNvGraphicFramePr>
+            <a:graphic xmlns:a="http://schemas.openxmlformats.org/drawingml/2006/main">
+              <a:graphicData uri="http://schemas.openxmlformats.org/drawingml/2006/picture">
+                <pic:pic xmlns:pic="http://schemas.openxmlformats.org/drawingml/2006/picture">
+                  <pic:nvPicPr>
+                    <pic:cNvPr id="0" name="Picture 6"/>
+                    <pic:cNvPicPr>
+                      <a:picLocks noChangeAspect="1" noChangeArrowheads="1"/>
+                    </pic:cNvPicPr>
+                  </pic:nvPicPr>
+                  <pic:blipFill>
+                    <a:blip r:embed="rId27">
+                      <a:extLst>
+                        <a:ext uri="{28A0092B-C50C-407E-A947-70E740481C1C}">
+                          <a14:useLocalDpi xmlns:a14="http://schemas.microsoft.com/office/drawing/2010/main" val="0"/>
+                        </a:ext>
+                      </a:extLst>
+                    </a:blip>
+                    <a:srcRect/>
+                    <a:stretch>
+                      <a:fillRect/>
+                    </a:stretch>
+                  </pic:blipFill>
+                  <pic:spPr bwMode="auto">
+                    <a:xfrm>
+                      <a:off x="0" y="0"/>
+                      <a:ext cx="6681997" cy="3347423"/>
+                    </a:xfrm>
+                    <a:prstGeom prst="rect">
+                      <a:avLst/>
+                    </a:prstGeom>
+                    <a:noFill/>
+                    <a:ln>
+                      <a:noFill/>
+                    </a:ln>
+                  </pic:spPr>
+                </pic:pic>
+              </a:graphicData>
+            </a:graphic>
+          </wp:inline>
+        </w:drawing>
       </w:r>
     </w:p>
     <w:p/>
@@ -7466,12 +7893,11 @@
         </w:numPr>
         <w:jc w:val="left"/>
       </w:pPr>
-      <w:bookmarkStart w:id="13" w:name="_Toc48855844"/>
-      <w:r>
-        <w:lastRenderedPageBreak/>
+      <w:bookmarkStart w:id="12" w:name="_Toc48855844"/>
+      <w:r>
         <w:t>References</w:t>
       </w:r>
-      <w:bookmarkEnd w:id="13"/>
+      <w:bookmarkEnd w:id="12"/>
     </w:p>
     <w:p>
       <w:pPr>
@@ -7697,6 +8123,7 @@
           <w:noProof/>
           <w:szCs w:val="24"/>
         </w:rPr>
+        <w:lastRenderedPageBreak/>
         <w:t>[5]</w:t>
       </w:r>
       <w:r>
@@ -7884,8 +8311,8 @@
       </w:pPr>
     </w:p>
     <w:sectPr>
-      <w:headerReference w:type="first" r:id="rId24"/>
-      <w:footerReference w:type="first" r:id="rId25"/>
+      <w:headerReference w:type="first" r:id="rId28"/>
+      <w:footerReference w:type="first" r:id="rId29"/>
       <w:pgSz w:w="12240" w:h="15840"/>
       <w:pgMar w:top="1440" w:right="1440" w:bottom="1440" w:left="1440" w:header="720" w:footer="720" w:gutter="0"/>
       <w:pgNumType w:start="1"/>
@@ -8481,7 +8908,7 @@
       <w:rPr>
         <w:noProof/>
       </w:rPr>
-      <w:t>August 21, 2020</w:t>
+      <w:t>September 4, 2020</w:t>
     </w:r>
     <w:r>
       <w:fldChar w:fldCharType="end"/>
@@ -8554,7 +8981,7 @@
       <w:rPr>
         <w:noProof/>
       </w:rPr>
-      <w:t>August 21, 2020</w:t>
+      <w:t>September 4, 2020</w:t>
     </w:r>
     <w:r>
       <w:fldChar w:fldCharType="end"/>
@@ -8613,7 +9040,7 @@
       <w:rPr>
         <w:noProof/>
       </w:rPr>
-      <w:t>August 21, 2020</w:t>
+      <w:t>September 4, 2020</w:t>
     </w:r>
     <w:r>
       <w:fldChar w:fldCharType="end"/>
@@ -11888,7 +12315,6 @@
   <w:style w:type="character" w:default="1" w:styleId="DefaultParagraphFont">
     <w:name w:val="Default Paragraph Font"/>
     <w:uiPriority w:val="1"/>
-    <w:semiHidden/>
     <w:unhideWhenUsed/>
   </w:style>
   <w:style w:type="table" w:default="1" w:styleId="TableNormal">
@@ -13189,6 +13615,12 @@
 </file>
 
 <file path=customXml/item2.xml><?xml version="1.0" encoding="utf-8"?>
+<p:properties xmlns:p="http://schemas.microsoft.com/office/2006/metadata/properties" xmlns:xsi="http://www.w3.org/2001/XMLSchema-instance" xmlns:pc="http://schemas.microsoft.com/office/infopath/2007/PartnerControls">
+  <documentManagement/>
+</p:properties>
+</file>
+
+<file path=customXml/item3.xml><?xml version="1.0" encoding="utf-8"?>
 <ct:contentTypeSchema xmlns:ct="http://schemas.microsoft.com/office/2006/metadata/contentType" xmlns:ma="http://schemas.microsoft.com/office/2006/metadata/properties/metaAttributes" ct:_="" ma:_="" ma:contentTypeName="Document" ma:contentTypeID="0x010100EA93832B33E0AB49932B6104319B2E36" ma:contentTypeVersion="5" ma:contentTypeDescription="Create a new document." ma:contentTypeScope="" ma:versionID="eed75ec7d76ec6353d7746a1ea20a64f">
   <xsd:schema xmlns:xsd="http://www.w3.org/2001/XMLSchema" xmlns:xs="http://www.w3.org/2001/XMLSchema" xmlns:p="http://schemas.microsoft.com/office/2006/metadata/properties" xmlns:ns3="bb3dc638-c273-415d-837a-a434aac6ba72" targetNamespace="http://schemas.microsoft.com/office/2006/metadata/properties" ma:root="true" ma:fieldsID="d48169bc5a5cab1cec432735c27f4cbe" ns3:_="">
     <xsd:import namespace="bb3dc638-c273-415d-837a-a434aac6ba72"/>
@@ -13338,22 +13770,7 @@
 </ct:contentTypeSchema>
 </file>
 
-<file path=customXml/item3.xml><?xml version="1.0" encoding="utf-8"?>
-<p:properties xmlns:p="http://schemas.microsoft.com/office/2006/metadata/properties" xmlns:xsi="http://www.w3.org/2001/XMLSchema-instance" xmlns:pc="http://schemas.microsoft.com/office/infopath/2007/PartnerControls">
-  <documentManagement/>
-</p:properties>
-</file>
-
 <file path=customXml/item4.xml><?xml version="1.0" encoding="utf-8"?>
-<?mso-contentType ?>
-<FormTemplates xmlns="http://schemas.microsoft.com/sharepoint/v3/contenttype/forms">
-  <Display>DocumentLibraryForm</Display>
-  <Edit>DocumentLibraryForm</Edit>
-  <New>DocumentLibraryForm</New>
-</FormTemplates>
-</file>
-
-<file path=customXml/item5.xml><?xml version="1.0" encoding="utf-8"?>
 <b:Sources xmlns:b="http://schemas.openxmlformats.org/officeDocument/2006/bibliography" xmlns="http://schemas.openxmlformats.org/officeDocument/2006/bibliography" SelectedStyle="\IEEE2006OfficeOnline.xsl" StyleName="IEEE" Version="2006">
   <b:Source>
     <b:Tag>And11</b:Tag>
@@ -13379,6 +13796,15 @@
 </b:Sources>
 </file>
 
+<file path=customXml/item5.xml><?xml version="1.0" encoding="utf-8"?>
+<?mso-contentType ?>
+<FormTemplates xmlns="http://schemas.microsoft.com/sharepoint/v3/contenttype/forms">
+  <Display>DocumentLibraryForm</Display>
+  <Edit>DocumentLibraryForm</Edit>
+  <New>DocumentLibraryForm</New>
+</FormTemplates>
+</file>
+
 <file path=customXml/itemProps1.xml><?xml version="1.0" encoding="utf-8"?>
 <ds:datastoreItem xmlns:ds="http://schemas.openxmlformats.org/officeDocument/2006/customXml" ds:itemID="{55AF091B-3C7A-41E3-B477-F2FDAA23CFDA}">
   <ds:schemaRefs>
@@ -13388,6 +13814,15 @@
 </file>
 
 <file path=customXml/itemProps2.xml><?xml version="1.0" encoding="utf-8"?>
+<ds:datastoreItem xmlns:ds="http://schemas.openxmlformats.org/officeDocument/2006/customXml" ds:itemID="{E4B05375-0D7E-4A10-BB7A-3199A1D2F978}">
+  <ds:schemaRefs>
+    <ds:schemaRef ds:uri="http://schemas.microsoft.com/office/2006/metadata/properties"/>
+    <ds:schemaRef ds:uri="http://schemas.microsoft.com/office/infopath/2007/PartnerControls"/>
+  </ds:schemaRefs>
+</ds:datastoreItem>
+</file>
+
+<file path=customXml/itemProps3.xml><?xml version="1.0" encoding="utf-8"?>
 <ds:datastoreItem xmlns:ds="http://schemas.openxmlformats.org/officeDocument/2006/customXml" ds:itemID="{70232662-58D7-48FF-A80F-76D27DC5EA38}">
   <ds:schemaRefs>
     <ds:schemaRef ds:uri="http://schemas.microsoft.com/office/2006/metadata/contentType"/>
@@ -13405,27 +13840,18 @@
 </ds:datastoreItem>
 </file>
 
-<file path=customXml/itemProps3.xml><?xml version="1.0" encoding="utf-8"?>
-<ds:datastoreItem xmlns:ds="http://schemas.openxmlformats.org/officeDocument/2006/customXml" ds:itemID="{E4B05375-0D7E-4A10-BB7A-3199A1D2F978}">
+<file path=customXml/itemProps4.xml><?xml version="1.0" encoding="utf-8"?>
+<ds:datastoreItem xmlns:ds="http://schemas.openxmlformats.org/officeDocument/2006/customXml" ds:itemID="{6F27B773-AE90-4C1B-B805-9095BEA56526}">
   <ds:schemaRefs>
-    <ds:schemaRef ds:uri="http://schemas.microsoft.com/office/2006/metadata/properties"/>
-    <ds:schemaRef ds:uri="http://schemas.microsoft.com/office/infopath/2007/PartnerControls"/>
+    <ds:schemaRef ds:uri="http://schemas.openxmlformats.org/officeDocument/2006/bibliography"/>
   </ds:schemaRefs>
 </ds:datastoreItem>
 </file>
 
-<file path=customXml/itemProps4.xml><?xml version="1.0" encoding="utf-8"?>
+<file path=customXml/itemProps5.xml><?xml version="1.0" encoding="utf-8"?>
 <ds:datastoreItem xmlns:ds="http://schemas.openxmlformats.org/officeDocument/2006/customXml" ds:itemID="{FA29FB24-4566-46C3-85F3-2BED03515DCE}">
   <ds:schemaRefs>
     <ds:schemaRef ds:uri="http://schemas.microsoft.com/sharepoint/v3/contenttype/forms"/>
   </ds:schemaRefs>
 </ds:datastoreItem>
-</file>
-
-<file path=customXml/itemProps5.xml><?xml version="1.0" encoding="utf-8"?>
-<ds:datastoreItem xmlns:ds="http://schemas.openxmlformats.org/officeDocument/2006/customXml" ds:itemID="{6F27B773-AE90-4C1B-B805-9095BEA56526}">
-  <ds:schemaRefs>
-    <ds:schemaRef ds:uri="http://schemas.openxmlformats.org/officeDocument/2006/bibliography"/>
-  </ds:schemaRefs>
-</ds:datastoreItem>
 </file>
</xml_diff>

<commit_message>
Update report and added figures and results'
</commit_message>
<xml_diff>
--- a/Documentation/Indoor Localization.docx
+++ b/Documentation/Indoor Localization.docx
@@ -11,7 +11,6 @@
           <w:docPartUnique/>
         </w:docPartObj>
       </w:sdtPr>
-      <w:sdtEndPr/>
       <w:sdtContent>
         <w:p>
           <w:pPr>
@@ -164,12 +163,11 @@
         <w:p>
           <w:pPr>
             <w:sectPr>
-              <w:headerReference w:type="even" r:id="rId12"/>
-              <w:headerReference w:type="default" r:id="rId13"/>
-              <w:footerReference w:type="even" r:id="rId14"/>
-              <w:footerReference w:type="default" r:id="rId15"/>
-              <w:headerReference w:type="first" r:id="rId16"/>
-              <w:footerReference w:type="first" r:id="rId17"/>
+              <w:headerReference w:type="default" r:id="rId12"/>
+              <w:footerReference w:type="even" r:id="rId13"/>
+              <w:footerReference w:type="default" r:id="rId14"/>
+              <w:headerReference w:type="first" r:id="rId15"/>
+              <w:footerReference w:type="first" r:id="rId16"/>
               <w:pgSz w:w="12240" w:h="15840"/>
               <w:pgMar w:top="1440" w:right="1440" w:bottom="1440" w:left="1440" w:header="720" w:footer="720" w:gutter="0"/>
               <w:pgNumType w:fmt="lowerRoman" w:start="0"/>
@@ -812,7 +810,7 @@
               <w:rPr>
                 <w:webHidden/>
               </w:rPr>
-              <w:t>9</w:t>
+              <w:t>11</w:t>
             </w:r>
             <w:r>
               <w:rPr>
@@ -828,9 +826,9 @@
               <w:noProof/>
             </w:rPr>
             <w:sectPr>
-              <w:footerReference w:type="default" r:id="rId18"/>
-              <w:headerReference w:type="first" r:id="rId19"/>
-              <w:footerReference w:type="first" r:id="rId20"/>
+              <w:footerReference w:type="default" r:id="rId17"/>
+              <w:headerReference w:type="first" r:id="rId18"/>
+              <w:footerReference w:type="first" r:id="rId19"/>
               <w:pgSz w:w="12240" w:h="15840"/>
               <w:pgMar w:top="1440" w:right="1440" w:bottom="1440" w:left="1440" w:header="720" w:footer="720" w:gutter="0"/>
               <w:pgNumType w:fmt="lowerRoman" w:start="1"/>
@@ -1976,6 +1974,7 @@
         </w:rPr>
         <w:t xml:space="preserve"> are the rev</w:t>
       </w:r>
+      <w:proofErr w:type="spellStart"/>
       <w:r>
         <w:rPr>
           <w:rFonts w:eastAsiaTheme="minorEastAsia"/>
@@ -1988,6 +1987,7 @@
         </w:rPr>
         <w:t>lution</w:t>
       </w:r>
+      <w:proofErr w:type="spellEnd"/>
       <w:r>
         <w:rPr>
           <w:rFonts w:eastAsiaTheme="minorEastAsia"/>
@@ -3770,27 +3770,14 @@
                       <w:r>
                         <w:t xml:space="preserve">Figure </w:t>
                       </w:r>
-                      <w:r>
-                        <w:fldChar w:fldCharType="begin"/>
-                      </w:r>
-                      <w:r>
-                        <w:instrText xml:space="preserve"> SEQ Figure \* ARABIC </w:instrText>
-                      </w:r>
-                      <w:r>
-                        <w:fldChar w:fldCharType="separate"/>
-                      </w:r>
-                      <w:r>
-                        <w:rPr>
-                          <w:noProof/>
-                        </w:rPr>
-                        <w:t>1</w:t>
-                      </w:r>
-                      <w:r>
-                        <w:rPr>
-                          <w:noProof/>
-                        </w:rPr>
-                        <w:fldChar w:fldCharType="end"/>
-                      </w:r>
+                      <w:fldSimple w:instr=" SEQ Figure \* ARABIC ">
+                        <w:r>
+                          <w:rPr>
+                            <w:noProof/>
+                          </w:rPr>
+                          <w:t>1</w:t>
+                        </w:r>
+                      </w:fldSimple>
                       <w:bookmarkEnd w:id="6"/>
                       <w:r>
                         <w:t>: Phone orientation</w:t>
@@ -3830,7 +3817,7 @@
                     <pic:cNvPicPr/>
                   </pic:nvPicPr>
                   <pic:blipFill>
-                    <a:blip r:embed="rId21" cstate="print">
+                    <a:blip r:embed="rId20" cstate="print">
                       <a:extLst>
                         <a:ext uri="{28A0092B-C50C-407E-A947-70E740481C1C}">
                           <a14:useLocalDpi xmlns:a14="http://schemas.microsoft.com/office/drawing/2010/main" val="0"/>
@@ -4481,6 +4468,7 @@
         </w:rPr>
         <w:t xml:space="preserve">magnitude threshold </w:t>
       </w:r>
+      <w:proofErr w:type="spellStart"/>
       <w:r>
         <w:rPr>
           <w:rFonts w:eastAsiaTheme="minorEastAsia"/>
@@ -4490,6 +4478,7 @@
         </w:rPr>
         <w:t>thm</w:t>
       </w:r>
+      <w:proofErr w:type="spellEnd"/>
       <w:r>
         <w:rPr>
           <w:rFonts w:eastAsiaTheme="minorEastAsia"/>
@@ -4572,6 +4561,7 @@
         </w:rPr>
         <w:t xml:space="preserve"> </w:t>
       </w:r>
+      <w:proofErr w:type="spellStart"/>
       <w:r>
         <w:rPr>
           <w:rFonts w:eastAsiaTheme="minorEastAsia"/>
@@ -4581,6 +4571,7 @@
         </w:rPr>
         <w:t>thm</w:t>
       </w:r>
+      <w:proofErr w:type="spellEnd"/>
       <w:r>
         <w:rPr>
           <w:rFonts w:eastAsiaTheme="minorEastAsia"/>
@@ -4595,6 +4586,7 @@
         </w:rPr>
         <w:t xml:space="preserve"> </w:t>
       </w:r>
+      <w:proofErr w:type="spellStart"/>
       <w:r>
         <w:rPr>
           <w:rFonts w:eastAsiaTheme="minorEastAsia"/>
@@ -4604,6 +4596,7 @@
         </w:rPr>
         <w:t>thd</w:t>
       </w:r>
+      <w:proofErr w:type="spellEnd"/>
       <w:r>
         <w:rPr>
           <w:rFonts w:eastAsiaTheme="minorEastAsia"/>
@@ -4789,6 +4782,7 @@
         </w:rPr>
         <w:t xml:space="preserve">considered thresholds are: </w:t>
       </w:r>
+      <w:proofErr w:type="spellStart"/>
       <w:r>
         <w:rPr>
           <w:rFonts w:eastAsiaTheme="minorEastAsia"/>
@@ -4798,6 +4792,7 @@
         </w:rPr>
         <w:t>thm</w:t>
       </w:r>
+      <w:proofErr w:type="spellEnd"/>
       <w:r>
         <w:rPr>
           <w:rFonts w:eastAsiaTheme="minorEastAsia"/>
@@ -4833,6 +4828,7 @@
         </w:rPr>
         <w:t xml:space="preserve"> </w:t>
       </w:r>
+      <w:proofErr w:type="spellStart"/>
       <w:r>
         <w:rPr>
           <w:rFonts w:eastAsiaTheme="minorEastAsia"/>
@@ -4842,6 +4838,7 @@
         </w:rPr>
         <w:t>thd</w:t>
       </w:r>
+      <w:proofErr w:type="spellEnd"/>
       <w:r>
         <w:rPr>
           <w:rFonts w:eastAsiaTheme="minorEastAsia"/>
@@ -5304,9 +5301,9 @@
             <o:lock v:ext="edit" aspectratio="t"/>
           </v:shapetype>
           <v:shape id="_x0000_i1025" type="#_x0000_t75" style="width:360.05pt;height:619.1pt" o:ole="">
-            <v:imagedata r:id="rId22" o:title=""/>
+            <v:imagedata r:id="rId21" o:title=""/>
           </v:shape>
-          <o:OLEObject Type="Embed" ProgID="Visio.Drawing.15" ShapeID="_x0000_i1025" DrawAspect="Content" ObjectID="_1660779572" r:id="rId23"/>
+          <o:OLEObject Type="Embed" ProgID="Visio.Drawing.15" ShapeID="_x0000_i1025" DrawAspect="Content" ObjectID="_1660847447" r:id="rId22"/>
         </w:object>
       </w:r>
     </w:p>
@@ -5314,7 +5311,7 @@
       <w:pPr>
         <w:pStyle w:val="Caption"/>
       </w:pPr>
-      <w:bookmarkStart w:id="6" w:name="_Ref47050897"/>
+      <w:bookmarkStart w:id="7" w:name="_Ref47050897"/>
       <w:r>
         <w:lastRenderedPageBreak/>
         <w:t xml:space="preserve">Figure </w:t>
@@ -5327,7 +5324,7 @@
           <w:t>2</w:t>
         </w:r>
       </w:fldSimple>
-      <w:bookmarkEnd w:id="6"/>
+      <w:bookmarkEnd w:id="7"/>
       <w:r>
         <w:t>: Step Detection Algorithm</w:t>
       </w:r>
@@ -5339,136 +5336,25 @@
       <w:r>
         <w:t xml:space="preserve"> </w:t>
       </w:r>
-      <w:bookmarkStart w:id="7" w:name="_Toc48855839"/>
+      <w:bookmarkStart w:id="8" w:name="_Toc48855839"/>
       <w:r>
         <w:t>Calibration of Sensors</w:t>
-      </w:r>
-      <w:bookmarkEnd w:id="7"/>
-    </w:p>
-    <w:p>
-      <w:pPr>
-        <w:pStyle w:val="Heading3"/>
-      </w:pPr>
-      <w:r>
-        <w:t xml:space="preserve"> </w:t>
-      </w:r>
-      <w:bookmarkStart w:id="8" w:name="_Toc48855840"/>
-      <w:r>
-        <w:t xml:space="preserve">Gyroscope </w:t>
-      </w:r>
-      <w:r>
-        <w:t>Calibration</w:t>
       </w:r>
       <w:bookmarkEnd w:id="8"/>
     </w:p>
     <w:p>
       <w:pPr>
-        <w:jc w:val="both"/>
-      </w:pPr>
-      <w:r>
-        <w:t xml:space="preserve">The calibration process </w:t>
-      </w:r>
-      <w:r>
-        <w:t xml:space="preserve">for </w:t>
-      </w:r>
-      <w:r>
-        <w:t xml:space="preserve">the </w:t>
-      </w:r>
-      <w:r>
-        <w:t>gyroscope start</w:t>
-      </w:r>
-      <w:r>
-        <w:t>s</w:t>
-      </w:r>
-      <w:r>
-        <w:t xml:space="preserve"> by </w:t>
-      </w:r>
-      <w:r>
-        <w:t>put</w:t>
-      </w:r>
-      <w:r>
-        <w:t>ting</w:t>
-      </w:r>
+        <w:pStyle w:val="Heading3"/>
+      </w:pPr>
       <w:r>
         <w:t xml:space="preserve"> </w:t>
       </w:r>
-      <w:r>
-        <w:t xml:space="preserve">the mobile </w:t>
-      </w:r>
-      <w:r>
-        <w:t xml:space="preserve">phone on a flat surface </w:t>
-      </w:r>
-      <w:r>
-        <w:t xml:space="preserve">for </w:t>
-      </w:r>
-      <w:r>
-        <w:t xml:space="preserve">a </w:t>
-      </w:r>
-      <w:r>
-        <w:t xml:space="preserve">short period (until the App record enough readings). </w:t>
-      </w:r>
-      <w:r>
-        <w:t xml:space="preserve">After recording enough data </w:t>
-      </w:r>
-      <w:r>
-        <w:t>(</w:t>
-      </w:r>
-      <w:r>
-        <w:t>in</w:t>
-      </w:r>
-      <w:r>
-        <w:t xml:space="preserve"> our trail we use 600 readings)</w:t>
-      </w:r>
-      <w:r>
-        <w:t xml:space="preserve"> the moving average for the gyroscope data </w:t>
-      </w:r>
-      <w:r>
-        <w:t>is calculated to observe the bias matrix which will</w:t>
-      </w:r>
-      <w:r>
-        <w:t xml:space="preserve"> be subtracted from any future readings </w:t>
-      </w:r>
-      <w:r>
-        <w:t>of gyroscope.</w:t>
-      </w:r>
-      <w:r>
-        <w:t xml:space="preserve"> By</w:t>
-      </w:r>
-      <w:r>
-        <w:t xml:space="preserve"> </w:t>
-      </w:r>
-      <w:r>
-        <w:t>u</w:t>
-      </w:r>
-      <w:r>
-        <w:t xml:space="preserve">sing this </w:t>
-      </w:r>
-      <w:r>
-        <w:t>approach,</w:t>
-      </w:r>
-      <w:r>
-        <w:t xml:space="preserve"> the constant bias </w:t>
-      </w:r>
-      <w:r>
-        <w:t xml:space="preserve">of gyroscope will be decreased or </w:t>
-      </w:r>
-      <w:r>
-        <w:t>eliminated.</w:t>
-      </w:r>
-    </w:p>
-    <w:p>
-      <w:pPr>
-        <w:pStyle w:val="Heading3"/>
-      </w:pPr>
-      <w:r>
-        <w:t xml:space="preserve"> </w:t>
-      </w:r>
-      <w:bookmarkStart w:id="9" w:name="_Toc48855841"/>
-      <w:r>
-        <w:t>Magn</w:t>
-      </w:r>
-      <w:r>
-        <w:t>etometer Calibration</w:t>
+      <w:bookmarkStart w:id="9" w:name="_Toc48855840"/>
+      <w:r>
+        <w:t xml:space="preserve">Gyroscope </w:t>
+      </w:r>
+      <w:r>
+        <w:t>Calibration</w:t>
       </w:r>
       <w:bookmarkEnd w:id="9"/>
     </w:p>
@@ -5477,49 +5363,161 @@
         <w:jc w:val="both"/>
       </w:pPr>
       <w:r>
-        <w:t>The accuracy of a magnetometer is highly dependent on the calculation and subtraction in</w:t>
+        <w:t xml:space="preserve">The calibration process </w:t>
+      </w:r>
+      <w:r>
+        <w:t xml:space="preserve">for </w:t>
+      </w:r>
+      <w:r>
+        <w:t xml:space="preserve">the </w:t>
+      </w:r>
+      <w:r>
+        <w:t>gyroscope start</w:t>
+      </w:r>
+      <w:r>
+        <w:t>s</w:t>
+      </w:r>
+      <w:r>
+        <w:t xml:space="preserve"> by </w:t>
+      </w:r>
+      <w:r>
+        <w:t>put</w:t>
+      </w:r>
+      <w:r>
+        <w:t>ting</w:t>
       </w:r>
       <w:r>
         <w:t xml:space="preserve"> </w:t>
       </w:r>
       <w:r>
-        <w:t xml:space="preserve">the </w:t>
-      </w:r>
-      <w:r>
-        <w:t>software of stray magnetic fields. By convention, these fields are divided into those that are fixed (termed Hard-Iron effects) and those that are induced by the geomagnetic field (termed Soft-Iron effects</w:t>
+        <w:t xml:space="preserve">the mobile </w:t>
+      </w:r>
+      <w:r>
+        <w:t xml:space="preserve">phone on a flat surface </w:t>
+      </w:r>
+      <w:r>
+        <w:t xml:space="preserve">for </w:t>
+      </w:r>
+      <w:r>
+        <w:t xml:space="preserve">a </w:t>
+      </w:r>
+      <w:r>
+        <w:t xml:space="preserve">short period (until the App record enough readings). </w:t>
+      </w:r>
+      <w:r>
+        <w:t xml:space="preserve">After recording enough data </w:t>
+      </w:r>
+      <w:r>
+        <w:t>(</w:t>
+      </w:r>
+      <w:r>
+        <w:t>in</w:t>
+      </w:r>
+      <w:r>
+        <w:t xml:space="preserve"> our trail we use 600 readings)</w:t>
+      </w:r>
+      <w:r>
+        <w:t xml:space="preserve"> the moving average for the gyroscope data </w:t>
+      </w:r>
+      <w:r>
+        <w:t>is calculated to observe the bias matrix which will</w:t>
+      </w:r>
+      <w:r>
+        <w:t xml:space="preserve"> be subtracted from any future readings </w:t>
+      </w:r>
+      <w:r>
+        <w:t>of gyroscope.</w:t>
+      </w:r>
+      <w:r>
+        <w:t xml:space="preserve"> By</w:t>
       </w:r>
       <w:r>
         <w:t xml:space="preserve"> </w:t>
       </w:r>
       <w:r>
-        <w:fldChar w:fldCharType="begin" w:fldLock="1"/>
-      </w:r>
-      <w:r>
-        <w:instrText>ADDIN CSL_CITATION {"citationItems":[{"id":"ITEM-1","itemData":{"abstract":"This application note provides the theory for the in-situ calibration of a smartphone electronic compass (eCompass) for hard and soft-iron effects. The mathematical framework is that developed in AN4248 “Implementing a Tilt-Compensated eCompass using Accelerometer and Magnetometer Sensors” and AN4247 “Layout Recommendations for PCBs Using a Magnetometer Sensor.” It is therefore highly recommended to read these application notes first before reading this document.","author":[{"dropping-particle":"","family":"Ozyagcilar","given":"T","non-dropping-particle":"","parse-names":false,"suffix":""}],"container-title":"Freescale Semiconductor Ltd","id":"ITEM-1","issued":{"date-parts":[["2012"]]},"page":"1-17","title":"Calibrating an eCompass in the presence of hard and soft-iron interference","type":"article-journal"},"uris":["http://www.mendeley.com/documents/?uuid=34a61550-113e-4a2a-a29f-5b6316e6801a"]}],"mendeley":{"formattedCitation":"[3]","plainTextFormattedCitation":"[3]","previouslyFormattedCitation":"[3]"},"properties":{"noteIndex":0},"schema":"https://github.com/citation-style-language/schema/raw/master/csl-citation.json"}</w:instrText>
-      </w:r>
-      <w:r>
-        <w:fldChar w:fldCharType="separate"/>
-      </w:r>
-      <w:r>
-        <w:rPr>
-          <w:noProof/>
-        </w:rPr>
-        <w:t>[3]</w:t>
-      </w:r>
-      <w:r>
-        <w:fldChar w:fldCharType="end"/>
-      </w:r>
-      <w:r>
-        <w:t>.</w:t>
+        <w:t>u</w:t>
+      </w:r>
+      <w:r>
+        <w:t xml:space="preserve">sing this </w:t>
+      </w:r>
+      <w:r>
+        <w:t>approach,</w:t>
+      </w:r>
+      <w:r>
+        <w:t xml:space="preserve"> the constant bias </w:t>
+      </w:r>
+      <w:r>
+        <w:t xml:space="preserve">of gyroscope will be decreased or </w:t>
+      </w:r>
+      <w:r>
+        <w:t>eliminated.</w:t>
       </w:r>
     </w:p>
     <w:p>
       <w:pPr>
+        <w:pStyle w:val="Heading3"/>
+      </w:pPr>
+      <w:r>
+        <w:t xml:space="preserve"> </w:t>
+      </w:r>
+      <w:bookmarkStart w:id="10" w:name="_Toc48855841"/>
+      <w:r>
+        <w:t>Magn</w:t>
+      </w:r>
+      <w:r>
+        <w:t>etometer Calibration</w:t>
+      </w:r>
+      <w:bookmarkEnd w:id="10"/>
+    </w:p>
+    <w:p>
+      <w:pPr>
         <w:jc w:val="both"/>
       </w:pPr>
       <w:r>
+        <w:t>The accuracy of a magnetometer is highly dependent on the calculation and subtraction in</w:t>
+      </w:r>
+      <w:r>
+        <w:t xml:space="preserve"> </w:t>
+      </w:r>
+      <w:r>
+        <w:t xml:space="preserve">the </w:t>
+      </w:r>
+      <w:r>
+        <w:t>software of stray magnetic fields. By convention, these fields are divided into those that are fixed (termed Hard-Iron effects) and those that are induced by the geomagnetic field (termed Soft-Iron effects</w:t>
+      </w:r>
+      <w:r>
+        <w:t xml:space="preserve"> </w:t>
+      </w:r>
+      <w:r>
+        <w:fldChar w:fldCharType="begin" w:fldLock="1"/>
+      </w:r>
+      <w:r>
+        <w:instrText>ADDIN CSL_CITATION {"citationItems":[{"id":"ITEM-1","itemData":{"abstract":"This application note provides the theory for the in-situ calibration of a smartphone electronic compass (eCompass) for hard and soft-iron effects. The mathematical framework is that developed in AN4248 “Implementing a Tilt-Compensated eCompass using Accelerometer and Magnetometer Sensors” and AN4247 “Layout Recommendations for PCBs Using a Magnetometer Sensor.” It is therefore highly recommended to read these application notes first before reading this document.","author":[{"dropping-particle":"","family":"Ozyagcilar","given":"T","non-dropping-particle":"","parse-names":false,"suffix":""}],"container-title":"Freescale Semiconductor Ltd","id":"ITEM-1","issued":{"date-parts":[["2012"]]},"page":"1-17","title":"Calibrating an eCompass in the presence of hard and soft-iron interference","type":"article-journal"},"uris":["http://www.mendeley.com/documents/?uuid=34a61550-113e-4a2a-a29f-5b6316e6801a"]}],"mendeley":{"formattedCitation":"[3]","plainTextFormattedCitation":"[3]","previouslyFormattedCitation":"[3]"},"properties":{"noteIndex":0},"schema":"https://github.com/citation-style-language/schema/raw/master/csl-citation.json"}</w:instrText>
+      </w:r>
+      <w:r>
+        <w:fldChar w:fldCharType="separate"/>
+      </w:r>
+      <w:r>
+        <w:rPr>
+          <w:noProof/>
+        </w:rPr>
+        <w:t>[3]</w:t>
+      </w:r>
+      <w:r>
+        <w:fldChar w:fldCharType="end"/>
+      </w:r>
+      <w:r>
+        <w:t>.</w:t>
+      </w:r>
+    </w:p>
+    <w:p>
+      <w:pPr>
+        <w:jc w:val="both"/>
+      </w:pPr>
+      <w:r>
         <w:t xml:space="preserve">A hard-iron offset is resulting from permanently magnetized ferromagnetic components in the smartphone. Since the magnetometer and smartphone rotate together, the hard-iron offset is a simple vector </w:t>
       </w:r>
+      <w:proofErr w:type="spellStart"/>
       <w:r>
         <w:rPr>
           <w:i/>
@@ -5533,6 +5531,7 @@
         </w:rPr>
         <w:t>sp</w:t>
       </w:r>
+      <w:proofErr w:type="spellEnd"/>
       <w:r>
         <w:t xml:space="preserve">, which adds to the magnetometer reading. </w:t>
       </w:r>
@@ -5545,6 +5544,7 @@
       <w:r>
         <w:t xml:space="preserve"> </w:t>
       </w:r>
+      <w:proofErr w:type="spellStart"/>
       <w:r>
         <w:rPr>
           <w:i/>
@@ -5568,6 +5568,7 @@
         </w:rPr>
         <w:t>or</w:t>
       </w:r>
+      <w:proofErr w:type="spellEnd"/>
       <w:r>
         <w:t xml:space="preserve">, both </w:t>
       </w:r>
@@ -6757,7 +6758,7 @@
       <w:r>
         <w:t xml:space="preserve"> </w:t>
       </w:r>
-      <w:bookmarkStart w:id="10" w:name="_Toc48855842"/>
+      <w:bookmarkStart w:id="11" w:name="_Toc48855842"/>
       <w:r>
         <w:t xml:space="preserve">The 3D </w:t>
       </w:r>
@@ -6769,225 +6770,42 @@
       </w:r>
       <w:r>
         <w:t>Algorithm</w:t>
-      </w:r>
-      <w:bookmarkEnd w:id="10"/>
-    </w:p>
-    <w:p>
-      <w:pPr>
-        <w:jc w:val="both"/>
-      </w:pPr>
-      <w:r>
-        <w:t>When the app is started, it determines the user’s initial</w:t>
-      </w:r>
-      <w:r>
-        <w:t xml:space="preserve"> </w:t>
-      </w:r>
-      <w:r>
-        <w:t xml:space="preserve">orientation relative to Earth by analyzing </w:t>
-      </w:r>
-      <w:r>
-        <w:t xml:space="preserve">the </w:t>
-      </w:r>
-      <w:r>
-        <w:t>magnetic field and</w:t>
-      </w:r>
-      <w:r>
-        <w:t xml:space="preserve"> </w:t>
-      </w:r>
-      <w:r>
-        <w:t>gravity data via a Direction Cosine Matrix (DCM)</w:t>
-      </w:r>
-      <w:r>
-        <w:t xml:space="preserve"> </w:t>
-      </w:r>
-      <w:r>
-        <w:fldChar w:fldCharType="begin" w:fldLock="1"/>
-      </w:r>
-      <w:r>
-        <w:instrText>ADDIN CSL_CITATION {"citationItems":[{"id":"ITEM-1","itemData":{"abstract":"VR","author":[{"dropping-particle":"","family":"Ozyagcilar","given":"T","non-dropping-particle":"","parse-names":false,"suffix":""}],"container-title":"Freescale semiconductor, AN","id":"ITEM-1","issued":{"date-parts":[["2012"]]},"page":"1-21","title":"Implementing a tilt-compensated eCompass using accelerometer and magnetometer sensors","type":"article-journal"},"uris":["http://www.mendeley.com/documents/?uuid=c0f0ec86-3270-4c3f-bf86-91cd63364ba5"]}],"mendeley":{"formattedCitation":"[4]","plainTextFormattedCitation":"[4]","previouslyFormattedCitation":"[4]"},"properties":{"noteIndex":0},"schema":"https://github.com/citation-style-language/schema/raw/master/csl-citation.json"}</w:instrText>
-      </w:r>
-      <w:r>
-        <w:fldChar w:fldCharType="separate"/>
-      </w:r>
-      <w:r>
-        <w:rPr>
-          <w:noProof/>
-        </w:rPr>
-        <w:t>[4]</w:t>
-      </w:r>
-      <w:r>
-        <w:fldChar w:fldCharType="end"/>
-      </w:r>
-      <w:r>
-        <w:t>. This initial orientation serves as the origin</w:t>
-      </w:r>
-      <w:r>
-        <w:t xml:space="preserve"> </w:t>
-      </w:r>
-      <w:r>
-        <w:t>to which future changes in location are added. The step detector</w:t>
-      </w:r>
-      <w:r>
-        <w:t xml:space="preserve"> </w:t>
-      </w:r>
-      <w:r>
-        <w:t>begins counting steps</w:t>
-      </w:r>
-      <w:r>
-        <w:t xml:space="preserve"> based on </w:t>
-      </w:r>
-      <w:r>
-        <w:t xml:space="preserve">the </w:t>
-      </w:r>
-      <w:r>
-        <w:t xml:space="preserve">step detection algorithm (see section </w:t>
-      </w:r>
-      <w:r>
-        <w:t>2.1</w:t>
-      </w:r>
-      <w:r>
-        <w:t>)</w:t>
-      </w:r>
-      <w:r>
-        <w:t>. When a step is detected,</w:t>
-      </w:r>
-      <w:r>
-        <w:t xml:space="preserve"> </w:t>
-      </w:r>
-      <w:r>
-        <w:t xml:space="preserve">distance traveled is calculated by applying the stride length </w:t>
-      </w:r>
-      <w:r>
-        <w:t xml:space="preserve">the calculated in the stride length estimation algorithm (see section </w:t>
-      </w:r>
-      <w:r>
-        <w:t>2.1</w:t>
-      </w:r>
-      <w:r>
-        <w:t>)</w:t>
-      </w:r>
-      <w:r>
-        <w:t xml:space="preserve"> to the step taken. The gyroscope continuously monitors</w:t>
-      </w:r>
-      <w:r>
-        <w:t xml:space="preserve"> </w:t>
-      </w:r>
-      <w:r>
-        <w:t>angular rotations via another DCM</w:t>
-      </w:r>
-      <w:r>
-        <w:t xml:space="preserve"> </w:t>
-      </w:r>
-      <w:r>
-        <w:fldChar w:fldCharType="begin" w:fldLock="1"/>
-      </w:r>
-      <w:r>
-        <w:instrText>ADDIN CSL_CITATION {"citationItems":[{"id":"ITEM-1","itemData":{"ISSN":"1476-2986","abstract":"Until recently the weight and size of inertial sensors has prohibited their use in domains such as human motion capture. Recent improvements in the performance of small and lightweight micro-machined electromechanical systems (MEMS) inertial sensors have made the application of inertial techniques to such problems possible. This has resulted in an increased interest in the topic of inertial navigation, however current introductions to the subject fail to sufficiently describe the error characteristics of inertial systems. We introduce inertial navigation, focusing on strapdown systems based on MEMS devices. A combination of measurement and simulation is used to explore the error characteristics of such systems. For a simple inertial navigation system (INS) based on the Xsens Mtx inertial measurement unit (IMU), we show that the average error in position grows to over 150 m after 60 seconds of operation. The propagation of orientation errors caused by noise perturbing gyroscope signals is identified as the critical cause of such drift. By simulation we examine the significance of individual noise processes perturbing the gyroscope signals, identifying white noise as the process which contributes most to the overall drift of the system. Sensor fusion and domain specific constraints can be used to reduce drift in INSs. For an example INS we show that sensor fusion using magnetometers can reduce the average error in position obtained by the system after 60 seconds from over 150 m to around 5 m. We conclude that whilst MEMS IMU technology is rapidly improving, it is not yet possible to build a MEMS based INS which gives sub-meter position accuracy for more than one minute of operation.","author":[{"dropping-particle":"","family":"Woodman","given":"Oliver J","non-dropping-particle":"","parse-names":false,"suffix":""}],"id":"ITEM-1","issued":{"date-parts":[["2007"]]},"title":"Number 696 An introduction to inertial navigation An introduction to inertial navigation","type":"article-journal"},"uris":["http://www.mendeley.com/documents/?uuid=f1163c55-dfda-3ba5-8811-f1aa72d1910f"]}],"mendeley":{"formattedCitation":"[5]","plainTextFormattedCitation":"[5]","previouslyFormattedCitation":"[5]"},"properties":{"noteIndex":0},"schema":"https://github.com/citation-style-language/schema/raw/master/csl-citation.json"}</w:instrText>
-      </w:r>
-      <w:r>
-        <w:fldChar w:fldCharType="separate"/>
-      </w:r>
-      <w:r>
-        <w:rPr>
-          <w:noProof/>
-        </w:rPr>
-        <w:t>[5]</w:t>
-      </w:r>
-      <w:r>
-        <w:fldChar w:fldCharType="end"/>
-      </w:r>
-      <w:r>
-        <w:t>,</w:t>
-      </w:r>
-      <w:r>
-        <w:t xml:space="preserve"> to track changes in heading. Together, the change in</w:t>
-      </w:r>
-      <w:r>
-        <w:t xml:space="preserve"> </w:t>
-      </w:r>
-      <w:r>
-        <w:t>heading and distance traveled define a position vector which is</w:t>
-      </w:r>
-      <w:r>
-        <w:t xml:space="preserve"> </w:t>
-      </w:r>
-      <w:r>
-        <w:t>applied to the last recorded location to calculate the current</w:t>
-      </w:r>
-      <w:r>
-        <w:t xml:space="preserve"> </w:t>
-      </w:r>
-      <w:r>
-        <w:t>location. The current position is plotted to an on-screen graph</w:t>
-      </w:r>
-      <w:r>
-        <w:t xml:space="preserve"> </w:t>
-      </w:r>
-      <w:r>
-        <w:t>and stored in various data files for later use.</w:t>
-      </w:r>
-    </w:p>
-    <w:p>
-      <w:pPr>
-        <w:jc w:val="both"/>
-      </w:pPr>
-      <w:r>
-        <w:t xml:space="preserve">The calculated biases </w:t>
-      </w:r>
-      <w:r>
-        <w:t>are</w:t>
-      </w:r>
-      <w:r>
-        <w:t xml:space="preserve"> subtracted from gyrosc</w:t>
-      </w:r>
-      <w:r>
-        <w:t>ope and magnetometer to have a bias</w:t>
-      </w:r>
-      <w:r>
-        <w:t>-</w:t>
-      </w:r>
-      <w:r>
-        <w:t xml:space="preserve">free data. </w:t>
-      </w:r>
-      <w:r>
-        <w:t>T</w:t>
-      </w:r>
-      <w:r>
-        <w:t xml:space="preserve">o increase the accuracy and mitigate the dynamic error we </w:t>
-      </w:r>
-      <w:r>
-        <w:t>implement a two</w:t>
-      </w:r>
-      <w:r>
-        <w:t>-</w:t>
-      </w:r>
-      <w:r>
-        <w:t>step Kalman filter algorithm. Details in the next section.</w:t>
-      </w:r>
-    </w:p>
-    <w:p>
-      <w:pPr>
-        <w:pStyle w:val="Heading2"/>
-      </w:pPr>
-      <w:r>
-        <w:lastRenderedPageBreak/>
-        <w:t xml:space="preserve"> </w:t>
-      </w:r>
-      <w:bookmarkStart w:id="11" w:name="_Toc48855843"/>
-      <w:r>
-        <w:t>2-steps Kalman Filter</w:t>
       </w:r>
       <w:bookmarkEnd w:id="11"/>
     </w:p>
     <w:p>
-      <w:r>
-        <w:t xml:space="preserve">The idea of two-step Kalman filtering is from the paper </w:t>
+      <w:pPr>
+        <w:jc w:val="both"/>
+      </w:pPr>
+      <w:r>
+        <w:t>When the app is started, it determines the user’s initial</w:t>
+      </w:r>
+      <w:r>
+        <w:t xml:space="preserve"> </w:t>
+      </w:r>
+      <w:r>
+        <w:t xml:space="preserve">orientation relative to Earth by analyzing </w:t>
+      </w:r>
+      <w:r>
+        <w:t xml:space="preserve">the </w:t>
+      </w:r>
+      <w:r>
+        <w:t>magnetic field and</w:t>
+      </w:r>
+      <w:r>
+        <w:t xml:space="preserve"> </w:t>
+      </w:r>
+      <w:r>
+        <w:t>gravity data via a Direction Cosine Matrix (DCM)</w:t>
+      </w:r>
+      <w:r>
+        <w:t xml:space="preserve"> </w:t>
       </w:r>
       <w:r>
         <w:fldChar w:fldCharType="begin" w:fldLock="1"/>
       </w:r>
       <w:r>
-        <w:instrText>ADDIN CSL_CITATION {"citationItems":[{"id":"ITEM-1","itemData":{"DOI":"10.3390/s18082616","ISSN":"14248220","PMID":"30096944","abstract":"This paper presents a fusion method for combining outputs acquired by low-cost inertial measurement units and electronic magnetic compasses. Specifically, measurements of inertial accelerometer and gyroscope sensors are combined with no-inertial magnetometer sensor measurements to provide the optimal three-dimensional (3D) orientation of the sensors’ axis systems in real time. The method combines Euler–Cardan angles and rotation matrix for attitude and heading representation estimation and deals with the “gimbal lock” problem. The mathematical formulation of the method is based on Kalman filter and takes into account the computational cost required for operation on mobile devices as well as the characteristics of the low-cost microelectromechanical sensors. The method was implemented, debugged, and evaluated in a desktop software utility by using a low-cost sensor system, and it was tested in an augmented reality application on an Android mobile device, while its efficiency was evaluated experimentally.","author":[{"dropping-particle":"","family":"Patonis","given":"Photis","non-dropping-particle":"","parse-names":false,"suffix":""},{"dropping-particle":"","family":"Patia","given":"Petros","non-dropping-particle":"","parse-names":false,"suffix":""},{"dropping-particle":"","family":"Tziavos","given":"Ilias N.","non-dropping-particle":"","parse-names":false,"suffix":""},{"dropping-particle":"","family":"Rossikopoulos","given":"Dimitrios","non-dropping-particle":"","parse-names":false,"suffix":""},{"dropping-particle":"","family":"Margaritis","given":"Konstantinos G.","non-dropping-particle":"","parse-names":false,"suffix":""}],"container-title":"Sensors (Switzerland)","id":"ITEM-1","issue":"8","issued":{"date-parts":[["2018"]]},"title":"A fusion method for combining low-cost IMU/magnetometer outputs for use in applications on mobile devices","type":"article-journal","volume":"18"},"uris":["http://www.mendeley.com/documents/?uuid=ca518783-3425-4c71-8ff4-3d235bbd1493"]}],"mendeley":{"formattedCitation":"[6]","plainTextFormattedCitation":"[6]","previouslyFormattedCitation":"[6]"},"properties":{"noteIndex":0},"schema":"https://github.com/citation-style-language/schema/raw/master/csl-citation.json"}</w:instrText>
+        <w:instrText>ADDIN CSL_CITATION {"citationItems":[{"id":"ITEM-1","itemData":{"abstract":"VR","author":[{"dropping-particle":"","family":"Ozyagcilar","given":"T","non-dropping-particle":"","parse-names":false,"suffix":""}],"container-title":"Freescale semiconductor, AN","id":"ITEM-1","issued":{"date-parts":[["2012"]]},"page":"1-21","title":"Implementing a tilt-compensated eCompass using accelerometer and magnetometer sensors","type":"article-journal"},"uris":["http://www.mendeley.com/documents/?uuid=c0f0ec86-3270-4c3f-bf86-91cd63364ba5"]}],"mendeley":{"formattedCitation":"[4]","plainTextFormattedCitation":"[4]","previouslyFormattedCitation":"[4]"},"properties":{"noteIndex":0},"schema":"https://github.com/citation-style-language/schema/raw/master/csl-citation.json"}</w:instrText>
       </w:r>
       <w:r>
         <w:fldChar w:fldCharType="separate"/>
@@ -6996,19 +6814,76 @@
         <w:rPr>
           <w:noProof/>
         </w:rPr>
-        <w:t>[6]</w:t>
+        <w:t>[4]</w:t>
       </w:r>
       <w:r>
         <w:fldChar w:fldCharType="end"/>
       </w:r>
       <w:r>
-        <w:t xml:space="preserve">. The equation used in the app is derived from both papers </w:t>
+        <w:t>. This initial orientation serves as the origin</w:t>
+      </w:r>
+      <w:r>
+        <w:t xml:space="preserve"> </w:t>
+      </w:r>
+      <w:r>
+        <w:t>to which future changes in location are added. The step detector</w:t>
+      </w:r>
+      <w:r>
+        <w:t xml:space="preserve"> </w:t>
+      </w:r>
+      <w:r>
+        <w:t>begins counting steps</w:t>
+      </w:r>
+      <w:r>
+        <w:t xml:space="preserve"> based on </w:t>
+      </w:r>
+      <w:r>
+        <w:t xml:space="preserve">the </w:t>
+      </w:r>
+      <w:r>
+        <w:t xml:space="preserve">step detection algorithm (see section </w:t>
+      </w:r>
+      <w:r>
+        <w:t>2.1</w:t>
+      </w:r>
+      <w:r>
+        <w:t>)</w:t>
+      </w:r>
+      <w:r>
+        <w:t>. When a step is detected,</w:t>
+      </w:r>
+      <w:r>
+        <w:t xml:space="preserve"> </w:t>
+      </w:r>
+      <w:r>
+        <w:t xml:space="preserve">distance traveled is calculated by applying the stride length </w:t>
+      </w:r>
+      <w:r>
+        <w:t xml:space="preserve">the calculated in the stride length estimation algorithm (see section </w:t>
+      </w:r>
+      <w:r>
+        <w:t>2.1</w:t>
+      </w:r>
+      <w:r>
+        <w:t>)</w:t>
+      </w:r>
+      <w:r>
+        <w:t xml:space="preserve"> to the step taken. The gyroscope continuously monitors</w:t>
+      </w:r>
+      <w:r>
+        <w:t xml:space="preserve"> </w:t>
+      </w:r>
+      <w:r>
+        <w:t>angular rotations via another DCM</w:t>
+      </w:r>
+      <w:r>
+        <w:t xml:space="preserve"> </w:t>
       </w:r>
       <w:r>
         <w:fldChar w:fldCharType="begin" w:fldLock="1"/>
       </w:r>
       <w:r>
-        <w:instrText>ADDIN CSL_CITATION {"citationItems":[{"id":"ITEM-1","itemData":{"DOI":"10.3390/s17092146","ISSN":"14248220","PMID":"28925979","abstract":"In order to reduce the computational complexity, and improve the pitch/roll estimation accuracy of the low-cost attitude heading reference system (AHRS) under conditions of magnetic-distortion, a novel linear Kalman filter, suitable for nonlinear attitude estimation, is proposed in this paper. The new algorithm is the combination of two-step geometrically-intuitive correction (TGIC) and the Kalman filter. In the proposed algorithm, the sequential two-step geometrically-intuitive correction scheme is used to make the current estimation of pitch/roll immune to magnetic distortion. Meanwhile, the TGIC produces a computed quaternion input for the Kalman filter, which avoids the linearization error of measurement equations and reduces the computational complexity. Several experiments have been carried out to validate the performance of the filter design. The results demonstrate that the mean time consumption and the root mean square error (RMSE) of pitch/roll estimation under magnetic disturbances are reduced by 45.9% and 33.8%, respectively, when compared with a standard filter. In addition, the proposed filter is applicable for attitude estimation under various dynamic conditions.","author":[{"dropping-particle":"","family":"Feng","given":"Kaiqiang","non-dropping-particle":"","parse-names":false,"suffix":""},{"dropping-particle":"","family":"Li","given":"Jie","non-dropping-particle":"","parse-names":false,"suffix":""},{"dropping-particle":"","family":"Zhang","given":"Xiaoming","non-dropping-particle":"","parse-names":false,"suffix":""},{"dropping-particle":"","family":"Shen","given":"Chong","non-dropping-particle":"","parse-names":false,"suffix":""},{"dropping-particle":"","family":"Bi","given":"Yu","non-dropping-particle":"","parse-names":false,"suffix":""},{"dropping-particle":"","family":"Zheng","given":"Tao","non-dropping-particle":"","parse-names":false,"suffix":""},{"dropping-particle":"","family":"Liu","given":"Jun","non-dropping-particle":"","parse-names":false,"suffix":""}],"container-title":"Sensors (Switzerland)","id":"ITEM-1","issue":"9","issued":{"date-parts":[["2017"]]},"title":"A new quaternion-based kalman filter for real-time attitude estimation using the two-step geometrically-intuitive correction algorithm","type":"article-journal","volume":"17"},"uris":["http://www.mendeley.com/documents/?uuid=4be52caa-babe-4d01-ba46-3f66ccc29a2c"]},{"id":"ITEM-2","itemData":{"DOI":"10.1.1.117.6808","ISBN":"9780582403857","ISSN":"10069313","PMID":"20578276","abstract":"In 1960, R.E. Kalman published his famous paper describing a recursive solution to the discrete-data linear filtering problem. Since that time, due in large part to advances in digital computing, the Kalman filter has been the subject of extensive research and application, particularly in the area of autonomous or assisted navigation. The Kalman filter is a set of mathematical equations that provides an efficient computational (recursive) means to estimate the state of a process, in a way that minimizes the mean of the squared error. The filter is very powerful in several aspects: it supports estimations of past, present, and even future states, and it can do so even when the precise nature of the modeled system is unknown. The purpose of this paper is to provide a practical introduction to the discrete Kalman filter. This introduction includes a description and some discussion of the basic discrete Kalman filter, a derivation, description and some discussion of the extended Kalman filter, and a relatively simple (tangible) example with real numbers &amp; results.","author":[{"dropping-particle":"","family":"Welch","given":"Greg","non-dropping-particle":"","parse-names":false,"suffix":""},{"dropping-particle":"","family":"Bishop","given":"Gary","non-dropping-particle":"","parse-names":false,"suffix":""}],"container-title":"In Practice","id":"ITEM-2","issue":"1","issued":{"date-parts":[["2006"]]},"page":"1-16","title":"An Introduction to the Kalman Filter","type":"article-journal","volume":"7"},"uris":["http://www.mendeley.com/documents/?uuid=9914f03a-5885-4cd9-af68-964f97e09334"]}],"mendeley":{"formattedCitation":"[7], [8]","manualFormatting":"[7], and [8]","plainTextFormattedCitation":"[7], [8]","previouslyFormattedCitation":"[7], [8]"},"properties":{"noteIndex":0},"schema":"https://github.com/citation-style-language/schema/raw/master/csl-citation.json"}</w:instrText>
+        <w:instrText>ADDIN CSL_CITATION {"citationItems":[{"id":"ITEM-1","itemData":{"ISSN":"1476-2986","abstract":"Until recently the weight and size of inertial sensors has prohibited their use in domains such as human motion capture. Recent improvements in the performance of small and lightweight micro-machined electromechanical systems (MEMS) inertial sensors have made the application of inertial techniques to such problems possible. This has resulted in an increased interest in the topic of inertial navigation, however current introductions to the subject fail to sufficiently describe the error characteristics of inertial systems. We introduce inertial navigation, focusing on strapdown systems based on MEMS devices. A combination of measurement and simulation is used to explore the error characteristics of such systems. For a simple inertial navigation system (INS) based on the Xsens Mtx inertial measurement unit (IMU), we show that the average error in position grows to over 150 m after 60 seconds of operation. The propagation of orientation errors caused by noise perturbing gyroscope signals is identified as the critical cause of such drift. By simulation we examine the significance of individual noise processes perturbing the gyroscope signals, identifying white noise as the process which contributes most to the overall drift of the system. Sensor fusion and domain specific constraints can be used to reduce drift in INSs. For an example INS we show that sensor fusion using magnetometers can reduce the average error in position obtained by the system after 60 seconds from over 150 m to around 5 m. We conclude that whilst MEMS IMU technology is rapidly improving, it is not yet possible to build a MEMS based INS which gives sub-meter position accuracy for more than one minute of operation.","author":[{"dropping-particle":"","family":"Woodman","given":"Oliver J","non-dropping-particle":"","parse-names":false,"suffix":""}],"id":"ITEM-1","issued":{"date-parts":[["2007"]]},"title":"Number 696 An introduction to inertial navigation An introduction to inertial navigation","type":"article-journal"},"uris":["http://www.mendeley.com/documents/?uuid=f1163c55-dfda-3ba5-8811-f1aa72d1910f"]}],"mendeley":{"formattedCitation":"[5]","plainTextFormattedCitation":"[5]","previouslyFormattedCitation":"[5]"},"properties":{"noteIndex":0},"schema":"https://github.com/citation-style-language/schema/raw/master/csl-citation.json"}</w:instrText>
       </w:r>
       <w:r>
         <w:fldChar w:fldCharType="separate"/>
@@ -7017,28 +6892,174 @@
         <w:rPr>
           <w:noProof/>
         </w:rPr>
-        <w:t>[7],</w:t>
-      </w:r>
-      <w:r>
-        <w:rPr>
-          <w:noProof/>
-        </w:rPr>
-        <w:t xml:space="preserve"> and</w:t>
-      </w:r>
-      <w:r>
-        <w:rPr>
-          <w:noProof/>
-        </w:rPr>
-        <w:t xml:space="preserve"> [8]</w:t>
+        <w:t>[5]</w:t>
       </w:r>
       <w:r>
         <w:fldChar w:fldCharType="end"/>
       </w:r>
       <w:r>
-        <w:t xml:space="preserve">. </w:t>
+        <w:t>,</w:t>
+      </w:r>
+      <w:r>
+        <w:t xml:space="preserve"> to track changes in heading. Together, the change in</w:t>
+      </w:r>
+      <w:r>
+        <w:t xml:space="preserve"> </w:t>
+      </w:r>
+      <w:r>
+        <w:t>heading and distance traveled define a position vector which is</w:t>
+      </w:r>
+      <w:r>
+        <w:t xml:space="preserve"> </w:t>
+      </w:r>
+      <w:r>
+        <w:t>applied to the last recorded location to calculate the current</w:t>
+      </w:r>
+      <w:r>
+        <w:t xml:space="preserve"> </w:t>
+      </w:r>
+      <w:r>
+        <w:t>location. The current position is plotted to an on-screen graph</w:t>
+      </w:r>
+      <w:r>
+        <w:t xml:space="preserve"> </w:t>
+      </w:r>
+      <w:r>
+        <w:t>and stored in various data files for later use.</w:t>
       </w:r>
     </w:p>
     <w:p>
+      <w:pPr>
+        <w:jc w:val="both"/>
+      </w:pPr>
+      <w:r>
+        <w:t xml:space="preserve">The calculated biases </w:t>
+      </w:r>
+      <w:r>
+        <w:t>are</w:t>
+      </w:r>
+      <w:r>
+        <w:t xml:space="preserve"> subtracted from gyrosc</w:t>
+      </w:r>
+      <w:r>
+        <w:t>ope and magnetometer to have a bias</w:t>
+      </w:r>
+      <w:r>
+        <w:t>-</w:t>
+      </w:r>
+      <w:r>
+        <w:t xml:space="preserve">free data. </w:t>
+      </w:r>
+      <w:r>
+        <w:t>T</w:t>
+      </w:r>
+      <w:r>
+        <w:t xml:space="preserve">o increase the accuracy and mitigate the dynamic error we </w:t>
+      </w:r>
+      <w:r>
+        <w:t>implement a two</w:t>
+      </w:r>
+      <w:r>
+        <w:t>-</w:t>
+      </w:r>
+      <w:r>
+        <w:t>step Kalman filter algorithm. Details in the next section.</w:t>
+      </w:r>
+    </w:p>
+    <w:p>
+      <w:pPr>
+        <w:pStyle w:val="Heading2"/>
+      </w:pPr>
+      <w:r>
+        <w:lastRenderedPageBreak/>
+        <w:t xml:space="preserve"> </w:t>
+      </w:r>
+      <w:bookmarkStart w:id="12" w:name="_Toc48855843"/>
+      <w:r>
+        <w:t>2-steps Kalman Filter</w:t>
+      </w:r>
+      <w:bookmarkEnd w:id="12"/>
+    </w:p>
+    <w:p>
+      <w:pPr>
+        <w:jc w:val="both"/>
+      </w:pPr>
+      <w:r>
+        <w:t>Kalman filtering, also known as linear quadratic estimation (LQE), is an algorithm that uses a series of measurements observed over time, containing noise (random variations) and other inaccuracies, and produces estimates of unknown variables that tend to be more precise than those based on a single measurement alone. More formally, the Kalman filter operates recursively on streams of noisy input data to produce a statistically optimal estimate of the underlying system state</w:t>
+      </w:r>
+      <w:r>
+        <w:t xml:space="preserve">. </w:t>
+      </w:r>
+      <w:r>
+        <w:t>Kalman filters require two sets of estimations, which we have from the gyroscope and acceleration/magnetic senor.</w:t>
+      </w:r>
+    </w:p>
+    <w:p>
+      <w:pPr>
+        <w:jc w:val="both"/>
+      </w:pPr>
+      <w:r>
+        <w:t xml:space="preserve">The idea of two-step Kalman filtering is from the paper </w:t>
+      </w:r>
+      <w:r>
+        <w:fldChar w:fldCharType="begin" w:fldLock="1"/>
+      </w:r>
+      <w:r>
+        <w:instrText>ADDIN CSL_CITATION {"citationItems":[{"id":"ITEM-1","itemData":{"DOI":"10.3390/s18082616","ISSN":"14248220","PMID":"30096944","abstract":"This paper presents a fusion method for combining outputs acquired by low-cost inertial measurement units and electronic magnetic compasses. Specifically, measurements of inertial accelerometer and gyroscope sensors are combined with no-inertial magnetometer sensor measurements to provide the optimal three-dimensional (3D) orientation of the sensors’ axis systems in real time. The method combines Euler–Cardan angles and rotation matrix for attitude and heading representation estimation and deals with the “gimbal lock” problem. The mathematical formulation of the method is based on Kalman filter and takes into account the computational cost required for operation on mobile devices as well as the characteristics of the low-cost microelectromechanical sensors. The method was implemented, debugged, and evaluated in a desktop software utility by using a low-cost sensor system, and it was tested in an augmented reality application on an Android mobile device, while its efficiency was evaluated experimentally.","author":[{"dropping-particle":"","family":"Patonis","given":"Photis","non-dropping-particle":"","parse-names":false,"suffix":""},{"dropping-particle":"","family":"Patia","given":"Petros","non-dropping-particle":"","parse-names":false,"suffix":""},{"dropping-particle":"","family":"Tziavos","given":"Ilias N.","non-dropping-particle":"","parse-names":false,"suffix":""},{"dropping-particle":"","family":"Rossikopoulos","given":"Dimitrios","non-dropping-particle":"","parse-names":false,"suffix":""},{"dropping-particle":"","family":"Margaritis","given":"Konstantinos G.","non-dropping-particle":"","parse-names":false,"suffix":""}],"container-title":"Sensors (Switzerland)","id":"ITEM-1","issue":"8","issued":{"date-parts":[["2018"]]},"title":"A fusion method for combining low-cost IMU/magnetometer outputs for use in applications on mobile devices","type":"article-journal","volume":"18"},"uris":["http://www.mendeley.com/documents/?uuid=ca518783-3425-4c71-8ff4-3d235bbd1493"]}],"mendeley":{"formattedCitation":"[6]","plainTextFormattedCitation":"[6]","previouslyFormattedCitation":"[6]"},"properties":{"noteIndex":0},"schema":"https://github.com/citation-style-language/schema/raw/master/csl-citation.json"}</w:instrText>
+      </w:r>
+      <w:r>
+        <w:fldChar w:fldCharType="separate"/>
+      </w:r>
+      <w:r>
+        <w:rPr>
+          <w:noProof/>
+        </w:rPr>
+        <w:t>[6]</w:t>
+      </w:r>
+      <w:r>
+        <w:fldChar w:fldCharType="end"/>
+      </w:r>
+      <w:r>
+        <w:t xml:space="preserve">. The equation used in the app is derived from both papers </w:t>
+      </w:r>
+      <w:r>
+        <w:fldChar w:fldCharType="begin" w:fldLock="1"/>
+      </w:r>
+      <w:r>
+        <w:instrText>ADDIN CSL_CITATION {"citationItems":[{"id":"ITEM-1","itemData":{"DOI":"10.3390/s17092146","ISSN":"14248220","PMID":"28925979","abstract":"In order to reduce the computational complexity, and improve the pitch/roll estimation accuracy of the low-cost attitude heading reference system (AHRS) under conditions of magnetic-distortion, a novel linear Kalman filter, suitable for nonlinear attitude estimation, is proposed in this paper. The new algorithm is the combination of two-step geometrically-intuitive correction (TGIC) and the Kalman filter. In the proposed algorithm, the sequential two-step geometrically-intuitive correction scheme is used to make the current estimation of pitch/roll immune to magnetic distortion. Meanwhile, the TGIC produces a computed quaternion input for the Kalman filter, which avoids the linearization error of measurement equations and reduces the computational complexity. Several experiments have been carried out to validate the performance of the filter design. The results demonstrate that the mean time consumption and the root mean square error (RMSE) of pitch/roll estimation under magnetic disturbances are reduced by 45.9% and 33.8%, respectively, when compared with a standard filter. In addition, the proposed filter is applicable for attitude estimation under various dynamic conditions.","author":[{"dropping-particle":"","family":"Feng","given":"Kaiqiang","non-dropping-particle":"","parse-names":false,"suffix":""},{"dropping-particle":"","family":"Li","given":"Jie","non-dropping-particle":"","parse-names":false,"suffix":""},{"dropping-particle":"","family":"Zhang","given":"Xiaoming","non-dropping-particle":"","parse-names":false,"suffix":""},{"dropping-particle":"","family":"Shen","given":"Chong","non-dropping-particle":"","parse-names":false,"suffix":""},{"dropping-particle":"","family":"Bi","given":"Yu","non-dropping-particle":"","parse-names":false,"suffix":""},{"dropping-particle":"","family":"Zheng","given":"Tao","non-dropping-particle":"","parse-names":false,"suffix":""},{"dropping-particle":"","family":"Liu","given":"Jun","non-dropping-particle":"","parse-names":false,"suffix":""}],"container-title":"Sensors (Switzerland)","id":"ITEM-1","issue":"9","issued":{"date-parts":[["2017"]]},"title":"A new quaternion-based kalman filter for real-time attitude estimation using the two-step geometrically-intuitive correction algorithm","type":"article-journal","volume":"17"},"uris":["http://www.mendeley.com/documents/?uuid=4be52caa-babe-4d01-ba46-3f66ccc29a2c"]},{"id":"ITEM-2","itemData":{"DOI":"10.1.1.117.6808","ISBN":"9780582403857","ISSN":"10069313","PMID":"20578276","abstract":"In 1960, R.E. Kalman published his famous paper describing a recursive solution to the discrete-data linear filtering problem. Since that time, due in large part to advances in digital computing, the Kalman filter has been the subject of extensive research and application, particularly in the area of autonomous or assisted navigation. The Kalman filter is a set of mathematical equations that provides an efficient computational (recursive) means to estimate the state of a process, in a way that minimizes the mean of the squared error. The filter is very powerful in several aspects: it supports estimations of past, present, and even future states, and it can do so even when the precise nature of the modeled system is unknown. The purpose of this paper is to provide a practical introduction to the discrete Kalman filter. This introduction includes a description and some discussion of the basic discrete Kalman filter, a derivation, description and some discussion of the extended Kalman filter, and a relatively simple (tangible) example with real numbers &amp; results.","author":[{"dropping-particle":"","family":"Welch","given":"Greg","non-dropping-particle":"","parse-names":false,"suffix":""},{"dropping-particle":"","family":"Bishop","given":"Gary","non-dropping-particle":"","parse-names":false,"suffix":""}],"container-title":"In Practice","id":"ITEM-2","issue":"1","issued":{"date-parts":[["2006"]]},"page":"1-16","title":"An Introduction to the Kalman Filter","type":"article-journal","volume":"7"},"uris":["http://www.mendeley.com/documents/?uuid=9914f03a-5885-4cd9-af68-964f97e09334"]}],"mendeley":{"formattedCitation":"[7], [8]","manualFormatting":"[7], and [8]","plainTextFormattedCitation":"[7], [8]","previouslyFormattedCitation":"[7], [8]"},"properties":{"noteIndex":0},"schema":"https://github.com/citation-style-language/schema/raw/master/csl-citation.json"}</w:instrText>
+      </w:r>
+      <w:r>
+        <w:fldChar w:fldCharType="separate"/>
+      </w:r>
+      <w:r>
+        <w:rPr>
+          <w:noProof/>
+        </w:rPr>
+        <w:t>[7],</w:t>
+      </w:r>
+      <w:r>
+        <w:rPr>
+          <w:noProof/>
+        </w:rPr>
+        <w:t xml:space="preserve"> and</w:t>
+      </w:r>
+      <w:r>
+        <w:rPr>
+          <w:noProof/>
+        </w:rPr>
+        <w:t xml:space="preserve"> [8]</w:t>
+      </w:r>
+      <w:r>
+        <w:fldChar w:fldCharType="end"/>
+      </w:r>
+      <w:r>
+        <w:t xml:space="preserve">. </w:t>
+      </w:r>
+    </w:p>
+    <w:p>
+      <w:pPr>
+        <w:jc w:val="both"/>
+      </w:pPr>
       <w:r>
         <w:t>There are many formulations of the Kalman filter</w:t>
       </w:r>
@@ -7340,7 +7361,7 @@
         <w:fldChar w:fldCharType="begin" w:fldLock="1"/>
       </w:r>
       <w:r>
-        <w:instrText>ADDIN CSL_CITATION {"citationItems":[{"id":"ITEM-1","itemData":{"DOI":"10.1.1.117.6808","ISBN":"9780582403857","ISSN":"10069313","PMID":"20578276","abstract":"In 1960, R.E. Kalman published his famous paper describing a recursive solution to the discrete-data linear filtering problem. Since that time, due in large part to advances in digital computing, the Kalman filter has been the subject of extensive research and application, particularly in the area of autonomous or assisted navigation. The Kalman filter is a set of mathematical equations that provides an efficient computational (recursive) means to estimate the state of a process, in a way that minimizes the mean of the squared error. The filter is very powerful in several aspects: it supports estimations of past, present, and even future states, and it can do so even when the precise nature of the modeled system is unknown. The purpose of this paper is to provide a practical introduction to the discrete Kalman filter. This introduction includes a description and some discussion of the basic discrete Kalman filter, a derivation, description and some discussion of the extended Kalman filter, and a relatively simple (tangible) example with real numbers &amp; results.","author":[{"dropping-particle":"","family":"Welch","given":"Greg","non-dropping-particle":"","parse-names":false,"suffix":""},{"dropping-particle":"","family":"Bishop","given":"Gary","non-dropping-particle":"","parse-names":false,"suffix":""}],"container-title":"In Practice","id":"ITEM-1","issue":"1","issued":{"date-parts":[["2006"]]},"page":"1-16","title":"An Introduction to the Kalman Filter","type":"article-journal","volume":"7"},"uris":["http://www.mendeley.com/documents/?uuid=9914f03a-5885-4cd9-af68-964f97e09334"]}],"mendeley":{"formattedCitation":"[8]","plainTextFormattedCitation":"[8]"},"properties":{"noteIndex":0},"schema":"https://github.com/citation-style-language/schema/raw/master/csl-citation.json"}</w:instrText>
+        <w:instrText>ADDIN CSL_CITATION {"citationItems":[{"id":"ITEM-1","itemData":{"DOI":"10.1.1.117.6808","ISBN":"9780582403857","ISSN":"10069313","PMID":"20578276","abstract":"In 1960, R.E. Kalman published his famous paper describing a recursive solution to the discrete-data linear filtering problem. Since that time, due in large part to advances in digital computing, the Kalman filter has been the subject of extensive research and application, particularly in the area of autonomous or assisted navigation. The Kalman filter is a set of mathematical equations that provides an efficient computational (recursive) means to estimate the state of a process, in a way that minimizes the mean of the squared error. The filter is very powerful in several aspects: it supports estimations of past, present, and even future states, and it can do so even when the precise nature of the modeled system is unknown. The purpose of this paper is to provide a practical introduction to the discrete Kalman filter. This introduction includes a description and some discussion of the basic discrete Kalman filter, a derivation, description and some discussion of the extended Kalman filter, and a relatively simple (tangible) example with real numbers &amp; results.","author":[{"dropping-particle":"","family":"Welch","given":"Greg","non-dropping-particle":"","parse-names":false,"suffix":""},{"dropping-particle":"","family":"Bishop","given":"Gary","non-dropping-particle":"","parse-names":false,"suffix":""}],"container-title":"In Practice","id":"ITEM-1","issue":"1","issued":{"date-parts":[["2006"]]},"page":"1-16","title":"An Introduction to the Kalman Filter","type":"article-journal","volume":"7"},"uris":["http://www.mendeley.com/documents/?uuid=9914f03a-5885-4cd9-af68-964f97e09334"]}],"mendeley":{"formattedCitation":"[8]","plainTextFormattedCitation":"[8]","previouslyFormattedCitation":"[8]"},"properties":{"noteIndex":0},"schema":"https://github.com/citation-style-language/schema/raw/master/csl-citation.json"}</w:instrText>
       </w:r>
       <w:r>
         <w:fldChar w:fldCharType="separate"/>
@@ -7359,31 +7380,6 @@
       </w:r>
     </w:p>
     <w:p>
-      <w:r>
-        <w:t xml:space="preserve">The state equation is derived from direct cosine matrix (DCM) and implemented in the state equation. Which connects the elements of the third row of the rotation matrix (R31, R32, R33) between 2 consecutive epochs (k </w:t>
-      </w:r>
-      <w:r>
-        <w:rPr>
-          <w:rFonts w:ascii="Times New Roman" w:eastAsia="Times New Roman" w:hAnsi="Times New Roman" w:cs="Times New Roman"/>
-        </w:rPr>
-        <w:t xml:space="preserve">- </w:t>
-      </w:r>
-      <w:r>
-        <w:t xml:space="preserve">1, k), through measurements of the gyroscopes (Gx, Gy, Gz) and considering integration time </w:t>
-      </w:r>
-      <w:r>
-        <w:rPr>
-          <w:rFonts w:cstheme="majorBidi"/>
-        </w:rPr>
-        <w:t>∆</w:t>
-      </w:r>
-      <w:r>
-        <w:t>t.</w:t>
-      </w:r>
-    </w:p>
-    <w:p/>
-    <w:p/>
-    <w:p>
       <w:pPr>
         <w:pStyle w:val="Heading2"/>
       </w:pPr>
@@ -7392,16 +7388,232 @@
         <w:t xml:space="preserve"> Results</w:t>
       </w:r>
     </w:p>
-    <w:p/>
     <w:p>
       <w:r>
+        <w:t>The test was done using android environment on Samsung Galaxy A30 smartphone. we only assume that the smartphone is placed in the upper part of the body (i.e., in the user’s hand in texting/navigation mode).</w:t>
+      </w:r>
+    </w:p>
+    <w:p>
+      <w:r>
+        <w:fldChar w:fldCharType="begin"/>
+      </w:r>
+      <w:r>
+        <w:instrText xml:space="preserve"> REF _Ref50233317 \h </w:instrText>
+      </w:r>
+      <w:r>
+        <w:fldChar w:fldCharType="separate"/>
+      </w:r>
+      <w:r>
+        <w:t xml:space="preserve">Figure </w:t>
+      </w:r>
+      <w:r>
         <w:rPr>
           <w:noProof/>
         </w:rPr>
+        <w:t>3</w:t>
+      </w:r>
+      <w:r>
+        <w:fldChar w:fldCharType="end"/>
+      </w:r>
+      <w:r>
+        <w:t xml:space="preserve"> shows the</w:t>
+      </w:r>
+      <w:r>
+        <w:t xml:space="preserve"> body</w:t>
+      </w:r>
+      <w:r>
+        <w:t xml:space="preserve"> acceleration with applying Kalman filter and low pass filter versus the body acceleration without filtering</w:t>
+      </w:r>
+      <w:r>
+        <w:t xml:space="preserve">. As </w:t>
+      </w:r>
+      <w:proofErr w:type="gramStart"/>
+      <w:r>
+        <w:t>seen</w:t>
+      </w:r>
+      <w:proofErr w:type="gramEnd"/>
+      <w:r>
+        <w:t xml:space="preserve"> most of the noise have been removed.</w:t>
+      </w:r>
+    </w:p>
+    <w:p>
+      <w:r>
+        <w:rPr>
+          <w:noProof/>
+        </w:rPr>
+        <mc:AlternateContent>
+          <mc:Choice Requires="wps">
+            <w:drawing>
+              <wp:anchor distT="0" distB="0" distL="114300" distR="114300" simplePos="0" relativeHeight="251673088" behindDoc="0" locked="0" layoutInCell="1" allowOverlap="1" wp14:anchorId="7D3F94C3" wp14:editId="431067D5">
+                <wp:simplePos x="0" y="0"/>
+                <wp:positionH relativeFrom="margin">
+                  <wp:align>center</wp:align>
+                </wp:positionH>
+                <wp:positionV relativeFrom="paragraph">
+                  <wp:posOffset>3431540</wp:posOffset>
+                </wp:positionV>
+                <wp:extent cx="6204585" cy="279400"/>
+                <wp:effectExtent l="0" t="0" r="5715" b="6350"/>
+                <wp:wrapSquare wrapText="bothSides"/>
+                <wp:docPr id="6" name="Text Box 6"/>
+                <wp:cNvGraphicFramePr/>
+                <a:graphic xmlns:a="http://schemas.openxmlformats.org/drawingml/2006/main">
+                  <a:graphicData uri="http://schemas.microsoft.com/office/word/2010/wordprocessingShape">
+                    <wps:wsp>
+                      <wps:cNvSpPr txBox="1"/>
+                      <wps:spPr>
+                        <a:xfrm>
+                          <a:off x="0" y="0"/>
+                          <a:ext cx="6204585" cy="279400"/>
+                        </a:xfrm>
+                        <a:prstGeom prst="rect">
+                          <a:avLst/>
+                        </a:prstGeom>
+                        <a:solidFill>
+                          <a:prstClr val="white"/>
+                        </a:solidFill>
+                        <a:ln>
+                          <a:noFill/>
+                        </a:ln>
+                      </wps:spPr>
+                      <wps:txbx>
+                        <w:txbxContent>
+                          <w:p>
+                            <w:pPr>
+                              <w:pStyle w:val="Caption"/>
+                              <w:rPr>
+                                <w:noProof/>
+                                <w:sz w:val="24"/>
+                              </w:rPr>
+                            </w:pPr>
+                            <w:bookmarkStart w:id="13" w:name="_Ref50233317"/>
+                            <w:r>
+                              <w:t xml:space="preserve">Figure </w:t>
+                            </w:r>
+                            <w:fldSimple w:instr=" SEQ Figure \* ARABIC ">
+                              <w:r>
+                                <w:rPr>
+                                  <w:noProof/>
+                                </w:rPr>
+                                <w:t>3</w:t>
+                              </w:r>
+                            </w:fldSimple>
+                            <w:bookmarkEnd w:id="13"/>
+                            <w:r>
+                              <w:t xml:space="preserve">: Linear acceleration with </w:t>
+                            </w:r>
+                            <w:proofErr w:type="spellStart"/>
+                            <w:r>
+                              <w:t>kalman</w:t>
+                            </w:r>
+                            <w:proofErr w:type="spellEnd"/>
+                            <w:r>
+                              <w:t xml:space="preserve"> filter vs without filters</w:t>
+                            </w:r>
+                          </w:p>
+                        </w:txbxContent>
+                      </wps:txbx>
+                      <wps:bodyPr rot="0" spcFirstLastPara="0" vertOverflow="overflow" horzOverflow="overflow" vert="horz" wrap="square" lIns="0" tIns="0" rIns="0" bIns="0" numCol="1" spcCol="0" rtlCol="0" fromWordArt="0" anchor="t" anchorCtr="0" forceAA="0" compatLnSpc="1">
+                        <a:prstTxWarp prst="textNoShape">
+                          <a:avLst/>
+                        </a:prstTxWarp>
+                        <a:noAutofit/>
+                      </wps:bodyPr>
+                    </wps:wsp>
+                  </a:graphicData>
+                </a:graphic>
+                <wp14:sizeRelH relativeFrom="margin">
+                  <wp14:pctWidth>0</wp14:pctWidth>
+                </wp14:sizeRelH>
+                <wp14:sizeRelV relativeFrom="margin">
+                  <wp14:pctHeight>0</wp14:pctHeight>
+                </wp14:sizeRelV>
+              </wp:anchor>
+            </w:drawing>
+          </mc:Choice>
+          <mc:Fallback>
+            <w:pict>
+              <v:shape w14:anchorId="7D3F94C3" id="Text Box 6" o:spid="_x0000_s1027" type="#_x0000_t202" style="position:absolute;margin-left:0;margin-top:270.2pt;width:488.55pt;height:22pt;z-index:251673088;visibility:visible;mso-wrap-style:square;mso-width-percent:0;mso-height-percent:0;mso-wrap-distance-left:9pt;mso-wrap-distance-top:0;mso-wrap-distance-right:9pt;mso-wrap-distance-bottom:0;mso-position-horizontal:center;mso-position-horizontal-relative:margin;mso-position-vertical:absolute;mso-position-vertical-relative:text;mso-width-percent:0;mso-height-percent:0;mso-width-relative:margin;mso-height-relative:margin;v-text-anchor:top" o:gfxdata="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" stroked="f">
+                <v:textbox inset="0,0,0,0">
+                  <w:txbxContent>
+                    <w:p>
+                      <w:pPr>
+                        <w:pStyle w:val="Caption"/>
+                        <w:rPr>
+                          <w:noProof/>
+                          <w:sz w:val="24"/>
+                        </w:rPr>
+                      </w:pPr>
+                      <w:bookmarkStart w:id="14" w:name="_Ref50233317"/>
+                      <w:r>
+                        <w:t xml:space="preserve">Figure </w:t>
+                      </w:r>
+                      <w:fldSimple w:instr=" SEQ Figure \* ARABIC ">
+                        <w:r>
+                          <w:rPr>
+                            <w:noProof/>
+                          </w:rPr>
+                          <w:t>3</w:t>
+                        </w:r>
+                      </w:fldSimple>
+                      <w:bookmarkEnd w:id="14"/>
+                      <w:r>
+                        <w:t xml:space="preserve">: Linear acceleration with </w:t>
+                      </w:r>
+                      <w:proofErr w:type="spellStart"/>
+                      <w:r>
+                        <w:t>kalman</w:t>
+                      </w:r>
+                      <w:proofErr w:type="spellEnd"/>
+                      <w:r>
+                        <w:t xml:space="preserve"> filter vs without filters</w:t>
+                      </w:r>
+                    </w:p>
+                  </w:txbxContent>
+                </v:textbox>
+                <w10:wrap type="square" anchorx="margin"/>
+              </v:shape>
+            </w:pict>
+          </mc:Fallback>
+        </mc:AlternateContent>
+      </w:r>
+    </w:p>
+    <w:p>
+      <w:r>
+        <w:fldChar w:fldCharType="begin"/>
+      </w:r>
+      <w:r>
+        <w:instrText xml:space="preserve"> REF _Ref50233499 \h </w:instrText>
+      </w:r>
+      <w:r>
+        <w:fldChar w:fldCharType="separate"/>
+      </w:r>
+      <w:r>
+        <w:rPr>
+          <w:b/>
+          <w:bCs/>
+        </w:rPr>
+        <w:t>Error! Reference source not found.</w:t>
+      </w:r>
+      <w:r>
+        <w:fldChar w:fldCharType="end"/>
+      </w:r>
+      <w:r>
+        <w:rPr>
+          <w:noProof/>
+        </w:rPr>
         <w:drawing>
-          <wp:inline distT="0" distB="0" distL="0" distR="0" wp14:anchorId="38899934" wp14:editId="43C835E0">
+          <wp:anchor distT="0" distB="0" distL="114300" distR="114300" simplePos="0" relativeHeight="251671040" behindDoc="0" locked="0" layoutInCell="1" allowOverlap="1" wp14:anchorId="38899934" wp14:editId="45AC9DBC">
+            <wp:simplePos x="0" y="0"/>
+            <wp:positionH relativeFrom="column">
+              <wp:posOffset>0</wp:posOffset>
+            </wp:positionH>
+            <wp:positionV relativeFrom="paragraph">
+              <wp:posOffset>0</wp:posOffset>
+            </wp:positionV>
             <wp:extent cx="6236406" cy="3124200"/>
             <wp:effectExtent l="0" t="0" r="0" b="0"/>
+            <wp:wrapSquare wrapText="bothSides"/>
             <wp:docPr id="2" name="Picture 2"/>
             <wp:cNvGraphicFramePr>
               <a:graphicFrameLocks xmlns:a="http://schemas.openxmlformats.org/drawingml/2006/main" noChangeAspect="1"/>
@@ -7416,7 +7628,7 @@
                     </pic:cNvPicPr>
                   </pic:nvPicPr>
                   <pic:blipFill>
-                    <a:blip r:embed="rId24">
+                    <a:blip r:embed="rId23">
                       <a:extLst>
                         <a:ext uri="{28A0092B-C50C-407E-A947-70E740481C1C}">
                           <a14:useLocalDpi xmlns:a14="http://schemas.microsoft.com/office/drawing/2010/main" val="0"/>
@@ -7431,7 +7643,7 @@
                   <pic:spPr bwMode="auto">
                     <a:xfrm>
                       <a:off x="0" y="0"/>
-                      <a:ext cx="6245016" cy="3128513"/>
+                      <a:ext cx="6236406" cy="3124200"/>
                     </a:xfrm>
                     <a:prstGeom prst="rect">
                       <a:avLst/>
@@ -7444,8 +7656,17 @@
                 </pic:pic>
               </a:graphicData>
             </a:graphic>
-          </wp:inline>
+            <wp14:sizeRelH relativeFrom="page">
+              <wp14:pctWidth>0</wp14:pctWidth>
+            </wp14:sizeRelH>
+            <wp14:sizeRelV relativeFrom="page">
+              <wp14:pctHeight>0</wp14:pctHeight>
+            </wp14:sizeRelV>
+          </wp:anchor>
         </w:drawing>
+      </w:r>
+      <w:r>
+        <w:t xml:space="preserve"> shows the heading angle calculated from gyroscope along with heading angle calculated with fusion both gyroscope and magnetometer using Kalman filter. The test was done by walking straight on certain direction and then rotate 180 degree then walk again four different times. As seen by using fusion Kalman filter we made the angle constant when walking in a straight path. As well as, remove the drift caused by the gyroscope.</w:t>
       </w:r>
     </w:p>
     <w:p>
@@ -7453,10 +7674,139 @@
         <w:rPr>
           <w:noProof/>
         </w:rPr>
+        <w:lastRenderedPageBreak/>
+        <mc:AlternateContent>
+          <mc:Choice Requires="wps">
+            <w:drawing>
+              <wp:anchor distT="0" distB="0" distL="114300" distR="114300" simplePos="0" relativeHeight="251677184" behindDoc="0" locked="0" layoutInCell="1" allowOverlap="1" wp14:anchorId="0A514CF9" wp14:editId="43F9D936">
+                <wp:simplePos x="0" y="0"/>
+                <wp:positionH relativeFrom="column">
+                  <wp:posOffset>3175</wp:posOffset>
+                </wp:positionH>
+                <wp:positionV relativeFrom="paragraph">
+                  <wp:posOffset>3199765</wp:posOffset>
+                </wp:positionV>
+                <wp:extent cx="6266180" cy="635"/>
+                <wp:effectExtent l="0" t="0" r="0" b="0"/>
+                <wp:wrapSquare wrapText="bothSides"/>
+                <wp:docPr id="9" name="Text Box 9"/>
+                <wp:cNvGraphicFramePr/>
+                <a:graphic xmlns:a="http://schemas.openxmlformats.org/drawingml/2006/main">
+                  <a:graphicData uri="http://schemas.microsoft.com/office/word/2010/wordprocessingShape">
+                    <wps:wsp>
+                      <wps:cNvSpPr txBox="1"/>
+                      <wps:spPr>
+                        <a:xfrm>
+                          <a:off x="0" y="0"/>
+                          <a:ext cx="6266180" cy="635"/>
+                        </a:xfrm>
+                        <a:prstGeom prst="rect">
+                          <a:avLst/>
+                        </a:prstGeom>
+                        <a:solidFill>
+                          <a:prstClr val="white"/>
+                        </a:solidFill>
+                        <a:ln>
+                          <a:noFill/>
+                        </a:ln>
+                      </wps:spPr>
+                      <wps:txbx>
+                        <w:txbxContent>
+                          <w:p>
+                            <w:pPr>
+                              <w:pStyle w:val="Caption"/>
+                              <w:rPr>
+                                <w:noProof/>
+                                <w:sz w:val="24"/>
+                              </w:rPr>
+                            </w:pPr>
+                            <w:r>
+                              <w:t xml:space="preserve">Figure </w:t>
+                            </w:r>
+                            <w:fldSimple w:instr=" SEQ Figure \* ARABIC ">
+                              <w:r>
+                                <w:rPr>
+                                  <w:noProof/>
+                                </w:rPr>
+                                <w:t>4</w:t>
+                              </w:r>
+                            </w:fldSimple>
+                            <w:r>
+                              <w:t xml:space="preserve"> </w:t>
+                            </w:r>
+                            <w:r>
+                              <w:t>Heading with KF and without KF</w:t>
+                            </w:r>
+                          </w:p>
+                        </w:txbxContent>
+                      </wps:txbx>
+                      <wps:bodyPr rot="0" spcFirstLastPara="0" vertOverflow="overflow" horzOverflow="overflow" vert="horz" wrap="square" lIns="0" tIns="0" rIns="0" bIns="0" numCol="1" spcCol="0" rtlCol="0" fromWordArt="0" anchor="t" anchorCtr="0" forceAA="0" compatLnSpc="1">
+                        <a:prstTxWarp prst="textNoShape">
+                          <a:avLst/>
+                        </a:prstTxWarp>
+                        <a:spAutoFit/>
+                      </wps:bodyPr>
+                    </wps:wsp>
+                  </a:graphicData>
+                </a:graphic>
+              </wp:anchor>
+            </w:drawing>
+          </mc:Choice>
+          <mc:Fallback>
+            <w:pict>
+              <v:shape w14:anchorId="0A514CF9" id="Text Box 9" o:spid="_x0000_s1028" type="#_x0000_t202" style="position:absolute;margin-left:.25pt;margin-top:251.95pt;width:493.4pt;height:.05pt;z-index:251677184;visibility:visible;mso-wrap-style:square;mso-wrap-distance-left:9pt;mso-wrap-distance-top:0;mso-wrap-distance-right:9pt;mso-wrap-distance-bottom:0;mso-position-horizontal:absolute;mso-position-horizontal-relative:text;mso-position-vertical:absolute;mso-position-vertical-relative:text;v-text-anchor:top" o:gfxdata="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" stroked="f">
+                <v:textbox style="mso-fit-shape-to-text:t" inset="0,0,0,0">
+                  <w:txbxContent>
+                    <w:p>
+                      <w:pPr>
+                        <w:pStyle w:val="Caption"/>
+                        <w:rPr>
+                          <w:noProof/>
+                          <w:sz w:val="24"/>
+                        </w:rPr>
+                      </w:pPr>
+                      <w:r>
+                        <w:t xml:space="preserve">Figure </w:t>
+                      </w:r>
+                      <w:fldSimple w:instr=" SEQ Figure \* ARABIC ">
+                        <w:r>
+                          <w:rPr>
+                            <w:noProof/>
+                          </w:rPr>
+                          <w:t>4</w:t>
+                        </w:r>
+                      </w:fldSimple>
+                      <w:r>
+                        <w:t xml:space="preserve"> </w:t>
+                      </w:r>
+                      <w:r>
+                        <w:t>Heading with KF and without KF</w:t>
+                      </w:r>
+                    </w:p>
+                  </w:txbxContent>
+                </v:textbox>
+                <w10:wrap type="square"/>
+              </v:shape>
+            </w:pict>
+          </mc:Fallback>
+        </mc:AlternateContent>
+      </w:r>
+      <w:r>
+        <w:rPr>
+          <w:noProof/>
+        </w:rPr>
         <w:drawing>
-          <wp:inline distT="0" distB="0" distL="0" distR="0" wp14:anchorId="2D60A42E" wp14:editId="22EFE604">
-            <wp:extent cx="6273800" cy="3142933"/>
-            <wp:effectExtent l="0" t="0" r="0" b="0"/>
+          <wp:anchor distT="0" distB="0" distL="114300" distR="114300" simplePos="0" relativeHeight="251674112" behindDoc="0" locked="0" layoutInCell="1" allowOverlap="1" wp14:anchorId="2D60A42E" wp14:editId="22C5BB1B">
+            <wp:simplePos x="0" y="0"/>
+            <wp:positionH relativeFrom="column">
+              <wp:posOffset>3175</wp:posOffset>
+            </wp:positionH>
+            <wp:positionV relativeFrom="paragraph">
+              <wp:posOffset>0</wp:posOffset>
+            </wp:positionV>
+            <wp:extent cx="6266180" cy="3142615"/>
+            <wp:effectExtent l="0" t="0" r="1270" b="635"/>
+            <wp:wrapSquare wrapText="bothSides"/>
             <wp:docPr id="4" name="Picture 4"/>
             <wp:cNvGraphicFramePr>
               <a:graphicFrameLocks xmlns:a="http://schemas.openxmlformats.org/drawingml/2006/main" noChangeAspect="1"/>
@@ -7465,20 +7815,19 @@
               <a:graphicData uri="http://schemas.openxmlformats.org/drawingml/2006/picture">
                 <pic:pic xmlns:pic="http://schemas.openxmlformats.org/drawingml/2006/picture">
                   <pic:nvPicPr>
-                    <pic:cNvPr id="0" name="Picture 3"/>
+                    <pic:cNvPr id="4" name="Picture 4"/>
                     <pic:cNvPicPr>
                       <a:picLocks noChangeAspect="1" noChangeArrowheads="1"/>
                     </pic:cNvPicPr>
                   </pic:nvPicPr>
                   <pic:blipFill>
-                    <a:blip r:embed="rId25">
+                    <a:blip r:embed="rId24" cstate="print">
                       <a:extLst>
                         <a:ext uri="{28A0092B-C50C-407E-A947-70E740481C1C}">
                           <a14:useLocalDpi xmlns:a14="http://schemas.microsoft.com/office/drawing/2010/main" val="0"/>
                         </a:ext>
                       </a:extLst>
                     </a:blip>
-                    <a:srcRect/>
                     <a:stretch>
                       <a:fillRect/>
                     </a:stretch>
@@ -7486,7 +7835,7 @@
                   <pic:spPr bwMode="auto">
                     <a:xfrm>
                       <a:off x="0" y="0"/>
-                      <a:ext cx="6278831" cy="3145453"/>
+                      <a:ext cx="6266180" cy="3142615"/>
                     </a:xfrm>
                     <a:prstGeom prst="rect">
                       <a:avLst/>
@@ -7499,64 +7848,56 @@
                 </pic:pic>
               </a:graphicData>
             </a:graphic>
-          </wp:inline>
+            <wp14:sizeRelH relativeFrom="page">
+              <wp14:pctWidth>0</wp14:pctWidth>
+            </wp14:sizeRelH>
+            <wp14:sizeRelV relativeFrom="page">
+              <wp14:pctHeight>0</wp14:pctHeight>
+            </wp14:sizeRelV>
+          </wp:anchor>
         </w:drawing>
       </w:r>
-    </w:p>
-    <w:p>
       <w:r>
         <w:rPr>
           <w:noProof/>
         </w:rPr>
-        <w:lastRenderedPageBreak/>
-        <w:drawing>
-          <wp:inline distT="0" distB="0" distL="0" distR="0" wp14:anchorId="3D29A382" wp14:editId="449CA14B">
-            <wp:extent cx="6642100" cy="3327437"/>
-            <wp:effectExtent l="0" t="0" r="0" b="0"/>
-            <wp:docPr id="5" name="Picture 5"/>
-            <wp:cNvGraphicFramePr>
-              <a:graphicFrameLocks xmlns:a="http://schemas.openxmlformats.org/drawingml/2006/main" noChangeAspect="1"/>
-            </wp:cNvGraphicFramePr>
-            <a:graphic xmlns:a="http://schemas.openxmlformats.org/drawingml/2006/main">
-              <a:graphicData uri="http://schemas.openxmlformats.org/drawingml/2006/picture">
-                <pic:pic xmlns:pic="http://schemas.openxmlformats.org/drawingml/2006/picture">
-                  <pic:nvPicPr>
-                    <pic:cNvPr id="0" name="Picture 4"/>
-                    <pic:cNvPicPr>
-                      <a:picLocks noChangeAspect="1" noChangeArrowheads="1"/>
-                    </pic:cNvPicPr>
-                  </pic:nvPicPr>
-                  <pic:blipFill>
-                    <a:blip r:embed="rId26">
-                      <a:extLst>
-                        <a:ext uri="{28A0092B-C50C-407E-A947-70E740481C1C}">
-                          <a14:useLocalDpi xmlns:a14="http://schemas.microsoft.com/office/drawing/2010/main" val="0"/>
-                        </a:ext>
-                      </a:extLst>
-                    </a:blip>
-                    <a:srcRect/>
-                    <a:stretch>
-                      <a:fillRect/>
-                    </a:stretch>
-                  </pic:blipFill>
-                  <pic:spPr bwMode="auto">
-                    <a:xfrm>
-                      <a:off x="0" y="0"/>
-                      <a:ext cx="6643330" cy="3328053"/>
-                    </a:xfrm>
-                    <a:prstGeom prst="rect">
-                      <a:avLst/>
-                    </a:prstGeom>
-                    <a:noFill/>
-                    <a:ln>
-                      <a:noFill/>
-                    </a:ln>
-                  </pic:spPr>
-                </pic:pic>
-              </a:graphicData>
-            </a:graphic>
-          </wp:inline>
-        </w:drawing>
+        <w:t xml:space="preserve">The below table show the reduction of each type of noise. These value calculated using Allan variance </w:t>
+      </w:r>
+      <w:r>
+        <w:rPr>
+          <w:noProof/>
+        </w:rPr>
+        <w:fldChar w:fldCharType="begin" w:fldLock="1"/>
+      </w:r>
+      <w:r>
+        <w:rPr>
+          <w:noProof/>
+        </w:rPr>
+        <w:instrText>ADDIN CSL_CITATION {"citationItems":[{"id":"ITEM-1","itemData":{"DOI":"10.1109/TUFFC.2010.1445","ISSN":"08853010","abstract":"The Allan variance has historically been estimated using heterodyne measurement systems, which have low noise and preserve the carrier phase information needed for long-term stability. The single-sideband phase noise has traditionally been estimated using phase detectors that suppress the carrier to achieve even lower noise. The recent development of the direct-digital phase noise measurement technique makes it possible to estimate both statistics accurately and simultaneously from the same time series of the phase. Our comparison of the 3 techniques has revealed several challenges to the accurate estimation of the Allan variance including undesired aliasing, biased estimators, and spurious signal generation. Investigation of these difficulties has led to several opportunities to improve Allan variance estimation, including the ability to estimate the instrumentation noise floor during a measurement and the existence of an optimum measurement bandwidth. In the end, this has led to faster, easier, more reliable, and more accurate measurement methods. © 2006 IEEE.","author":[{"dropping-particle":"","family":"Stein","given":"Samuel","non-dropping-particle":"","parse-names":false,"suffix":""}],"container-title":"IEEE Transactions on Ultrasonics, Ferroelectrics, and Frequency Control","id":"ITEM-1","issue":"3","issued":{"date-parts":[["2010","3"]]},"page":"540-547","title":"The allan variance - Challenges and opportunities","type":"paper-conference","volume":"57"},"uris":["http://www.mendeley.com/documents/?uuid=67bc4b4f-d8ca-32a6-ac3f-02cbf6547ec7"]}],"mendeley":{"formattedCitation":"[9]","plainTextFormattedCitation":"[9]"},"properties":{"noteIndex":0},"schema":"https://github.com/citation-style-language/schema/raw/master/csl-citation.json"}</w:instrText>
+      </w:r>
+      <w:r>
+        <w:rPr>
+          <w:noProof/>
+        </w:rPr>
+        <w:fldChar w:fldCharType="separate"/>
+      </w:r>
+      <w:r>
+        <w:rPr>
+          <w:noProof/>
+        </w:rPr>
+        <w:t>[9]</w:t>
+      </w:r>
+      <w:r>
+        <w:rPr>
+          <w:noProof/>
+        </w:rPr>
+        <w:fldChar w:fldCharType="end"/>
+      </w:r>
+      <w:r>
+        <w:rPr>
+          <w:noProof/>
+        </w:rPr>
+        <w:t>. As seen in the table most of the errors was decresed.</w:t>
       </w:r>
     </w:p>
     <w:tbl>
@@ -7826,62 +8167,7 @@
     </w:tbl>
     <w:p/>
     <w:p/>
-    <w:p>
-      <w:r>
-        <w:rPr>
-          <w:noProof/>
-        </w:rPr>
-        <w:lastRenderedPageBreak/>
-        <w:drawing>
-          <wp:inline distT="0" distB="0" distL="0" distR="0" wp14:anchorId="504D5611" wp14:editId="0ED4F958">
-            <wp:extent cx="6680054" cy="3346450"/>
-            <wp:effectExtent l="0" t="0" r="0" b="0"/>
-            <wp:docPr id="7" name="Picture 7"/>
-            <wp:cNvGraphicFramePr>
-              <a:graphicFrameLocks xmlns:a="http://schemas.openxmlformats.org/drawingml/2006/main" noChangeAspect="1"/>
-            </wp:cNvGraphicFramePr>
-            <a:graphic xmlns:a="http://schemas.openxmlformats.org/drawingml/2006/main">
-              <a:graphicData uri="http://schemas.openxmlformats.org/drawingml/2006/picture">
-                <pic:pic xmlns:pic="http://schemas.openxmlformats.org/drawingml/2006/picture">
-                  <pic:nvPicPr>
-                    <pic:cNvPr id="0" name="Picture 6"/>
-                    <pic:cNvPicPr>
-                      <a:picLocks noChangeAspect="1" noChangeArrowheads="1"/>
-                    </pic:cNvPicPr>
-                  </pic:nvPicPr>
-                  <pic:blipFill>
-                    <a:blip r:embed="rId27">
-                      <a:extLst>
-                        <a:ext uri="{28A0092B-C50C-407E-A947-70E740481C1C}">
-                          <a14:useLocalDpi xmlns:a14="http://schemas.microsoft.com/office/drawing/2010/main" val="0"/>
-                        </a:ext>
-                      </a:extLst>
-                    </a:blip>
-                    <a:srcRect/>
-                    <a:stretch>
-                      <a:fillRect/>
-                    </a:stretch>
-                  </pic:blipFill>
-                  <pic:spPr bwMode="auto">
-                    <a:xfrm>
-                      <a:off x="0" y="0"/>
-                      <a:ext cx="6681997" cy="3347423"/>
-                    </a:xfrm>
-                    <a:prstGeom prst="rect">
-                      <a:avLst/>
-                    </a:prstGeom>
-                    <a:noFill/>
-                    <a:ln>
-                      <a:noFill/>
-                    </a:ln>
-                  </pic:spPr>
-                </pic:pic>
-              </a:graphicData>
-            </a:graphic>
-          </wp:inline>
-        </w:drawing>
-      </w:r>
-    </w:p>
+    <w:p/>
     <w:p/>
     <w:p/>
     <w:p>
@@ -7893,11 +8179,12 @@
         </w:numPr>
         <w:jc w:val="left"/>
       </w:pPr>
-      <w:bookmarkStart w:id="12" w:name="_Toc48855844"/>
-      <w:r>
+      <w:bookmarkStart w:id="15" w:name="_Toc48855844"/>
+      <w:r>
+        <w:lastRenderedPageBreak/>
         <w:t>References</w:t>
       </w:r>
-      <w:bookmarkEnd w:id="12"/>
+      <w:bookmarkEnd w:id="15"/>
     </w:p>
     <w:p>
       <w:pPr>
@@ -8123,7 +8410,6 @@
           <w:noProof/>
           <w:szCs w:val="24"/>
         </w:rPr>
-        <w:lastRenderedPageBreak/>
         <w:t>[5]</w:t>
       </w:r>
       <w:r>
@@ -8262,6 +8548,7 @@
         <w:rPr>
           <w:rFonts w:ascii="Times New Roman" w:hAnsi="Times New Roman" w:cs="Times New Roman"/>
           <w:noProof/>
+          <w:szCs w:val="24"/>
         </w:rPr>
       </w:pPr>
       <w:r>
@@ -8301,18 +8588,62 @@
       </w:r>
     </w:p>
     <w:p>
-      <w:r>
-        <w:fldChar w:fldCharType="end"/>
+      <w:pPr>
+        <w:widowControl w:val="0"/>
+        <w:autoSpaceDE w:val="0"/>
+        <w:autoSpaceDN w:val="0"/>
+        <w:adjustRightInd w:val="0"/>
+        <w:ind w:left="640" w:hanging="640"/>
+        <w:rPr>
+          <w:rFonts w:ascii="Times New Roman" w:hAnsi="Times New Roman" w:cs="Times New Roman"/>
+          <w:noProof/>
+        </w:rPr>
+      </w:pPr>
+      <w:r>
+        <w:rPr>
+          <w:rFonts w:ascii="Times New Roman" w:hAnsi="Times New Roman" w:cs="Times New Roman"/>
+          <w:noProof/>
+          <w:szCs w:val="24"/>
+        </w:rPr>
+        <w:t>[9]</w:t>
+      </w:r>
+      <w:r>
+        <w:rPr>
+          <w:rFonts w:ascii="Times New Roman" w:hAnsi="Times New Roman" w:cs="Times New Roman"/>
+          <w:noProof/>
+          <w:szCs w:val="24"/>
+        </w:rPr>
+        <w:tab/>
+        <w:t xml:space="preserve">S. Stein, “The allan variance - Challenges and opportunities,” in </w:t>
+      </w:r>
+      <w:r>
+        <w:rPr>
+          <w:rFonts w:ascii="Times New Roman" w:hAnsi="Times New Roman" w:cs="Times New Roman"/>
+          <w:i/>
+          <w:iCs/>
+          <w:noProof/>
+          <w:szCs w:val="24"/>
+        </w:rPr>
+        <w:t>IEEE Transactions on Ultrasonics, Ferroelectrics, and Frequency Control</w:t>
+      </w:r>
+      <w:r>
+        <w:rPr>
+          <w:rFonts w:ascii="Times New Roman" w:hAnsi="Times New Roman" w:cs="Times New Roman"/>
+          <w:noProof/>
+          <w:szCs w:val="24"/>
+        </w:rPr>
+        <w:t>, Mar. 2010, vol. 57, no. 3, pp. 540–547, doi: 10.1109/TUFFC.2010.1445.</w:t>
       </w:r>
     </w:p>
     <w:p>
-      <w:pPr>
-        <w:ind w:firstLine="720"/>
-      </w:pPr>
+      <w:r>
+        <w:lastRenderedPageBreak/>
+        <w:fldChar w:fldCharType="end"/>
+      </w:r>
     </w:p>
     <w:sectPr>
-      <w:headerReference w:type="first" r:id="rId28"/>
-      <w:footerReference w:type="first" r:id="rId29"/>
+      <w:headerReference w:type="first" r:id="rId25"/>
+      <w:footerReference w:type="first" r:id="rId26"/>
       <w:pgSz w:w="12240" w:h="15840"/>
       <w:pgMar w:top="1440" w:right="1440" w:bottom="1440" w:left="1440" w:header="720" w:footer="720" w:gutter="0"/>
       <w:pgNumType w:start="1"/>
@@ -8857,16 +9188,6 @@
 <w:hdr xmlns:wpc="http://schemas.microsoft.com/office/word/2010/wordprocessingCanvas" xmlns:cx="http://schemas.microsoft.com/office/drawing/2014/chartex" xmlns:cx1="http://schemas.microsoft.com/office/drawing/2015/9/8/chartex" xmlns:cx2="http://schemas.microsoft.com/office/drawing/2015/10/21/chartex" xmlns:cx3="http://schemas.microsoft.com/office/drawing/2016/5/9/chartex" xmlns:cx4="http://schemas.microsoft.com/office/drawing/2016/5/10/chartex" xmlns:cx5="http://schemas.microsoft.com/office/drawing/2016/5/11/chartex" xmlns:cx6="http://schemas.microsoft.com/office/drawing/2016/5/12/chartex" xmlns:cx7="http://schemas.microsoft.com/office/drawing/2016/5/13/chartex" xmlns:cx8="http://schemas.microsoft.com/office/drawing/2016/5/14/chartex" xmlns:mc="http://schemas.openxmlformats.org/markup-compatibility/2006" xmlns:aink="http://schemas.microsoft.com/office/drawing/2016/ink" xmlns:am3d="http://schemas.microsoft.com/office/drawing/2017/model3d" xmlns:o="urn:schemas-microsoft-com:office:office" xmlns:r="http://schemas.openxmlformats.org/officeDocument/2006/relationships" xmlns:m="http://schemas.openxmlformats.org/officeDocument/2006/math" xmlns:v="urn:schemas-microsoft-com:vml" xmlns:wp14="http://schemas.microsoft.com/office/word/2010/wordprocessingDrawing" xmlns:wp="http://schemas.openxmlformats.org/drawingml/2006/wordprocessingDrawing" xmlns:w10="urn:schemas-microsoft-com:office:word" xmlns:w="http://schemas.openxmlformats.org/wordprocessingml/2006/main" xmlns:w14="http://schemas.microsoft.com/office/word/2010/wordml" xmlns:w15="http://schemas.microsoft.com/office/word/2012/wordml" xmlns:w16cex="http://schemas.microsoft.com/office/word/2018/wordml/cex" xmlns:w16cid="http://schemas.microsoft.com/office/word/2016/wordml/cid" xmlns:w16="http://schemas.microsoft.com/office/word/2018/wordml" xmlns:w16se="http://schemas.microsoft.com/office/word/2015/wordml/symex" xmlns:wpg="http://schemas.microsoft.com/office/word/2010/wordprocessingGroup" xmlns:wpi="http://schemas.microsoft.com/office/word/2010/wordprocessingInk" xmlns:wne="http://schemas.microsoft.com/office/word/2006/wordml" xmlns:wps="http://schemas.microsoft.com/office/word/2010/wordprocessingShape" mc:Ignorable="w14 w15 w16se w16cid w16 w16cex wp14">
   <w:p>
     <w:pPr>
-      <w:pStyle w:val="Header"/>
-    </w:pPr>
-  </w:p>
-</w:hdr>
-</file>
-
-<file path=word/header2.xml><?xml version="1.0" encoding="utf-8"?>
-<w:hdr xmlns:wpc="http://schemas.microsoft.com/office/word/2010/wordprocessingCanvas" xmlns:cx="http://schemas.microsoft.com/office/drawing/2014/chartex" xmlns:cx1="http://schemas.microsoft.com/office/drawing/2015/9/8/chartex" xmlns:cx2="http://schemas.microsoft.com/office/drawing/2015/10/21/chartex" xmlns:cx3="http://schemas.microsoft.com/office/drawing/2016/5/9/chartex" xmlns:cx4="http://schemas.microsoft.com/office/drawing/2016/5/10/chartex" xmlns:cx5="http://schemas.microsoft.com/office/drawing/2016/5/11/chartex" xmlns:cx6="http://schemas.microsoft.com/office/drawing/2016/5/12/chartex" xmlns:cx7="http://schemas.microsoft.com/office/drawing/2016/5/13/chartex" xmlns:cx8="http://schemas.microsoft.com/office/drawing/2016/5/14/chartex" xmlns:mc="http://schemas.openxmlformats.org/markup-compatibility/2006" xmlns:aink="http://schemas.microsoft.com/office/drawing/2016/ink" xmlns:am3d="http://schemas.microsoft.com/office/drawing/2017/model3d" xmlns:o="urn:schemas-microsoft-com:office:office" xmlns:r="http://schemas.openxmlformats.org/officeDocument/2006/relationships" xmlns:m="http://schemas.openxmlformats.org/officeDocument/2006/math" xmlns:v="urn:schemas-microsoft-com:vml" xmlns:wp14="http://schemas.microsoft.com/office/word/2010/wordprocessingDrawing" xmlns:wp="http://schemas.openxmlformats.org/drawingml/2006/wordprocessingDrawing" xmlns:w10="urn:schemas-microsoft-com:office:word" xmlns:w="http://schemas.openxmlformats.org/wordprocessingml/2006/main" xmlns:w14="http://schemas.microsoft.com/office/word/2010/wordml" xmlns:w15="http://schemas.microsoft.com/office/word/2012/wordml" xmlns:w16cex="http://schemas.microsoft.com/office/word/2018/wordml/cex" xmlns:w16cid="http://schemas.microsoft.com/office/word/2016/wordml/cid" xmlns:w16="http://schemas.microsoft.com/office/word/2018/wordml" xmlns:w16se="http://schemas.microsoft.com/office/word/2015/wordml/symex" xmlns:wpg="http://schemas.microsoft.com/office/word/2010/wordprocessingGroup" xmlns:wpi="http://schemas.microsoft.com/office/word/2010/wordprocessingInk" xmlns:wne="http://schemas.microsoft.com/office/word/2006/wordml" xmlns:wps="http://schemas.microsoft.com/office/word/2010/wordprocessingShape" mc:Ignorable="w14 w15 w16se w16cid w16 w16cex wp14">
-  <w:p>
-    <w:pPr>
       <w:pStyle w:val="HeaderEven"/>
       <w:jc w:val="center"/>
     </w:pPr>
@@ -8877,7 +9198,6 @@
         <w:dataBinding w:prefixMappings="xmlns:ns0='http://schemas.openxmlformats.org/package/2006/metadata/core-properties' xmlns:ns1='http://purl.org/dc/elements/1.1/'" w:xpath="/ns0:coreProperties[1]/ns1:title[1]" w:storeItemID="{6C3C8BC8-F283-45AE-878A-BAB7291924A1}"/>
         <w:text/>
       </w:sdtPr>
-      <w:sdtEndPr/>
       <w:sdtContent>
         <w:r>
           <w:t>Indoor Localization using Pedestrian Dead Reckoning (PDR)</w:t>
@@ -8908,7 +9228,7 @@
       <w:rPr>
         <w:noProof/>
       </w:rPr>
-      <w:t>September 4, 2020</w:t>
+      <w:t>September 5, 2020</w:t>
     </w:r>
     <w:r>
       <w:fldChar w:fldCharType="end"/>
@@ -8917,7 +9237,7 @@
 </w:hdr>
 </file>
 
-<file path=word/header3.xml><?xml version="1.0" encoding="utf-8"?>
+<file path=word/header2.xml><?xml version="1.0" encoding="utf-8"?>
 <w:hdr xmlns:wpc="http://schemas.microsoft.com/office/word/2010/wordprocessingCanvas" xmlns:cx="http://schemas.microsoft.com/office/drawing/2014/chartex" xmlns:cx1="http://schemas.microsoft.com/office/drawing/2015/9/8/chartex" xmlns:cx2="http://schemas.microsoft.com/office/drawing/2015/10/21/chartex" xmlns:cx3="http://schemas.microsoft.com/office/drawing/2016/5/9/chartex" xmlns:cx4="http://schemas.microsoft.com/office/drawing/2016/5/10/chartex" xmlns:cx5="http://schemas.microsoft.com/office/drawing/2016/5/11/chartex" xmlns:cx6="http://schemas.microsoft.com/office/drawing/2016/5/12/chartex" xmlns:cx7="http://schemas.microsoft.com/office/drawing/2016/5/13/chartex" xmlns:cx8="http://schemas.microsoft.com/office/drawing/2016/5/14/chartex" xmlns:mc="http://schemas.openxmlformats.org/markup-compatibility/2006" xmlns:aink="http://schemas.microsoft.com/office/drawing/2016/ink" xmlns:am3d="http://schemas.microsoft.com/office/drawing/2017/model3d" xmlns:o="urn:schemas-microsoft-com:office:office" xmlns:r="http://schemas.openxmlformats.org/officeDocument/2006/relationships" xmlns:m="http://schemas.openxmlformats.org/officeDocument/2006/math" xmlns:v="urn:schemas-microsoft-com:vml" xmlns:wp14="http://schemas.microsoft.com/office/word/2010/wordprocessingDrawing" xmlns:wp="http://schemas.openxmlformats.org/drawingml/2006/wordprocessingDrawing" xmlns:w10="urn:schemas-microsoft-com:office:word" xmlns:w="http://schemas.openxmlformats.org/wordprocessingml/2006/main" xmlns:w14="http://schemas.microsoft.com/office/word/2010/wordml" xmlns:w15="http://schemas.microsoft.com/office/word/2012/wordml" xmlns:w16cex="http://schemas.microsoft.com/office/word/2018/wordml/cex" xmlns:w16cid="http://schemas.microsoft.com/office/word/2016/wordml/cid" xmlns:w16="http://schemas.microsoft.com/office/word/2018/wordml" xmlns:w16se="http://schemas.microsoft.com/office/word/2015/wordml/symex" xmlns:wpg="http://schemas.microsoft.com/office/word/2010/wordprocessingGroup" xmlns:wpi="http://schemas.microsoft.com/office/word/2010/wordprocessingInk" xmlns:wne="http://schemas.microsoft.com/office/word/2006/wordml" xmlns:wps="http://schemas.microsoft.com/office/word/2010/wordprocessingShape" mc:Ignorable="w14 w15 w16se w16cid w16 w16cex wp14">
   <w:p>
     <w:pPr>
@@ -8925,19 +9245,13 @@
       <w:spacing w:before="100" w:beforeAutospacing="1" w:after="100" w:afterAutospacing="1"/>
     </w:pPr>
     <w:r>
-      <w:t>Pedestrian Dead Rec</w:t>
-    </w:r>
-    <w:r>
-      <w:t>k</w:t>
-    </w:r>
-    <w:r>
-      <w:t>oning (PDR) Algorithm for Indoor Localization</w:t>
+      <w:t>Pedestrian Dead Reckoning (PDR) Algorithm for Indoor Localization</w:t>
     </w:r>
   </w:p>
 </w:hdr>
 </file>
 
-<file path=word/header4.xml><?xml version="1.0" encoding="utf-8"?>
+<file path=word/header3.xml><?xml version="1.0" encoding="utf-8"?>
 <w:hdr xmlns:wpc="http://schemas.microsoft.com/office/word/2010/wordprocessingCanvas" xmlns:cx="http://schemas.microsoft.com/office/drawing/2014/chartex" xmlns:cx1="http://schemas.microsoft.com/office/drawing/2015/9/8/chartex" xmlns:cx2="http://schemas.microsoft.com/office/drawing/2015/10/21/chartex" xmlns:cx3="http://schemas.microsoft.com/office/drawing/2016/5/9/chartex" xmlns:cx4="http://schemas.microsoft.com/office/drawing/2016/5/10/chartex" xmlns:cx5="http://schemas.microsoft.com/office/drawing/2016/5/11/chartex" xmlns:cx6="http://schemas.microsoft.com/office/drawing/2016/5/12/chartex" xmlns:cx7="http://schemas.microsoft.com/office/drawing/2016/5/13/chartex" xmlns:cx8="http://schemas.microsoft.com/office/drawing/2016/5/14/chartex" xmlns:mc="http://schemas.openxmlformats.org/markup-compatibility/2006" xmlns:aink="http://schemas.microsoft.com/office/drawing/2016/ink" xmlns:am3d="http://schemas.microsoft.com/office/drawing/2017/model3d" xmlns:o="urn:schemas-microsoft-com:office:office" xmlns:r="http://schemas.openxmlformats.org/officeDocument/2006/relationships" xmlns:m="http://schemas.openxmlformats.org/officeDocument/2006/math" xmlns:v="urn:schemas-microsoft-com:vml" xmlns:wp14="http://schemas.microsoft.com/office/word/2010/wordprocessingDrawing" xmlns:wp="http://schemas.openxmlformats.org/drawingml/2006/wordprocessingDrawing" xmlns:w10="urn:schemas-microsoft-com:office:word" xmlns:w="http://schemas.openxmlformats.org/wordprocessingml/2006/main" xmlns:w14="http://schemas.microsoft.com/office/word/2010/wordml" xmlns:w15="http://schemas.microsoft.com/office/word/2012/wordml" xmlns:w16cex="http://schemas.microsoft.com/office/word/2018/wordml/cex" xmlns:w16cid="http://schemas.microsoft.com/office/word/2016/wordml/cid" xmlns:w16="http://schemas.microsoft.com/office/word/2018/wordml" xmlns:w16se="http://schemas.microsoft.com/office/word/2015/wordml/symex" xmlns:wpg="http://schemas.microsoft.com/office/word/2010/wordprocessingGroup" xmlns:wpi="http://schemas.microsoft.com/office/word/2010/wordprocessingInk" xmlns:wne="http://schemas.microsoft.com/office/word/2006/wordml" xmlns:wps="http://schemas.microsoft.com/office/word/2010/wordprocessingShape" mc:Ignorable="w14 w15 w16se w16cid w16 w16cex wp14">
   <w:p>
     <w:pPr>
@@ -8950,7 +9264,6 @@
         <w:dataBinding w:prefixMappings="xmlns:ns0='http://schemas.openxmlformats.org/package/2006/metadata/core-properties' xmlns:ns1='http://purl.org/dc/elements/1.1/'" w:xpath="/ns0:coreProperties[1]/ns1:title[1]" w:storeItemID="{6C3C8BC8-F283-45AE-878A-BAB7291924A1}"/>
         <w:text/>
       </w:sdtPr>
-      <w:sdtEndPr/>
       <w:sdtContent>
         <w:r>
           <w:t>Indoor Localization using Pedestrian Dead Reckoning (PDR)</w:t>
@@ -8981,7 +9294,7 @@
       <w:rPr>
         <w:noProof/>
       </w:rPr>
-      <w:t>September 4, 2020</w:t>
+      <w:t>September 5, 2020</w:t>
     </w:r>
     <w:r>
       <w:fldChar w:fldCharType="end"/>
@@ -8995,7 +9308,7 @@
 </w:hdr>
 </file>
 
-<file path=word/header5.xml><?xml version="1.0" encoding="utf-8"?>
+<file path=word/header4.xml><?xml version="1.0" encoding="utf-8"?>
 <w:hdr xmlns:wpc="http://schemas.microsoft.com/office/word/2010/wordprocessingCanvas" xmlns:cx="http://schemas.microsoft.com/office/drawing/2014/chartex" xmlns:cx1="http://schemas.microsoft.com/office/drawing/2015/9/8/chartex" xmlns:cx2="http://schemas.microsoft.com/office/drawing/2015/10/21/chartex" xmlns:cx3="http://schemas.microsoft.com/office/drawing/2016/5/9/chartex" xmlns:cx4="http://schemas.microsoft.com/office/drawing/2016/5/10/chartex" xmlns:cx5="http://schemas.microsoft.com/office/drawing/2016/5/11/chartex" xmlns:cx6="http://schemas.microsoft.com/office/drawing/2016/5/12/chartex" xmlns:cx7="http://schemas.microsoft.com/office/drawing/2016/5/13/chartex" xmlns:cx8="http://schemas.microsoft.com/office/drawing/2016/5/14/chartex" xmlns:mc="http://schemas.openxmlformats.org/markup-compatibility/2006" xmlns:aink="http://schemas.microsoft.com/office/drawing/2016/ink" xmlns:am3d="http://schemas.microsoft.com/office/drawing/2017/model3d" xmlns:o="urn:schemas-microsoft-com:office:office" xmlns:r="http://schemas.openxmlformats.org/officeDocument/2006/relationships" xmlns:m="http://schemas.openxmlformats.org/officeDocument/2006/math" xmlns:v="urn:schemas-microsoft-com:vml" xmlns:wp14="http://schemas.microsoft.com/office/word/2010/wordprocessingDrawing" xmlns:wp="http://schemas.openxmlformats.org/drawingml/2006/wordprocessingDrawing" xmlns:w10="urn:schemas-microsoft-com:office:word" xmlns:w="http://schemas.openxmlformats.org/wordprocessingml/2006/main" xmlns:w14="http://schemas.microsoft.com/office/word/2010/wordml" xmlns:w15="http://schemas.microsoft.com/office/word/2012/wordml" xmlns:w16cex="http://schemas.microsoft.com/office/word/2018/wordml/cex" xmlns:w16cid="http://schemas.microsoft.com/office/word/2016/wordml/cid" xmlns:w16="http://schemas.microsoft.com/office/word/2018/wordml" xmlns:w16se="http://schemas.microsoft.com/office/word/2015/wordml/symex" xmlns:wpg="http://schemas.microsoft.com/office/word/2010/wordprocessingGroup" xmlns:wpi="http://schemas.microsoft.com/office/word/2010/wordprocessingInk" xmlns:wne="http://schemas.microsoft.com/office/word/2006/wordml" xmlns:wps="http://schemas.microsoft.com/office/word/2010/wordprocessingShape" mc:Ignorable="w14 w15 w16se w16cid w16 w16cex wp14">
   <w:p>
     <w:pPr>
@@ -9009,7 +9322,6 @@
         <w:dataBinding w:prefixMappings="xmlns:ns0='http://schemas.openxmlformats.org/package/2006/metadata/core-properties' xmlns:ns1='http://purl.org/dc/elements/1.1/'" w:xpath="/ns0:coreProperties[1]/ns1:title[1]" w:storeItemID="{6C3C8BC8-F283-45AE-878A-BAB7291924A1}"/>
         <w:text/>
       </w:sdtPr>
-      <w:sdtEndPr/>
       <w:sdtContent>
         <w:r>
           <w:t>Indoor Localization using Pedestrian Dead Reckoning (PDR)</w:t>
@@ -9040,7 +9352,7 @@
       <w:rPr>
         <w:noProof/>
       </w:rPr>
-      <w:t>September 4, 2020</w:t>
+      <w:t>September 5, 2020</w:t>
     </w:r>
     <w:r>
       <w:fldChar w:fldCharType="end"/>
@@ -12315,6 +12627,7 @@
   <w:style w:type="character" w:default="1" w:styleId="DefaultParagraphFont">
     <w:name w:val="Default Paragraph Font"/>
     <w:uiPriority w:val="1"/>
+    <w:semiHidden/>
     <w:unhideWhenUsed/>
   </w:style>
   <w:style w:type="table" w:default="1" w:styleId="TableNormal">
@@ -13615,12 +13928,41 @@
 </file>
 
 <file path=customXml/item2.xml><?xml version="1.0" encoding="utf-8"?>
-<p:properties xmlns:p="http://schemas.microsoft.com/office/2006/metadata/properties" xmlns:xsi="http://www.w3.org/2001/XMLSchema-instance" xmlns:pc="http://schemas.microsoft.com/office/infopath/2007/PartnerControls">
-  <documentManagement/>
-</p:properties>
+<?mso-contentType ?>
+<FormTemplates xmlns="http://schemas.microsoft.com/sharepoint/v3/contenttype/forms">
+  <Display>DocumentLibraryForm</Display>
+  <Edit>DocumentLibraryForm</Edit>
+  <New>DocumentLibraryForm</New>
+</FormTemplates>
 </file>
 
 <file path=customXml/item3.xml><?xml version="1.0" encoding="utf-8"?>
+<b:Sources xmlns:b="http://schemas.openxmlformats.org/officeDocument/2006/bibliography" xmlns="http://schemas.openxmlformats.org/officeDocument/2006/bibliography" SelectedStyle="\IEEE2006OfficeOnline.xsl" StyleName="IEEE" Version="2006">
+  <b:Source>
+    <b:Tag>And11</b:Tag>
+    <b:SourceType>InternetSite</b:SourceType>
+    <b:Guid>{E26F58BF-51C3-4523-A8C3-CD5E263DE269}</b:Guid>
+    <b:Title>Machine Learning Course by Stanford</b:Title>
+    <b:Year>2011</b:Year>
+    <b:LCID>en-US</b:LCID>
+    <b:Author>
+      <b:Author>
+        <b:NameList>
+          <b:Person>
+            <b:Last>Ng</b:Last>
+            <b:First>Andrew</b:First>
+          </b:Person>
+        </b:NameList>
+      </b:Author>
+    </b:Author>
+    <b:ProductionCompany>Coursera</b:ProductionCompany>
+    <b:URL>https://www.coursera.org/learn/machine-learning</b:URL>
+    <b:RefOrder>1</b:RefOrder>
+  </b:Source>
+</b:Sources>
+</file>
+
+<file path=customXml/item4.xml><?xml version="1.0" encoding="utf-8"?>
 <ct:contentTypeSchema xmlns:ct="http://schemas.microsoft.com/office/2006/metadata/contentType" xmlns:ma="http://schemas.microsoft.com/office/2006/metadata/properties/metaAttributes" ct:_="" ma:_="" ma:contentTypeName="Document" ma:contentTypeID="0x010100EA93832B33E0AB49932B6104319B2E36" ma:contentTypeVersion="5" ma:contentTypeDescription="Create a new document." ma:contentTypeScope="" ma:versionID="eed75ec7d76ec6353d7746a1ea20a64f">
   <xsd:schema xmlns:xsd="http://www.w3.org/2001/XMLSchema" xmlns:xs="http://www.w3.org/2001/XMLSchema" xmlns:p="http://schemas.microsoft.com/office/2006/metadata/properties" xmlns:ns3="bb3dc638-c273-415d-837a-a434aac6ba72" targetNamespace="http://schemas.microsoft.com/office/2006/metadata/properties" ma:root="true" ma:fieldsID="d48169bc5a5cab1cec432735c27f4cbe" ns3:_="">
     <xsd:import namespace="bb3dc638-c273-415d-837a-a434aac6ba72"/>
@@ -13770,39 +14112,10 @@
 </ct:contentTypeSchema>
 </file>
 
-<file path=customXml/item4.xml><?xml version="1.0" encoding="utf-8"?>
-<b:Sources xmlns:b="http://schemas.openxmlformats.org/officeDocument/2006/bibliography" xmlns="http://schemas.openxmlformats.org/officeDocument/2006/bibliography" SelectedStyle="\IEEE2006OfficeOnline.xsl" StyleName="IEEE" Version="2006">
-  <b:Source>
-    <b:Tag>And11</b:Tag>
-    <b:SourceType>InternetSite</b:SourceType>
-    <b:Guid>{E26F58BF-51C3-4523-A8C3-CD5E263DE269}</b:Guid>
-    <b:Title>Machine Learning Course by Stanford</b:Title>
-    <b:Year>2011</b:Year>
-    <b:LCID>en-US</b:LCID>
-    <b:Author>
-      <b:Author>
-        <b:NameList>
-          <b:Person>
-            <b:Last>Ng</b:Last>
-            <b:First>Andrew</b:First>
-          </b:Person>
-        </b:NameList>
-      </b:Author>
-    </b:Author>
-    <b:ProductionCompany>Coursera</b:ProductionCompany>
-    <b:URL>https://www.coursera.org/learn/machine-learning</b:URL>
-    <b:RefOrder>1</b:RefOrder>
-  </b:Source>
-</b:Sources>
-</file>
-
 <file path=customXml/item5.xml><?xml version="1.0" encoding="utf-8"?>
-<?mso-contentType ?>
-<FormTemplates xmlns="http://schemas.microsoft.com/sharepoint/v3/contenttype/forms">
-  <Display>DocumentLibraryForm</Display>
-  <Edit>DocumentLibraryForm</Edit>
-  <New>DocumentLibraryForm</New>
-</FormTemplates>
+<p:properties xmlns:p="http://schemas.microsoft.com/office/2006/metadata/properties" xmlns:xsi="http://www.w3.org/2001/XMLSchema-instance" xmlns:pc="http://schemas.microsoft.com/office/infopath/2007/PartnerControls">
+  <documentManagement/>
+</p:properties>
 </file>
 
 <file path=customXml/itemProps1.xml><?xml version="1.0" encoding="utf-8"?>
@@ -13814,15 +14127,22 @@
 </file>
 
 <file path=customXml/itemProps2.xml><?xml version="1.0" encoding="utf-8"?>
-<ds:datastoreItem xmlns:ds="http://schemas.openxmlformats.org/officeDocument/2006/customXml" ds:itemID="{E4B05375-0D7E-4A10-BB7A-3199A1D2F978}">
+<ds:datastoreItem xmlns:ds="http://schemas.openxmlformats.org/officeDocument/2006/customXml" ds:itemID="{FA29FB24-4566-46C3-85F3-2BED03515DCE}">
   <ds:schemaRefs>
-    <ds:schemaRef ds:uri="http://schemas.microsoft.com/office/2006/metadata/properties"/>
-    <ds:schemaRef ds:uri="http://schemas.microsoft.com/office/infopath/2007/PartnerControls"/>
+    <ds:schemaRef ds:uri="http://schemas.microsoft.com/sharepoint/v3/contenttype/forms"/>
   </ds:schemaRefs>
 </ds:datastoreItem>
 </file>
 
 <file path=customXml/itemProps3.xml><?xml version="1.0" encoding="utf-8"?>
+<ds:datastoreItem xmlns:ds="http://schemas.openxmlformats.org/officeDocument/2006/customXml" ds:itemID="{6F27B773-AE90-4C1B-B805-9095BEA56526}">
+  <ds:schemaRefs>
+    <ds:schemaRef ds:uri="http://schemas.openxmlformats.org/officeDocument/2006/bibliography"/>
+  </ds:schemaRefs>
+</ds:datastoreItem>
+</file>
+
+<file path=customXml/itemProps4.xml><?xml version="1.0" encoding="utf-8"?>
 <ds:datastoreItem xmlns:ds="http://schemas.openxmlformats.org/officeDocument/2006/customXml" ds:itemID="{70232662-58D7-48FF-A80F-76D27DC5EA38}">
   <ds:schemaRefs>
     <ds:schemaRef ds:uri="http://schemas.microsoft.com/office/2006/metadata/contentType"/>
@@ -13840,18 +14160,11 @@
 </ds:datastoreItem>
 </file>
 
-<file path=customXml/itemProps4.xml><?xml version="1.0" encoding="utf-8"?>
-<ds:datastoreItem xmlns:ds="http://schemas.openxmlformats.org/officeDocument/2006/customXml" ds:itemID="{6F27B773-AE90-4C1B-B805-9095BEA56526}">
+<file path=customXml/itemProps5.xml><?xml version="1.0" encoding="utf-8"?>
+<ds:datastoreItem xmlns:ds="http://schemas.openxmlformats.org/officeDocument/2006/customXml" ds:itemID="{E4B05375-0D7E-4A10-BB7A-3199A1D2F978}">
   <ds:schemaRefs>
-    <ds:schemaRef ds:uri="http://schemas.openxmlformats.org/officeDocument/2006/bibliography"/>
-  </ds:schemaRefs>
-</ds:datastoreItem>
-</file>
-
-<file path=customXml/itemProps5.xml><?xml version="1.0" encoding="utf-8"?>
-<ds:datastoreItem xmlns:ds="http://schemas.openxmlformats.org/officeDocument/2006/customXml" ds:itemID="{FA29FB24-4566-46C3-85F3-2BED03515DCE}">
-  <ds:schemaRefs>
-    <ds:schemaRef ds:uri="http://schemas.microsoft.com/sharepoint/v3/contenttype/forms"/>
+    <ds:schemaRef ds:uri="http://schemas.microsoft.com/office/2006/metadata/properties"/>
+    <ds:schemaRef ds:uri="http://schemas.microsoft.com/office/infopath/2007/PartnerControls"/>
   </ds:schemaRefs>
 </ds:datastoreItem>
 </file>
</xml_diff>